<commit_message>
fix(root): fixed broken links in accessibility conformance report doc and template doc
Fixed broken links that had been highlighted
</commit_message>
<xml_diff>
--- a/static/accessibility-statement-template.docx
+++ b/static/accessibility-statement-template.docx
@@ -8,17 +8,17 @@
         <w:spacing w:before="5000" w:after="120"/>
         <w:rPr/>
       </w:pPr>
-      <w:bookmarkStart w:id="0" w:name="_Toc90133062"/>
-      <w:bookmarkStart w:id="1" w:name="_Toc89434234"/>
-      <w:bookmarkStart w:id="2" w:name="_Toc85808537"/>
-      <w:bookmarkStart w:id="3" w:name="_Toc81576987"/>
-      <w:bookmarkStart w:id="4" w:name="_Toc80285200"/>
-      <w:bookmarkStart w:id="5" w:name="_Toc80284942"/>
-      <w:bookmarkStart w:id="6" w:name="_Toc89422100"/>
-      <w:bookmarkStart w:id="7" w:name="_Toc89422079"/>
-      <w:bookmarkStart w:id="8" w:name="_Toc89182461"/>
-      <w:bookmarkStart w:id="9" w:name="_top"/>
-      <w:bookmarkEnd w:id="9"/>
+      <w:bookmarkStart w:id="0" w:name="_top"/>
+      <w:bookmarkStart w:id="1" w:name="_Toc90133062"/>
+      <w:bookmarkStart w:id="2" w:name="_Toc80284942"/>
+      <w:bookmarkStart w:id="3" w:name="_Toc89182461"/>
+      <w:bookmarkStart w:id="4" w:name="_Toc89422079"/>
+      <w:bookmarkStart w:id="5" w:name="_Toc89422100"/>
+      <w:bookmarkStart w:id="6" w:name="_Toc81576987"/>
+      <w:bookmarkStart w:id="7" w:name="_Toc85808537"/>
+      <w:bookmarkStart w:id="8" w:name="_Toc89434234"/>
+      <w:bookmarkStart w:id="9" w:name="_Toc80285200"/>
+      <w:bookmarkEnd w:id="0"/>
       <w:r>
         <w:rPr/>
         <w:t xml:space="preserve">Accessibility Statement for </w:t>
@@ -29,7 +29,7 @@
       <w:bookmarkEnd w:id="5"/>
       <w:bookmarkEnd w:id="6"/>
       <w:bookmarkEnd w:id="7"/>
-      <w:bookmarkEnd w:id="8"/>
+      <w:bookmarkEnd w:id="9"/>
       <w:r>
         <w:rPr>
           <w:b/>
@@ -37,8 +37,8 @@
         </w:rPr>
         <w:t>[sample app]</w:t>
       </w:r>
-      <w:bookmarkEnd w:id="0"/>
       <w:bookmarkEnd w:id="1"/>
+      <w:bookmarkEnd w:id="8"/>
       <w:r>
         <w:rPr>
           <w:b/>
@@ -80,11 +80,6 @@
             <w:pStyle w:val="Normal"/>
             <w:rPr/>
           </w:pPr>
-          <w:bookmarkStart w:id="10" w:name="_Toc89434235"/>
-          <w:bookmarkStart w:id="11" w:name="_Toc80285202"/>
-          <w:bookmarkStart w:id="12" w:name="_Toc81576989"/>
-          <w:bookmarkStart w:id="13" w:name="_Toc89422101"/>
-          <w:bookmarkStart w:id="14" w:name="_Toc90133063"/>
           <w:r>
             <w:rPr/>
             <w:t>Table of Content</w:t>
@@ -101,9 +96,6 @@
             <w:rPr/>
           </w:pPr>
           <w:r>
-            <w:br w:type="page"/>
-          </w:r>
-          <w:r>
             <w:fldChar w:fldCharType="begin"/>
           </w:r>
           <w:r>
@@ -114,11 +106,11 @@
             <w:rPr/>
             <w:fldChar w:fldCharType="separate"/>
           </w:r>
-          <w:bookmarkStart w:id="15" w:name="_Toc89434235"/>
-          <w:bookmarkStart w:id="16" w:name="_Toc80285202"/>
-          <w:bookmarkStart w:id="17" w:name="_Toc81576989"/>
-          <w:bookmarkStart w:id="18" w:name="_Toc89422101"/>
-          <w:bookmarkStart w:id="19" w:name="_Toc90133063"/>
+          <w:bookmarkStart w:id="10" w:name="_Toc89422101"/>
+          <w:bookmarkStart w:id="11" w:name="_Toc90133063"/>
+          <w:bookmarkStart w:id="12" w:name="_Toc81576989"/>
+          <w:bookmarkStart w:id="13" w:name="_Toc89434235"/>
+          <w:bookmarkStart w:id="14" w:name="_Toc80285202"/>
           <w:r>
             <w:rPr/>
             <w:t>s</w:t>
@@ -127,11 +119,11 @@
             <w:rPr/>
             <w:fldChar w:fldCharType="end"/>
           </w:r>
-          <w:bookmarkEnd w:id="15"/>
-          <w:bookmarkEnd w:id="16"/>
-          <w:bookmarkEnd w:id="17"/>
-          <w:bookmarkEnd w:id="18"/>
-          <w:bookmarkEnd w:id="19"/>
+          <w:bookmarkEnd w:id="10"/>
+          <w:bookmarkEnd w:id="11"/>
+          <w:bookmarkEnd w:id="12"/>
+          <w:bookmarkEnd w:id="13"/>
+          <w:bookmarkEnd w:id="14"/>
         </w:p>
       </w:sdtContent>
     </w:sdt>
@@ -152,13 +144,13 @@
       <w:hyperlink w:anchor="_Toc90133064">
         <w:r>
           <w:rPr>
-            <w:rStyle w:val="IndexLink"/>
+            <w:rStyle w:val="InternetLink"/>
           </w:rPr>
           <w:t>0.</w:t>
         </w:r>
         <w:r>
           <w:rPr>
-            <w:rStyle w:val="IndexLink"/>
+            <w:rStyle w:val="InternetLink"/>
             <w:rFonts w:eastAsia="" w:cs="" w:cstheme="minorBidi" w:eastAsiaTheme="minorEastAsia"/>
             <w:b w:val="false"/>
             <w:bCs w:val="false"/>
@@ -171,7 +163,7 @@
         </w:r>
         <w:r>
           <w:rPr>
-            <w:rStyle w:val="IndexLink"/>
+            <w:rStyle w:val="InternetLink"/>
           </w:rPr>
           <w:t>How to fill in this statement</w:t>
         </w:r>
@@ -195,15 +187,42 @@
         </w:r>
         <w:r>
           <w:rPr>
-            <w:rStyle w:val="IndexLink"/>
-            <w:vanish w:val="false"/>
-          </w:rPr>
-          <w:tab/>
+            <w:rStyle w:val="InternetLink"/>
+            <w:vanish/>
+          </w:rPr>
+          <w:fldChar w:fldCharType="begin"/>
+        </w:r>
+        <w:r>
+          <w:rPr>
+            <w:webHidden/>
+          </w:rPr>
+          <w:fldChar w:fldCharType="end"/>
+        </w:r>
+        <w:r>
+          <w:rPr>
+            <w:rStyle w:val="InternetLink"/>
+            <w:vanish/>
+          </w:rPr>
+          <w:instrText xml:space="preserve"> PAGEREF _Toc90133064 \h </w:instrText>
+        </w:r>
+        <w:r>
+          <w:rPr>
+            <w:rStyle w:val="InternetLink"/>
+            <w:vanish/>
+          </w:rPr>
+          <w:fldChar w:fldCharType="separate"/>
+        </w:r>
+        <w:r>
+          <w:rPr>
+            <w:rStyle w:val="InternetLink"/>
+            <w:vanish/>
+          </w:rPr>
           <w:t>2</w:t>
         </w:r>
         <w:r>
           <w:rPr>
-            <w:webHidden/>
+            <w:rStyle w:val="InternetLink"/>
+            <w:vanish/>
           </w:rPr>
           <w:fldChar w:fldCharType="end"/>
         </w:r>
@@ -226,13 +245,13 @@
       <w:hyperlink w:anchor="_Toc90133065">
         <w:r>
           <w:rPr>
-            <w:rStyle w:val="IndexLink"/>
+            <w:rStyle w:val="InternetLink"/>
           </w:rPr>
           <w:t>1.</w:t>
         </w:r>
         <w:r>
           <w:rPr>
-            <w:rStyle w:val="IndexLink"/>
+            <w:rStyle w:val="InternetLink"/>
             <w:rFonts w:eastAsia="" w:cs="" w:cstheme="minorBidi" w:eastAsiaTheme="minorEastAsia"/>
             <w:b w:val="false"/>
             <w:bCs w:val="false"/>
@@ -245,7 +264,7 @@
         </w:r>
         <w:r>
           <w:rPr>
-            <w:rStyle w:val="IndexLink"/>
+            <w:rStyle w:val="InternetLink"/>
           </w:rPr>
           <w:t>Overview</w:t>
         </w:r>
@@ -269,15 +288,42 @@
         </w:r>
         <w:r>
           <w:rPr>
-            <w:rStyle w:val="IndexLink"/>
-            <w:vanish w:val="false"/>
-          </w:rPr>
-          <w:tab/>
-          <w:t>3</w:t>
+            <w:rStyle w:val="InternetLink"/>
+            <w:vanish/>
+          </w:rPr>
+          <w:fldChar w:fldCharType="begin"/>
         </w:r>
         <w:r>
           <w:rPr>
             <w:webHidden/>
+          </w:rPr>
+          <w:fldChar w:fldCharType="end"/>
+        </w:r>
+        <w:r>
+          <w:rPr>
+            <w:rStyle w:val="InternetLink"/>
+            <w:vanish/>
+          </w:rPr>
+          <w:instrText xml:space="preserve"> PAGEREF _Toc90133065 \h </w:instrText>
+        </w:r>
+        <w:r>
+          <w:rPr>
+            <w:rStyle w:val="InternetLink"/>
+            <w:vanish/>
+          </w:rPr>
+          <w:fldChar w:fldCharType="separate"/>
+        </w:r>
+        <w:r>
+          <w:rPr>
+            <w:rStyle w:val="InternetLink"/>
+            <w:vanish/>
+          </w:rPr>
+          <w:t>2</w:t>
+        </w:r>
+        <w:r>
+          <w:rPr>
+            <w:rStyle w:val="InternetLink"/>
+            <w:vanish/>
           </w:rPr>
           <w:fldChar w:fldCharType="end"/>
         </w:r>
@@ -300,13 +346,13 @@
       <w:hyperlink w:anchor="_Toc90133066">
         <w:r>
           <w:rPr>
-            <w:rStyle w:val="IndexLink"/>
+            <w:rStyle w:val="InternetLink"/>
           </w:rPr>
           <w:t>2.</w:t>
         </w:r>
         <w:r>
           <w:rPr>
-            <w:rStyle w:val="IndexLink"/>
+            <w:rStyle w:val="InternetLink"/>
             <w:rFonts w:eastAsia="" w:cs="" w:cstheme="minorBidi" w:eastAsiaTheme="minorEastAsia"/>
             <w:b w:val="false"/>
             <w:bCs w:val="false"/>
@@ -319,7 +365,7 @@
         </w:r>
         <w:r>
           <w:rPr>
-            <w:rStyle w:val="IndexLink"/>
+            <w:rStyle w:val="InternetLink"/>
           </w:rPr>
           <w:t>How accessible this app is</w:t>
         </w:r>
@@ -343,15 +389,42 @@
         </w:r>
         <w:r>
           <w:rPr>
-            <w:rStyle w:val="IndexLink"/>
-            <w:vanish w:val="false"/>
-          </w:rPr>
-          <w:tab/>
+            <w:rStyle w:val="InternetLink"/>
+            <w:vanish/>
+          </w:rPr>
+          <w:fldChar w:fldCharType="begin"/>
+        </w:r>
+        <w:r>
+          <w:rPr>
+            <w:webHidden/>
+          </w:rPr>
+          <w:fldChar w:fldCharType="end"/>
+        </w:r>
+        <w:r>
+          <w:rPr>
+            <w:rStyle w:val="InternetLink"/>
+            <w:vanish/>
+          </w:rPr>
+          <w:instrText xml:space="preserve"> PAGEREF _Toc90133066 \h </w:instrText>
+        </w:r>
+        <w:r>
+          <w:rPr>
+            <w:rStyle w:val="InternetLink"/>
+            <w:vanish/>
+          </w:rPr>
+          <w:fldChar w:fldCharType="separate"/>
+        </w:r>
+        <w:r>
+          <w:rPr>
+            <w:rStyle w:val="InternetLink"/>
+            <w:vanish/>
+          </w:rPr>
           <w:t>3</w:t>
         </w:r>
         <w:r>
           <w:rPr>
-            <w:webHidden/>
+            <w:rStyle w:val="InternetLink"/>
+            <w:vanish/>
           </w:rPr>
           <w:fldChar w:fldCharType="end"/>
         </w:r>
@@ -374,13 +447,13 @@
       <w:hyperlink w:anchor="_Toc90133067">
         <w:r>
           <w:rPr>
-            <w:rStyle w:val="IndexLink"/>
+            <w:rStyle w:val="InternetLink"/>
           </w:rPr>
           <w:t>3.</w:t>
         </w:r>
         <w:r>
           <w:rPr>
-            <w:rStyle w:val="IndexLink"/>
+            <w:rStyle w:val="InternetLink"/>
             <w:rFonts w:eastAsia="" w:cs="" w:cstheme="minorBidi" w:eastAsiaTheme="minorEastAsia"/>
             <w:b w:val="false"/>
             <w:bCs w:val="false"/>
@@ -393,7 +466,7 @@
         </w:r>
         <w:r>
           <w:rPr>
-            <w:rStyle w:val="IndexLink"/>
+            <w:rStyle w:val="InternetLink"/>
           </w:rPr>
           <w:t>What to do if you can’t access parts of this app</w:t>
         </w:r>
@@ -417,15 +490,42 @@
         </w:r>
         <w:r>
           <w:rPr>
-            <w:rStyle w:val="IndexLink"/>
-            <w:vanish w:val="false"/>
-          </w:rPr>
-          <w:tab/>
+            <w:rStyle w:val="InternetLink"/>
+            <w:vanish/>
+          </w:rPr>
+          <w:fldChar w:fldCharType="begin"/>
+        </w:r>
+        <w:r>
+          <w:rPr>
+            <w:webHidden/>
+          </w:rPr>
+          <w:fldChar w:fldCharType="end"/>
+        </w:r>
+        <w:r>
+          <w:rPr>
+            <w:rStyle w:val="InternetLink"/>
+            <w:vanish/>
+          </w:rPr>
+          <w:instrText xml:space="preserve"> PAGEREF _Toc90133067 \h </w:instrText>
+        </w:r>
+        <w:r>
+          <w:rPr>
+            <w:rStyle w:val="InternetLink"/>
+            <w:vanish/>
+          </w:rPr>
+          <w:fldChar w:fldCharType="separate"/>
+        </w:r>
+        <w:r>
+          <w:rPr>
+            <w:rStyle w:val="InternetLink"/>
+            <w:vanish/>
+          </w:rPr>
           <w:t>3</w:t>
         </w:r>
         <w:r>
           <w:rPr>
-            <w:webHidden/>
+            <w:rStyle w:val="InternetLink"/>
+            <w:vanish/>
           </w:rPr>
           <w:fldChar w:fldCharType="end"/>
         </w:r>
@@ -448,14 +548,14 @@
       <w:hyperlink w:anchor="_Toc90133069">
         <w:r>
           <w:rPr>
-            <w:rStyle w:val="IndexLink"/>
+            <w:rStyle w:val="InternetLink"/>
             <w:rFonts w:eastAsia="Times New Roman"/>
           </w:rPr>
           <w:t>4.</w:t>
         </w:r>
         <w:r>
           <w:rPr>
-            <w:rStyle w:val="IndexLink"/>
+            <w:rStyle w:val="InternetLink"/>
             <w:rFonts w:eastAsia="" w:cs="" w:cstheme="minorBidi" w:eastAsiaTheme="minorEastAsia"/>
             <w:b w:val="false"/>
             <w:bCs w:val="false"/>
@@ -468,7 +568,7 @@
         </w:r>
         <w:r>
           <w:rPr>
-            <w:rStyle w:val="IndexLink"/>
+            <w:rStyle w:val="InternetLink"/>
             <w:rFonts w:eastAsia="Times New Roman"/>
           </w:rPr>
           <w:t>Reporting accessibility problems with this app</w:t>
@@ -493,15 +593,42 @@
         </w:r>
         <w:r>
           <w:rPr>
-            <w:rStyle w:val="IndexLink"/>
-            <w:vanish w:val="false"/>
-          </w:rPr>
-          <w:tab/>
-          <w:t>4</w:t>
+            <w:rStyle w:val="InternetLink"/>
+            <w:vanish/>
+          </w:rPr>
+          <w:fldChar w:fldCharType="begin"/>
         </w:r>
         <w:r>
           <w:rPr>
             <w:webHidden/>
+          </w:rPr>
+          <w:fldChar w:fldCharType="end"/>
+        </w:r>
+        <w:r>
+          <w:rPr>
+            <w:rStyle w:val="InternetLink"/>
+            <w:vanish/>
+          </w:rPr>
+          <w:instrText xml:space="preserve"> PAGEREF _Toc90133069 \h </w:instrText>
+        </w:r>
+        <w:r>
+          <w:rPr>
+            <w:rStyle w:val="InternetLink"/>
+            <w:vanish/>
+          </w:rPr>
+          <w:fldChar w:fldCharType="separate"/>
+        </w:r>
+        <w:r>
+          <w:rPr>
+            <w:rStyle w:val="InternetLink"/>
+            <w:vanish/>
+          </w:rPr>
+          <w:t>3</w:t>
+        </w:r>
+        <w:r>
+          <w:rPr>
+            <w:rStyle w:val="InternetLink"/>
+            <w:vanish/>
           </w:rPr>
           <w:fldChar w:fldCharType="end"/>
         </w:r>
@@ -524,14 +651,14 @@
       <w:hyperlink w:anchor="_Toc90133070">
         <w:r>
           <w:rPr>
-            <w:rStyle w:val="IndexLink"/>
+            <w:rStyle w:val="InternetLink"/>
             <w:rFonts w:eastAsia="Times New Roman"/>
           </w:rPr>
           <w:t>5.</w:t>
         </w:r>
         <w:r>
           <w:rPr>
-            <w:rStyle w:val="IndexLink"/>
+            <w:rStyle w:val="InternetLink"/>
             <w:rFonts w:eastAsia="" w:cs="" w:cstheme="minorBidi" w:eastAsiaTheme="minorEastAsia"/>
             <w:b w:val="false"/>
             <w:bCs w:val="false"/>
@@ -544,7 +671,7 @@
         </w:r>
         <w:r>
           <w:rPr>
-            <w:rStyle w:val="IndexLink"/>
+            <w:rStyle w:val="InternetLink"/>
             <w:rFonts w:eastAsia="Times New Roman"/>
           </w:rPr>
           <w:t>Enforcement Procedure</w:t>
@@ -569,15 +696,42 @@
         </w:r>
         <w:r>
           <w:rPr>
-            <w:rStyle w:val="IndexLink"/>
-            <w:vanish w:val="false"/>
-          </w:rPr>
-          <w:tab/>
-          <w:t>4</w:t>
+            <w:rStyle w:val="InternetLink"/>
+            <w:vanish/>
+          </w:rPr>
+          <w:fldChar w:fldCharType="begin"/>
         </w:r>
         <w:r>
           <w:rPr>
             <w:webHidden/>
+          </w:rPr>
+          <w:fldChar w:fldCharType="end"/>
+        </w:r>
+        <w:r>
+          <w:rPr>
+            <w:rStyle w:val="InternetLink"/>
+            <w:vanish/>
+          </w:rPr>
+          <w:instrText xml:space="preserve"> PAGEREF _Toc90133070 \h </w:instrText>
+        </w:r>
+        <w:r>
+          <w:rPr>
+            <w:rStyle w:val="InternetLink"/>
+            <w:vanish/>
+          </w:rPr>
+          <w:fldChar w:fldCharType="separate"/>
+        </w:r>
+        <w:r>
+          <w:rPr>
+            <w:rStyle w:val="InternetLink"/>
+            <w:vanish/>
+          </w:rPr>
+          <w:t>3</w:t>
+        </w:r>
+        <w:r>
+          <w:rPr>
+            <w:rStyle w:val="InternetLink"/>
+            <w:vanish/>
           </w:rPr>
           <w:fldChar w:fldCharType="end"/>
         </w:r>
@@ -600,14 +754,14 @@
       <w:hyperlink w:anchor="_Toc90133071">
         <w:r>
           <w:rPr>
-            <w:rStyle w:val="IndexLink"/>
+            <w:rStyle w:val="InternetLink"/>
             <w:rFonts w:eastAsia="Times New Roman"/>
           </w:rPr>
           <w:t>6.</w:t>
         </w:r>
         <w:r>
           <w:rPr>
-            <w:rStyle w:val="IndexLink"/>
+            <w:rStyle w:val="InternetLink"/>
             <w:rFonts w:eastAsia="" w:cs="" w:cstheme="minorBidi" w:eastAsiaTheme="minorEastAsia"/>
             <w:b w:val="false"/>
             <w:bCs w:val="false"/>
@@ -620,7 +774,7 @@
         </w:r>
         <w:r>
           <w:rPr>
-            <w:rStyle w:val="IndexLink"/>
+            <w:rStyle w:val="InternetLink"/>
             <w:rFonts w:eastAsia="Times New Roman"/>
           </w:rPr>
           <w:t>Contacting us</w:t>
@@ -645,15 +799,42 @@
         </w:r>
         <w:r>
           <w:rPr>
-            <w:rStyle w:val="IndexLink"/>
-            <w:vanish w:val="false"/>
-          </w:rPr>
-          <w:tab/>
-          <w:t>4</w:t>
+            <w:rStyle w:val="InternetLink"/>
+            <w:vanish/>
+          </w:rPr>
+          <w:fldChar w:fldCharType="begin"/>
         </w:r>
         <w:r>
           <w:rPr>
             <w:webHidden/>
+          </w:rPr>
+          <w:fldChar w:fldCharType="end"/>
+        </w:r>
+        <w:r>
+          <w:rPr>
+            <w:rStyle w:val="InternetLink"/>
+            <w:vanish/>
+          </w:rPr>
+          <w:instrText xml:space="preserve"> PAGEREF _Toc90133071 \h </w:instrText>
+        </w:r>
+        <w:r>
+          <w:rPr>
+            <w:rStyle w:val="InternetLink"/>
+            <w:vanish/>
+          </w:rPr>
+          <w:fldChar w:fldCharType="separate"/>
+        </w:r>
+        <w:r>
+          <w:rPr>
+            <w:rStyle w:val="InternetLink"/>
+            <w:vanish/>
+          </w:rPr>
+          <w:t>3</w:t>
+        </w:r>
+        <w:r>
+          <w:rPr>
+            <w:rStyle w:val="InternetLink"/>
+            <w:vanish/>
           </w:rPr>
           <w:fldChar w:fldCharType="end"/>
         </w:r>
@@ -676,13 +857,13 @@
       <w:hyperlink w:anchor="_Toc90133072">
         <w:r>
           <w:rPr>
-            <w:rStyle w:val="IndexLink"/>
+            <w:rStyle w:val="InternetLink"/>
           </w:rPr>
           <w:t>7.</w:t>
         </w:r>
         <w:r>
           <w:rPr>
-            <w:rStyle w:val="IndexLink"/>
+            <w:rStyle w:val="InternetLink"/>
             <w:rFonts w:eastAsia="" w:cs="" w:cstheme="minorBidi" w:eastAsiaTheme="minorEastAsia"/>
             <w:b w:val="false"/>
             <w:bCs w:val="false"/>
@@ -695,7 +876,7 @@
         </w:r>
         <w:r>
           <w:rPr>
-            <w:rStyle w:val="IndexLink"/>
+            <w:rStyle w:val="InternetLink"/>
           </w:rPr>
           <w:t>Technical information about this app's accessibility</w:t>
         </w:r>
@@ -719,15 +900,42 @@
         </w:r>
         <w:r>
           <w:rPr>
-            <w:rStyle w:val="IndexLink"/>
-            <w:vanish w:val="false"/>
-          </w:rPr>
-          <w:tab/>
-          <w:t>5</w:t>
+            <w:rStyle w:val="InternetLink"/>
+            <w:vanish/>
+          </w:rPr>
+          <w:fldChar w:fldCharType="begin"/>
         </w:r>
         <w:r>
           <w:rPr>
             <w:webHidden/>
+          </w:rPr>
+          <w:fldChar w:fldCharType="end"/>
+        </w:r>
+        <w:r>
+          <w:rPr>
+            <w:rStyle w:val="InternetLink"/>
+            <w:vanish/>
+          </w:rPr>
+          <w:instrText xml:space="preserve"> PAGEREF _Toc90133072 \h </w:instrText>
+        </w:r>
+        <w:r>
+          <w:rPr>
+            <w:rStyle w:val="InternetLink"/>
+            <w:vanish/>
+          </w:rPr>
+          <w:fldChar w:fldCharType="separate"/>
+        </w:r>
+        <w:r>
+          <w:rPr>
+            <w:rStyle w:val="InternetLink"/>
+            <w:vanish/>
+          </w:rPr>
+          <w:t>4</w:t>
+        </w:r>
+        <w:r>
+          <w:rPr>
+            <w:rStyle w:val="InternetLink"/>
+            <w:vanish/>
           </w:rPr>
           <w:fldChar w:fldCharType="end"/>
         </w:r>
@@ -752,13 +960,13 @@
       <w:hyperlink w:anchor="_Toc90133073">
         <w:r>
           <w:rPr>
-            <w:rStyle w:val="IndexLink"/>
+            <w:rStyle w:val="InternetLink"/>
           </w:rPr>
           <w:t>(a)</w:t>
         </w:r>
         <w:r>
           <w:rPr>
-            <w:rStyle w:val="IndexLink"/>
+            <w:rStyle w:val="InternetLink"/>
             <w:rFonts w:eastAsia="" w:cs="" w:cstheme="minorBidi" w:eastAsiaTheme="minorEastAsia"/>
             <w:color w:val="auto"/>
             <w:sz w:val="24"/>
@@ -769,7 +977,7 @@
         </w:r>
         <w:r>
           <w:rPr>
-            <w:rStyle w:val="IndexLink"/>
+            <w:rStyle w:val="InternetLink"/>
           </w:rPr>
           <w:t>Compliance status</w:t>
         </w:r>
@@ -793,15 +1001,42 @@
         </w:r>
         <w:r>
           <w:rPr>
-            <w:rStyle w:val="IndexLink"/>
-            <w:vanish w:val="false"/>
-          </w:rPr>
-          <w:tab/>
-          <w:t>5</w:t>
+            <w:rStyle w:val="InternetLink"/>
+            <w:vanish/>
+          </w:rPr>
+          <w:fldChar w:fldCharType="begin"/>
         </w:r>
         <w:r>
           <w:rPr>
             <w:webHidden/>
+          </w:rPr>
+          <w:fldChar w:fldCharType="end"/>
+        </w:r>
+        <w:r>
+          <w:rPr>
+            <w:rStyle w:val="InternetLink"/>
+            <w:vanish/>
+          </w:rPr>
+          <w:instrText xml:space="preserve"> PAGEREF _Toc90133073 \h </w:instrText>
+        </w:r>
+        <w:r>
+          <w:rPr>
+            <w:rStyle w:val="InternetLink"/>
+            <w:vanish/>
+          </w:rPr>
+          <w:fldChar w:fldCharType="separate"/>
+        </w:r>
+        <w:r>
+          <w:rPr>
+            <w:rStyle w:val="InternetLink"/>
+            <w:vanish/>
+          </w:rPr>
+          <w:t>4</w:t>
+        </w:r>
+        <w:r>
+          <w:rPr>
+            <w:rStyle w:val="InternetLink"/>
+            <w:vanish/>
           </w:rPr>
           <w:fldChar w:fldCharType="end"/>
         </w:r>
@@ -824,13 +1059,13 @@
       <w:hyperlink w:anchor="_Toc90133074">
         <w:r>
           <w:rPr>
-            <w:rStyle w:val="IndexLink"/>
+            <w:rStyle w:val="InternetLink"/>
           </w:rPr>
           <w:t>8.</w:t>
         </w:r>
         <w:r>
           <w:rPr>
-            <w:rStyle w:val="IndexLink"/>
+            <w:rStyle w:val="InternetLink"/>
             <w:rFonts w:eastAsia="" w:cs="" w:cstheme="minorBidi" w:eastAsiaTheme="minorEastAsia"/>
             <w:b w:val="false"/>
             <w:bCs w:val="false"/>
@@ -843,7 +1078,7 @@
         </w:r>
         <w:r>
           <w:rPr>
-            <w:rStyle w:val="IndexLink"/>
+            <w:rStyle w:val="InternetLink"/>
           </w:rPr>
           <w:t>Non-accessible content</w:t>
         </w:r>
@@ -867,15 +1102,42 @@
         </w:r>
         <w:r>
           <w:rPr>
-            <w:rStyle w:val="IndexLink"/>
-            <w:vanish w:val="false"/>
-          </w:rPr>
-          <w:tab/>
+            <w:rStyle w:val="InternetLink"/>
+            <w:vanish/>
+          </w:rPr>
+          <w:fldChar w:fldCharType="begin"/>
+        </w:r>
+        <w:r>
+          <w:rPr>
+            <w:webHidden/>
+          </w:rPr>
+          <w:fldChar w:fldCharType="end"/>
+        </w:r>
+        <w:r>
+          <w:rPr>
+            <w:rStyle w:val="InternetLink"/>
+            <w:vanish/>
+          </w:rPr>
+          <w:instrText xml:space="preserve"> PAGEREF _Toc90133074 \h </w:instrText>
+        </w:r>
+        <w:r>
+          <w:rPr>
+            <w:rStyle w:val="InternetLink"/>
+            <w:vanish/>
+          </w:rPr>
+          <w:fldChar w:fldCharType="separate"/>
+        </w:r>
+        <w:r>
+          <w:rPr>
+            <w:rStyle w:val="InternetLink"/>
+            <w:vanish/>
+          </w:rPr>
           <w:t>5</w:t>
         </w:r>
         <w:r>
           <w:rPr>
-            <w:webHidden/>
+            <w:rStyle w:val="InternetLink"/>
+            <w:vanish/>
           </w:rPr>
           <w:fldChar w:fldCharType="end"/>
         </w:r>
@@ -900,13 +1162,13 @@
       <w:hyperlink w:anchor="_Toc90133075">
         <w:r>
           <w:rPr>
-            <w:rStyle w:val="IndexLink"/>
+            <w:rStyle w:val="InternetLink"/>
           </w:rPr>
           <w:t>(a)</w:t>
         </w:r>
         <w:r>
           <w:rPr>
-            <w:rStyle w:val="IndexLink"/>
+            <w:rStyle w:val="InternetLink"/>
             <w:rFonts w:eastAsia="" w:cs="" w:cstheme="minorBidi" w:eastAsiaTheme="minorEastAsia"/>
             <w:color w:val="auto"/>
             <w:sz w:val="24"/>
@@ -917,7 +1179,7 @@
         </w:r>
         <w:r>
           <w:rPr>
-            <w:rStyle w:val="IndexLink"/>
+            <w:rStyle w:val="InternetLink"/>
           </w:rPr>
           <w:t>Non-compliance with the accessibility regulations</w:t>
         </w:r>
@@ -941,15 +1203,42 @@
         </w:r>
         <w:r>
           <w:rPr>
-            <w:rStyle w:val="IndexLink"/>
-            <w:vanish w:val="false"/>
-          </w:rPr>
-          <w:tab/>
+            <w:rStyle w:val="InternetLink"/>
+            <w:vanish/>
+          </w:rPr>
+          <w:fldChar w:fldCharType="begin"/>
+        </w:r>
+        <w:r>
+          <w:rPr>
+            <w:webHidden/>
+          </w:rPr>
+          <w:fldChar w:fldCharType="end"/>
+        </w:r>
+        <w:r>
+          <w:rPr>
+            <w:rStyle w:val="InternetLink"/>
+            <w:vanish/>
+          </w:rPr>
+          <w:instrText xml:space="preserve"> PAGEREF _Toc90133075 \h </w:instrText>
+        </w:r>
+        <w:r>
+          <w:rPr>
+            <w:rStyle w:val="InternetLink"/>
+            <w:vanish/>
+          </w:rPr>
+          <w:fldChar w:fldCharType="separate"/>
+        </w:r>
+        <w:r>
+          <w:rPr>
+            <w:rStyle w:val="InternetLink"/>
+            <w:vanish/>
+          </w:rPr>
           <w:t>5</w:t>
         </w:r>
         <w:r>
           <w:rPr>
-            <w:webHidden/>
+            <w:rStyle w:val="InternetLink"/>
+            <w:vanish/>
           </w:rPr>
           <w:fldChar w:fldCharType="end"/>
         </w:r>
@@ -974,13 +1263,13 @@
       <w:hyperlink w:anchor="_Toc90133078">
         <w:r>
           <w:rPr>
-            <w:rStyle w:val="IndexLink"/>
+            <w:rStyle w:val="InternetLink"/>
           </w:rPr>
           <w:t>(b)</w:t>
         </w:r>
         <w:r>
           <w:rPr>
-            <w:rStyle w:val="IndexLink"/>
+            <w:rStyle w:val="InternetLink"/>
             <w:rFonts w:eastAsia="" w:cs="" w:cstheme="minorBidi" w:eastAsiaTheme="minorEastAsia"/>
             <w:color w:val="auto"/>
             <w:sz w:val="24"/>
@@ -991,7 +1280,7 @@
         </w:r>
         <w:r>
           <w:rPr>
-            <w:rStyle w:val="IndexLink"/>
+            <w:rStyle w:val="InternetLink"/>
           </w:rPr>
           <w:t>Disproportionate burden</w:t>
         </w:r>
@@ -1015,15 +1304,42 @@
         </w:r>
         <w:r>
           <w:rPr>
-            <w:rStyle w:val="IndexLink"/>
-            <w:vanish w:val="false"/>
-          </w:rPr>
-          <w:tab/>
-          <w:t>6</w:t>
+            <w:rStyle w:val="InternetLink"/>
+            <w:vanish/>
+          </w:rPr>
+          <w:fldChar w:fldCharType="begin"/>
         </w:r>
         <w:r>
           <w:rPr>
             <w:webHidden/>
+          </w:rPr>
+          <w:fldChar w:fldCharType="end"/>
+        </w:r>
+        <w:r>
+          <w:rPr>
+            <w:rStyle w:val="InternetLink"/>
+            <w:vanish/>
+          </w:rPr>
+          <w:instrText xml:space="preserve"> PAGEREF _Toc90133078 \h </w:instrText>
+        </w:r>
+        <w:r>
+          <w:rPr>
+            <w:rStyle w:val="InternetLink"/>
+            <w:vanish/>
+          </w:rPr>
+          <w:fldChar w:fldCharType="separate"/>
+        </w:r>
+        <w:r>
+          <w:rPr>
+            <w:rStyle w:val="InternetLink"/>
+            <w:vanish/>
+          </w:rPr>
+          <w:t>5</w:t>
+        </w:r>
+        <w:r>
+          <w:rPr>
+            <w:rStyle w:val="InternetLink"/>
+            <w:vanish/>
           </w:rPr>
           <w:fldChar w:fldCharType="end"/>
         </w:r>
@@ -1048,13 +1364,13 @@
       <w:hyperlink w:anchor="_Toc90133079">
         <w:r>
           <w:rPr>
-            <w:rStyle w:val="IndexLink"/>
+            <w:rStyle w:val="InternetLink"/>
           </w:rPr>
           <w:t>(c)</w:t>
         </w:r>
         <w:r>
           <w:rPr>
-            <w:rStyle w:val="IndexLink"/>
+            <w:rStyle w:val="InternetLink"/>
             <w:rFonts w:eastAsia="" w:cs="" w:cstheme="minorBidi" w:eastAsiaTheme="minorEastAsia"/>
             <w:color w:val="auto"/>
             <w:sz w:val="24"/>
@@ -1065,7 +1381,7 @@
         </w:r>
         <w:r>
           <w:rPr>
-            <w:rStyle w:val="IndexLink"/>
+            <w:rStyle w:val="InternetLink"/>
           </w:rPr>
           <w:t>Content that's not within the scope of the accessibility regulations</w:t>
         </w:r>
@@ -1089,15 +1405,42 @@
         </w:r>
         <w:r>
           <w:rPr>
-            <w:rStyle w:val="IndexLink"/>
-            <w:vanish w:val="false"/>
-          </w:rPr>
-          <w:tab/>
-          <w:t>7</w:t>
+            <w:rStyle w:val="InternetLink"/>
+            <w:vanish/>
+          </w:rPr>
+          <w:fldChar w:fldCharType="begin"/>
         </w:r>
         <w:r>
           <w:rPr>
             <w:webHidden/>
+          </w:rPr>
+          <w:fldChar w:fldCharType="end"/>
+        </w:r>
+        <w:r>
+          <w:rPr>
+            <w:rStyle w:val="InternetLink"/>
+            <w:vanish/>
+          </w:rPr>
+          <w:instrText xml:space="preserve"> PAGEREF _Toc90133079 \h </w:instrText>
+        </w:r>
+        <w:r>
+          <w:rPr>
+            <w:rStyle w:val="InternetLink"/>
+            <w:vanish/>
+          </w:rPr>
+          <w:fldChar w:fldCharType="separate"/>
+        </w:r>
+        <w:r>
+          <w:rPr>
+            <w:rStyle w:val="InternetLink"/>
+            <w:vanish/>
+          </w:rPr>
+          <w:t>6</w:t>
+        </w:r>
+        <w:r>
+          <w:rPr>
+            <w:rStyle w:val="InternetLink"/>
+            <w:vanish/>
           </w:rPr>
           <w:fldChar w:fldCharType="end"/>
         </w:r>
@@ -1120,13 +1463,13 @@
       <w:hyperlink w:anchor="_Toc90133080">
         <w:r>
           <w:rPr>
-            <w:rStyle w:val="IndexLink"/>
+            <w:rStyle w:val="InternetLink"/>
           </w:rPr>
           <w:t>9.</w:t>
         </w:r>
         <w:r>
           <w:rPr>
-            <w:rStyle w:val="IndexLink"/>
+            <w:rStyle w:val="InternetLink"/>
             <w:rFonts w:eastAsia="" w:cs="" w:cstheme="minorBidi" w:eastAsiaTheme="minorEastAsia"/>
             <w:b w:val="false"/>
             <w:bCs w:val="false"/>
@@ -1139,7 +1482,7 @@
         </w:r>
         <w:r>
           <w:rPr>
-            <w:rStyle w:val="IndexLink"/>
+            <w:rStyle w:val="InternetLink"/>
           </w:rPr>
           <w:t>How we tested this app</w:t>
         </w:r>
@@ -1163,15 +1506,42 @@
         </w:r>
         <w:r>
           <w:rPr>
-            <w:rStyle w:val="IndexLink"/>
-            <w:vanish w:val="false"/>
-          </w:rPr>
-          <w:tab/>
-          <w:t>7</w:t>
+            <w:rStyle w:val="InternetLink"/>
+            <w:vanish/>
+          </w:rPr>
+          <w:fldChar w:fldCharType="begin"/>
         </w:r>
         <w:r>
           <w:rPr>
             <w:webHidden/>
+          </w:rPr>
+          <w:fldChar w:fldCharType="end"/>
+        </w:r>
+        <w:r>
+          <w:rPr>
+            <w:rStyle w:val="InternetLink"/>
+            <w:vanish/>
+          </w:rPr>
+          <w:instrText xml:space="preserve"> PAGEREF _Toc90133080 \h </w:instrText>
+        </w:r>
+        <w:r>
+          <w:rPr>
+            <w:rStyle w:val="InternetLink"/>
+            <w:vanish/>
+          </w:rPr>
+          <w:fldChar w:fldCharType="separate"/>
+        </w:r>
+        <w:r>
+          <w:rPr>
+            <w:rStyle w:val="InternetLink"/>
+            <w:vanish/>
+          </w:rPr>
+          <w:t>6</w:t>
+        </w:r>
+        <w:r>
+          <w:rPr>
+            <w:rStyle w:val="InternetLink"/>
+            <w:vanish/>
           </w:rPr>
           <w:fldChar w:fldCharType="end"/>
         </w:r>
@@ -1194,13 +1564,13 @@
       <w:hyperlink w:anchor="_Toc90133081">
         <w:r>
           <w:rPr>
-            <w:rStyle w:val="IndexLink"/>
+            <w:rStyle w:val="InternetLink"/>
           </w:rPr>
           <w:t>10.</w:t>
         </w:r>
         <w:r>
           <w:rPr>
-            <w:rStyle w:val="IndexLink"/>
+            <w:rStyle w:val="InternetLink"/>
             <w:rFonts w:eastAsia="" w:cs="" w:cstheme="minorBidi" w:eastAsiaTheme="minorEastAsia"/>
             <w:b w:val="false"/>
             <w:bCs w:val="false"/>
@@ -1213,7 +1583,7 @@
         </w:r>
         <w:r>
           <w:rPr>
-            <w:rStyle w:val="IndexLink"/>
+            <w:rStyle w:val="InternetLink"/>
           </w:rPr>
           <w:t>What we're doing to improve accessibility</w:t>
         </w:r>
@@ -1237,15 +1607,42 @@
         </w:r>
         <w:r>
           <w:rPr>
-            <w:rStyle w:val="IndexLink"/>
-            <w:vanish w:val="false"/>
-          </w:rPr>
-          <w:tab/>
-          <w:t>7</w:t>
+            <w:rStyle w:val="InternetLink"/>
+            <w:vanish/>
+          </w:rPr>
+          <w:fldChar w:fldCharType="begin"/>
         </w:r>
         <w:r>
           <w:rPr>
             <w:webHidden/>
+          </w:rPr>
+          <w:fldChar w:fldCharType="end"/>
+        </w:r>
+        <w:r>
+          <w:rPr>
+            <w:rStyle w:val="InternetLink"/>
+            <w:vanish/>
+          </w:rPr>
+          <w:instrText xml:space="preserve"> PAGEREF _Toc90133081 \h </w:instrText>
+        </w:r>
+        <w:r>
+          <w:rPr>
+            <w:rStyle w:val="InternetLink"/>
+            <w:vanish/>
+          </w:rPr>
+          <w:fldChar w:fldCharType="separate"/>
+        </w:r>
+        <w:r>
+          <w:rPr>
+            <w:rStyle w:val="InternetLink"/>
+            <w:vanish/>
+          </w:rPr>
+          <w:t>6</w:t>
+        </w:r>
+        <w:r>
+          <w:rPr>
+            <w:rStyle w:val="InternetLink"/>
+            <w:vanish/>
           </w:rPr>
           <w:fldChar w:fldCharType="end"/>
         </w:r>
@@ -1268,13 +1665,13 @@
       <w:hyperlink w:anchor="_Toc90133082">
         <w:r>
           <w:rPr>
-            <w:rStyle w:val="IndexLink"/>
+            <w:rStyle w:val="InternetLink"/>
           </w:rPr>
           <w:t>11.</w:t>
         </w:r>
         <w:r>
           <w:rPr>
-            <w:rStyle w:val="IndexLink"/>
+            <w:rStyle w:val="InternetLink"/>
             <w:rFonts w:eastAsia="" w:cs="" w:cstheme="minorBidi" w:eastAsiaTheme="minorEastAsia"/>
             <w:b w:val="false"/>
             <w:bCs w:val="false"/>
@@ -1287,7 +1684,7 @@
         </w:r>
         <w:r>
           <w:rPr>
-            <w:rStyle w:val="IndexLink"/>
+            <w:rStyle w:val="InternetLink"/>
           </w:rPr>
           <w:t>Preparation of this Accessibility Statement</w:t>
         </w:r>
@@ -1311,15 +1708,42 @@
         </w:r>
         <w:r>
           <w:rPr>
-            <w:rStyle w:val="IndexLink"/>
-            <w:vanish w:val="false"/>
-          </w:rPr>
-          <w:tab/>
-          <w:t>8</w:t>
+            <w:rStyle w:val="InternetLink"/>
+            <w:vanish/>
+          </w:rPr>
+          <w:fldChar w:fldCharType="begin"/>
         </w:r>
         <w:r>
           <w:rPr>
             <w:webHidden/>
+          </w:rPr>
+          <w:fldChar w:fldCharType="end"/>
+        </w:r>
+        <w:r>
+          <w:rPr>
+            <w:rStyle w:val="InternetLink"/>
+            <w:vanish/>
+          </w:rPr>
+          <w:instrText xml:space="preserve"> PAGEREF _Toc90133082 \h </w:instrText>
+        </w:r>
+        <w:r>
+          <w:rPr>
+            <w:rStyle w:val="InternetLink"/>
+            <w:vanish/>
+          </w:rPr>
+          <w:fldChar w:fldCharType="separate"/>
+        </w:r>
+        <w:r>
+          <w:rPr>
+            <w:rStyle w:val="InternetLink"/>
+            <w:vanish/>
+          </w:rPr>
+          <w:t>7</w:t>
+        </w:r>
+        <w:r>
+          <w:rPr>
+            <w:rStyle w:val="InternetLink"/>
+            <w:vanish/>
           </w:rPr>
           <w:fldChar w:fldCharType="end"/>
         </w:r>
@@ -1407,24 +1831,24 @@
         <w:ind w:left="737" w:hanging="737"/>
         <w:rPr/>
       </w:pPr>
-      <w:bookmarkStart w:id="20" w:name="_Toc90133064"/>
-      <w:bookmarkStart w:id="21" w:name="_Toc89434236"/>
+      <w:bookmarkStart w:id="15" w:name="_Toc89434236"/>
+      <w:bookmarkStart w:id="16" w:name="_Toc90133064"/>
       <w:r>
         <w:rPr/>
         <w:t>0.</w:t>
         <w:tab/>
         <w:t>How to fill in this statement</w:t>
       </w:r>
-      <w:bookmarkEnd w:id="20"/>
-      <w:bookmarkEnd w:id="21"/>
+      <w:bookmarkEnd w:id="15"/>
+      <w:bookmarkEnd w:id="16"/>
     </w:p>
     <w:p>
       <w:pPr>
         <w:pStyle w:val="Normal"/>
         <w:rPr/>
       </w:pPr>
-      <w:bookmarkStart w:id="22" w:name="_Definitions"/>
-      <w:bookmarkEnd w:id="22"/>
+      <w:bookmarkStart w:id="17" w:name="_Definitions"/>
+      <w:bookmarkEnd w:id="17"/>
       <w:r>
         <w:rPr/>
         <w:t>Fill out and keep this accessibility statement using the document called “</w:t>
@@ -1441,8 +1865,8 @@
         <w:rPr/>
         <w:t>”</w:t>
       </w:r>
-      <w:bookmarkStart w:id="23" w:name="_2_Objective_of"/>
-      <w:bookmarkEnd w:id="23"/>
+      <w:bookmarkStart w:id="18" w:name="_2_Objective_of"/>
+      <w:bookmarkEnd w:id="18"/>
       <w:r>
         <w:rPr/>
         <w:t>.</w:t>
@@ -1458,12 +1882,12 @@
         <w:ind w:left="737" w:hanging="737"/>
         <w:rPr/>
       </w:pPr>
-      <w:bookmarkStart w:id="24" w:name="_Toc90133065"/>
+      <w:bookmarkStart w:id="19" w:name="_Toc90133065"/>
       <w:r>
         <w:rPr/>
         <w:t>Overview</w:t>
       </w:r>
-      <w:bookmarkEnd w:id="24"/>
+      <w:bookmarkEnd w:id="19"/>
     </w:p>
     <w:p>
       <w:pPr>
@@ -1575,12 +1999,12 @@
         <w:ind w:left="737" w:hanging="737"/>
         <w:rPr/>
       </w:pPr>
-      <w:bookmarkStart w:id="25" w:name="_Toc90133066"/>
+      <w:bookmarkStart w:id="20" w:name="_Toc90133066"/>
       <w:r>
         <w:rPr/>
         <w:t>How accessible this app is</w:t>
       </w:r>
-      <w:bookmarkEnd w:id="25"/>
+      <w:bookmarkEnd w:id="20"/>
     </w:p>
     <w:p>
       <w:pPr>
@@ -1644,12 +2068,12 @@
         <w:ind w:left="737" w:hanging="737"/>
         <w:rPr/>
       </w:pPr>
-      <w:bookmarkStart w:id="26" w:name="_Toc90133067"/>
+      <w:bookmarkStart w:id="21" w:name="_Toc90133067"/>
       <w:r>
         <w:rPr/>
         <w:t>What to do if you can’t access parts of this app</w:t>
       </w:r>
-      <w:bookmarkEnd w:id="26"/>
+      <w:bookmarkEnd w:id="21"/>
     </w:p>
     <w:p>
       <w:pPr>
@@ -1685,24 +2109,24 @@
           <w:rFonts w:eastAsia="Times New Roman"/>
         </w:rPr>
       </w:pPr>
-      <w:bookmarkStart w:id="27" w:name="_Toc90133069"/>
-      <w:bookmarkStart w:id="28" w:name="_Toc88732643"/>
-      <w:bookmarkStart w:id="29" w:name="_Toc90133068"/>
-      <w:bookmarkStart w:id="30" w:name="_Toc89434240"/>
-      <w:bookmarkStart w:id="31" w:name="_Toc89422105"/>
-      <w:bookmarkStart w:id="32" w:name="_Toc89422084"/>
-      <w:bookmarkEnd w:id="29"/>
-      <w:bookmarkEnd w:id="30"/>
-      <w:bookmarkEnd w:id="31"/>
-      <w:bookmarkEnd w:id="32"/>
+      <w:bookmarkStart w:id="22" w:name="_Toc89422084"/>
+      <w:bookmarkStart w:id="23" w:name="_Toc88732643"/>
+      <w:bookmarkStart w:id="24" w:name="_Toc90133069"/>
+      <w:bookmarkStart w:id="25" w:name="_Toc89434240"/>
+      <w:bookmarkStart w:id="26" w:name="_Toc90133068"/>
+      <w:bookmarkStart w:id="27" w:name="_Toc89422105"/>
+      <w:bookmarkEnd w:id="22"/>
+      <w:bookmarkEnd w:id="25"/>
+      <w:bookmarkEnd w:id="26"/>
+      <w:bookmarkEnd w:id="27"/>
       <w:r>
         <w:rPr>
           <w:rFonts w:eastAsia="Times New Roman"/>
         </w:rPr>
         <w:t>Reporting accessibility problems with this app</w:t>
       </w:r>
-      <w:bookmarkEnd w:id="27"/>
-      <w:bookmarkEnd w:id="28"/>
+      <w:bookmarkEnd w:id="23"/>
+      <w:bookmarkEnd w:id="24"/>
     </w:p>
     <w:p>
       <w:pPr>
@@ -1738,16 +2162,16 @@
           <w:rFonts w:eastAsia="Times New Roman"/>
         </w:rPr>
       </w:pPr>
-      <w:bookmarkStart w:id="33" w:name="_Toc90133070"/>
-      <w:bookmarkStart w:id="34" w:name="_Toc88732644"/>
+      <w:bookmarkStart w:id="28" w:name="_Toc88732644"/>
+      <w:bookmarkStart w:id="29" w:name="_Toc90133070"/>
       <w:r>
         <w:rPr>
           <w:rFonts w:eastAsia="Times New Roman"/>
         </w:rPr>
         <w:t>Enforcement Procedure</w:t>
       </w:r>
-      <w:bookmarkEnd w:id="33"/>
-      <w:bookmarkEnd w:id="34"/>
+      <w:bookmarkEnd w:id="28"/>
+      <w:bookmarkEnd w:id="29"/>
     </w:p>
     <w:p>
       <w:pPr>
@@ -1804,18 +2228,18 @@
           <w:rFonts w:eastAsia="Times New Roman"/>
         </w:rPr>
       </w:pPr>
-      <w:bookmarkStart w:id="35" w:name="_Toc90133071"/>
-      <w:bookmarkStart w:id="36" w:name="_Toc88732645"/>
-      <w:bookmarkStart w:id="37" w:name="_Contacting_us"/>
-      <w:bookmarkEnd w:id="37"/>
+      <w:bookmarkStart w:id="30" w:name="_Toc88732645"/>
+      <w:bookmarkStart w:id="31" w:name="_Toc90133071"/>
+      <w:bookmarkStart w:id="32" w:name="_Contacting_us"/>
+      <w:bookmarkEnd w:id="32"/>
       <w:r>
         <w:rPr>
           <w:rFonts w:eastAsia="Times New Roman"/>
         </w:rPr>
         <w:t>Contacting us</w:t>
       </w:r>
-      <w:bookmarkEnd w:id="35"/>
-      <w:bookmarkEnd w:id="36"/>
+      <w:bookmarkEnd w:id="30"/>
+      <w:bookmarkEnd w:id="31"/>
       <w:r>
         <w:rPr>
           <w:rFonts w:eastAsia="Times New Roman"/>
@@ -1923,14 +2347,14 @@
         <w:ind w:left="737" w:hanging="737"/>
         <w:rPr/>
       </w:pPr>
-      <w:bookmarkStart w:id="38" w:name="_Toc90133072"/>
-      <w:bookmarkStart w:id="39" w:name="_Toc88732646"/>
+      <w:bookmarkStart w:id="33" w:name="_Toc88732646"/>
+      <w:bookmarkStart w:id="34" w:name="_Toc90133072"/>
       <w:r>
         <w:rPr/>
         <w:t>Technical information about this app's accessibility</w:t>
       </w:r>
-      <w:bookmarkEnd w:id="38"/>
-      <w:bookmarkEnd w:id="39"/>
+      <w:bookmarkEnd w:id="33"/>
+      <w:bookmarkEnd w:id="34"/>
     </w:p>
     <w:p>
       <w:pPr>
@@ -1970,14 +2394,14 @@
         <w:ind w:left="737" w:hanging="737"/>
         <w:rPr/>
       </w:pPr>
-      <w:bookmarkStart w:id="40" w:name="_Toc90133073"/>
-      <w:bookmarkStart w:id="41" w:name="_Toc88732647"/>
+      <w:bookmarkStart w:id="35" w:name="_Toc88732647"/>
+      <w:bookmarkStart w:id="36" w:name="_Toc90133073"/>
       <w:r>
         <w:rPr/>
         <w:t>Compliance status</w:t>
       </w:r>
-      <w:bookmarkEnd w:id="40"/>
-      <w:bookmarkEnd w:id="41"/>
+      <w:bookmarkEnd w:id="35"/>
+      <w:bookmarkEnd w:id="36"/>
     </w:p>
     <w:p>
       <w:pPr>
@@ -2089,14 +2513,14 @@
         <w:ind w:left="737" w:hanging="737"/>
         <w:rPr/>
       </w:pPr>
-      <w:bookmarkStart w:id="42" w:name="_Toc90133074"/>
-      <w:bookmarkStart w:id="43" w:name="_Toc88732648"/>
+      <w:bookmarkStart w:id="37" w:name="_Toc88732648"/>
+      <w:bookmarkStart w:id="38" w:name="_Toc90133074"/>
       <w:r>
         <w:rPr/>
         <w:t>Non-accessible content</w:t>
       </w:r>
-      <w:bookmarkEnd w:id="42"/>
-      <w:bookmarkEnd w:id="43"/>
+      <w:bookmarkEnd w:id="37"/>
+      <w:bookmarkEnd w:id="38"/>
     </w:p>
     <w:p>
       <w:pPr>
@@ -2118,14 +2542,14 @@
         <w:ind w:left="737" w:hanging="737"/>
         <w:rPr/>
       </w:pPr>
-      <w:bookmarkStart w:id="44" w:name="_Toc90133075"/>
-      <w:bookmarkStart w:id="45" w:name="_Toc88732649"/>
+      <w:bookmarkStart w:id="39" w:name="_Toc88732649"/>
+      <w:bookmarkStart w:id="40" w:name="_Toc90133075"/>
       <w:r>
         <w:rPr/>
         <w:t>Non-compliance with the accessibility regulations</w:t>
       </w:r>
-      <w:bookmarkEnd w:id="44"/>
-      <w:bookmarkEnd w:id="45"/>
+      <w:bookmarkEnd w:id="39"/>
+      <w:bookmarkEnd w:id="40"/>
     </w:p>
     <w:p>
       <w:pPr>
@@ -2164,22 +2588,22 @@
         <w:ind w:left="737" w:hanging="737"/>
         <w:rPr/>
       </w:pPr>
-      <w:bookmarkStart w:id="46" w:name="_Toc90133078"/>
-      <w:bookmarkStart w:id="47" w:name="_Toc88732650"/>
-      <w:bookmarkStart w:id="48" w:name="_Toc90133077"/>
-      <w:bookmarkStart w:id="49" w:name="_Toc89434249"/>
-      <w:bookmarkStart w:id="50" w:name="_Toc90133076"/>
-      <w:bookmarkStart w:id="51" w:name="_Toc89434248"/>
-      <w:bookmarkEnd w:id="48"/>
-      <w:bookmarkEnd w:id="49"/>
-      <w:bookmarkEnd w:id="50"/>
-      <w:bookmarkEnd w:id="51"/>
+      <w:bookmarkStart w:id="41" w:name="_Toc88732650"/>
+      <w:bookmarkStart w:id="42" w:name="_Toc90133078"/>
+      <w:bookmarkStart w:id="43" w:name="_Toc89434248"/>
+      <w:bookmarkStart w:id="44" w:name="_Toc90133076"/>
+      <w:bookmarkStart w:id="45" w:name="_Toc89434249"/>
+      <w:bookmarkStart w:id="46" w:name="_Toc90133077"/>
+      <w:bookmarkEnd w:id="43"/>
+      <w:bookmarkEnd w:id="44"/>
+      <w:bookmarkEnd w:id="45"/>
+      <w:bookmarkEnd w:id="46"/>
       <w:r>
         <w:rPr/>
         <w:t>Disproportionate burden</w:t>
       </w:r>
-      <w:bookmarkEnd w:id="46"/>
-      <w:bookmarkEnd w:id="47"/>
+      <w:bookmarkEnd w:id="41"/>
+      <w:bookmarkEnd w:id="42"/>
     </w:p>
     <w:p>
       <w:pPr>
@@ -2298,14 +2722,14 @@
         <w:ind w:left="737" w:hanging="737"/>
         <w:rPr/>
       </w:pPr>
-      <w:bookmarkStart w:id="52" w:name="_Toc90133079"/>
-      <w:bookmarkStart w:id="53" w:name="_Toc88732651"/>
+      <w:bookmarkStart w:id="47" w:name="_Toc88732651"/>
+      <w:bookmarkStart w:id="48" w:name="_Toc90133079"/>
       <w:r>
         <w:rPr/>
         <w:t>Content that's not within the scope of the accessibility regulations</w:t>
       </w:r>
-      <w:bookmarkEnd w:id="52"/>
-      <w:bookmarkEnd w:id="53"/>
+      <w:bookmarkEnd w:id="47"/>
+      <w:bookmarkEnd w:id="48"/>
     </w:p>
     <w:p>
       <w:pPr>
@@ -2360,14 +2784,14 @@
         <w:ind w:left="737" w:hanging="737"/>
         <w:rPr/>
       </w:pPr>
-      <w:bookmarkStart w:id="54" w:name="_Toc90133080"/>
-      <w:bookmarkStart w:id="55" w:name="_Toc88732652"/>
+      <w:bookmarkStart w:id="49" w:name="_Toc88732652"/>
+      <w:bookmarkStart w:id="50" w:name="_Toc90133080"/>
       <w:r>
         <w:rPr/>
         <w:t>How we tested this app</w:t>
       </w:r>
-      <w:bookmarkEnd w:id="54"/>
-      <w:bookmarkEnd w:id="55"/>
+      <w:bookmarkEnd w:id="49"/>
+      <w:bookmarkEnd w:id="50"/>
     </w:p>
     <w:p>
       <w:pPr>
@@ -2409,14 +2833,14 @@
         <w:ind w:left="737" w:hanging="737"/>
         <w:rPr/>
       </w:pPr>
-      <w:bookmarkStart w:id="56" w:name="_Toc90133081"/>
-      <w:bookmarkStart w:id="57" w:name="_Toc88732653"/>
+      <w:bookmarkStart w:id="51" w:name="_Toc88732653"/>
+      <w:bookmarkStart w:id="52" w:name="_Toc90133081"/>
       <w:r>
         <w:rPr/>
         <w:t>What we're doing to improve accessibility</w:t>
       </w:r>
-      <w:bookmarkEnd w:id="56"/>
-      <w:bookmarkEnd w:id="57"/>
+      <w:bookmarkEnd w:id="51"/>
+      <w:bookmarkEnd w:id="52"/>
     </w:p>
     <w:p>
       <w:pPr>
@@ -2482,18 +2906,18 @@
         <w:ind w:left="737" w:hanging="737"/>
         <w:rPr/>
       </w:pPr>
-      <w:bookmarkStart w:id="58" w:name="_Toc90133082"/>
-      <w:bookmarkStart w:id="59" w:name="_Toc88732654"/>
+      <w:bookmarkStart w:id="53" w:name="_Toc90133082"/>
+      <w:bookmarkStart w:id="54" w:name="_Toc88732654"/>
       <w:r>
         <w:rPr/>
         <w:t xml:space="preserve">Preparation of this Accessibility </w:t>
       </w:r>
-      <w:bookmarkEnd w:id="59"/>
+      <w:bookmarkEnd w:id="54"/>
       <w:r>
         <w:rPr/>
         <w:t>Statement</w:t>
       </w:r>
-      <w:bookmarkEnd w:id="58"/>
+      <w:bookmarkEnd w:id="53"/>
     </w:p>
     <w:p>
       <w:pPr>
@@ -2554,7 +2978,7 @@
         <w:docPartGallery w:val="Page Numbers (Bottom of Page)"/>
         <w:docPartUnique w:val="true"/>
       </w:docPartObj>
-      <w:id w:val="1117593192"/>
+      <w:id w:val="738772397"/>
     </w:sdtPr>
     <w:sdtContent>
       <w:p>
@@ -2622,12 +3046,10 @@
     </w:pPr>
     <w:r>
       <w:rPr/>
-    </w:r>
-    <w:r>
       <mc:AlternateContent>
         <mc:Choice Requires="wps">
           <w:drawing>
-            <wp:anchor behindDoc="0" distT="0" distB="0" distL="0" distR="0" simplePos="0" locked="0" layoutInCell="0" allowOverlap="1" relativeHeight="8">
+            <wp:anchor behindDoc="1" distT="0" distB="0" distL="0" distR="0" simplePos="0" locked="0" layoutInCell="0" allowOverlap="1" relativeHeight="15">
               <wp:simplePos x="0" y="0"/>
               <wp:positionH relativeFrom="margin">
                 <wp:align>right</wp:align>
@@ -2635,26 +3057,33 @@
               <wp:positionV relativeFrom="paragraph">
                 <wp:posOffset>635</wp:posOffset>
               </wp:positionV>
-              <wp:extent cx="67310" cy="306070"/>
+              <wp:extent cx="67310" cy="306705"/>
               <wp:effectExtent l="0" t="0" r="0" b="0"/>
               <wp:wrapNone/>
               <wp:docPr id="1" name="Frame1"/>
               <a:graphic xmlns:a="http://schemas.openxmlformats.org/drawingml/2006/main">
                 <a:graphicData uri="http://schemas.microsoft.com/office/word/2010/wordprocessingShape">
                   <wps:wsp>
-                    <wps:cNvSpPr txBox="1"/>
+                    <wps:cNvSpPr/>
                     <wps:spPr>
                       <a:xfrm>
                         <a:off x="0" y="0"/>
-                        <a:ext cx="67310" cy="306070"/>
+                        <a:ext cx="67320" cy="306720"/>
                       </a:xfrm>
-                      <a:prstGeom prst="rect"/>
-                      <a:solidFill>
-                        <a:srgbClr val="FFFFFF">
-                          <a:alpha val="0"/>
-                        </a:srgbClr>
-                      </a:solidFill>
+                      <a:prstGeom prst="rect">
+                        <a:avLst/>
+                      </a:prstGeom>
+                      <a:noFill/>
+                      <a:ln w="0">
+                        <a:noFill/>
+                      </a:ln>
                     </wps:spPr>
+                    <wps:style>
+                      <a:lnRef idx="0"/>
+                      <a:fillRef idx="0"/>
+                      <a:effectRef idx="0"/>
+                      <a:fontRef idx="minor"/>
+                    </wps:style>
                     <wps:txbx>
                       <w:txbxContent>
                         <w:sdt>
@@ -2663,13 +3092,12 @@
                               <w:docPartGallery w:val="Page Numbers (Bottom of Page)"/>
                               <w:docPartUnique w:val="true"/>
                             </w:docPartObj>
-                            <w:id w:val="492343966"/>
+                            <w:id w:val="1010620517"/>
                           </w:sdtPr>
                           <w:sdtContent>
                             <w:p>
                               <w:pPr>
                                 <w:pStyle w:val="Footer"/>
-                                <w:pBdr/>
                                 <w:spacing w:before="240" w:after="240"/>
                                 <w:rPr>
                                   <w:rStyle w:val="Pagenumber"/>
@@ -2710,7 +3138,7 @@
                         </w:sdt>
                       </w:txbxContent>
                     </wps:txbx>
-                    <wps:bodyPr anchor="t" lIns="0" tIns="0" rIns="0" bIns="0">
+                    <wps:bodyPr lIns="0" rIns="0" tIns="0" bIns="0" anchor="t">
                       <a:spAutoFit/>
                     </wps:bodyPr>
                   </wps:wsp>
@@ -2721,9 +3149,10 @@
         </mc:Choice>
         <mc:Fallback>
           <w:pict>
-            <v:rect fillcolor="#FFFFFF" style="position:absolute;rotation:-0;width:5.3pt;height:24.1pt;mso-wrap-distance-left:0pt;mso-wrap-distance-right:0pt;mso-wrap-distance-top:0pt;mso-wrap-distance-bottom:0pt;margin-top:0.05pt;mso-position-vertical-relative:text;margin-left:394.4pt;mso-position-horizontal:right;mso-position-horizontal-relative:margin">
-              <v:fill opacity="0f"/>
-              <v:textbox inset="0in,0in,0in,0in">
+            <v:rect id="shape_0" ID="Frame1" path="m0,0l-2147483645,0l-2147483645,-2147483646l0,-2147483646xe" fillcolor="white" stroked="f" o:allowincell="f" style="position:absolute;margin-left:394.35pt;margin-top:0.05pt;width:5.25pt;height:24.1pt;mso-wrap-style:square;v-text-anchor:top;mso-position-horizontal:right;mso-position-horizontal-relative:margin">
+              <v:fill o:detectmouseclick="t" type="solid" color2="black" opacity="0"/>
+              <v:stroke color="#3465a4" joinstyle="round" endcap="flat"/>
+              <v:textbox>
                 <w:txbxContent>
                   <w:sdt>
                     <w:sdtPr>
@@ -2731,13 +3160,12 @@
                         <w:docPartGallery w:val="Page Numbers (Bottom of Page)"/>
                         <w:docPartUnique w:val="true"/>
                       </w:docPartObj>
-                      <w:id w:val="865459870"/>
+                      <w:id w:val="1409184887"/>
                     </w:sdtPr>
                     <w:sdtContent>
                       <w:p>
                         <w:pPr>
                           <w:pStyle w:val="Footer"/>
-                          <w:pBdr/>
                           <w:spacing w:before="240" w:after="240"/>
                           <w:rPr>
                             <w:rStyle w:val="Pagenumber"/>
@@ -2798,12 +3226,10 @@
     </w:pPr>
     <w:r>
       <w:rPr/>
-    </w:r>
-    <w:r>
       <mc:AlternateContent>
         <mc:Choice Requires="wps">
           <w:drawing>
-            <wp:anchor behindDoc="0" distT="0" distB="0" distL="0" distR="0" simplePos="0" locked="0" layoutInCell="0" allowOverlap="1" relativeHeight="8">
+            <wp:anchor behindDoc="1" distT="0" distB="0" distL="0" distR="0" simplePos="0" locked="0" layoutInCell="0" allowOverlap="1" relativeHeight="15">
               <wp:simplePos x="0" y="0"/>
               <wp:positionH relativeFrom="margin">
                 <wp:align>right</wp:align>
@@ -2811,26 +3237,33 @@
               <wp:positionV relativeFrom="paragraph">
                 <wp:posOffset>635</wp:posOffset>
               </wp:positionV>
-              <wp:extent cx="67310" cy="306070"/>
+              <wp:extent cx="67310" cy="306705"/>
               <wp:effectExtent l="0" t="0" r="0" b="0"/>
               <wp:wrapNone/>
-              <wp:docPr id="2" name="Frame1"/>
+              <wp:docPr id="3" name="Frame1"/>
               <a:graphic xmlns:a="http://schemas.openxmlformats.org/drawingml/2006/main">
                 <a:graphicData uri="http://schemas.microsoft.com/office/word/2010/wordprocessingShape">
                   <wps:wsp>
-                    <wps:cNvSpPr txBox="1"/>
+                    <wps:cNvSpPr/>
                     <wps:spPr>
                       <a:xfrm>
                         <a:off x="0" y="0"/>
-                        <a:ext cx="67310" cy="306070"/>
+                        <a:ext cx="67320" cy="306720"/>
                       </a:xfrm>
-                      <a:prstGeom prst="rect"/>
-                      <a:solidFill>
-                        <a:srgbClr val="FFFFFF">
-                          <a:alpha val="0"/>
-                        </a:srgbClr>
-                      </a:solidFill>
+                      <a:prstGeom prst="rect">
+                        <a:avLst/>
+                      </a:prstGeom>
+                      <a:noFill/>
+                      <a:ln w="0">
+                        <a:noFill/>
+                      </a:ln>
                     </wps:spPr>
+                    <wps:style>
+                      <a:lnRef idx="0"/>
+                      <a:fillRef idx="0"/>
+                      <a:effectRef idx="0"/>
+                      <a:fontRef idx="minor"/>
+                    </wps:style>
                     <wps:txbx>
                       <w:txbxContent>
                         <w:sdt>
@@ -2839,13 +3272,12 @@
                               <w:docPartGallery w:val="Page Numbers (Bottom of Page)"/>
                               <w:docPartUnique w:val="true"/>
                             </w:docPartObj>
-                            <w:id w:val="394339686"/>
+                            <w:id w:val="571409543"/>
                           </w:sdtPr>
                           <w:sdtContent>
                             <w:p>
                               <w:pPr>
                                 <w:pStyle w:val="Footer"/>
-                                <w:pBdr/>
                                 <w:spacing w:before="240" w:after="240"/>
                                 <w:rPr>
                                   <w:rStyle w:val="Pagenumber"/>
@@ -2886,7 +3318,7 @@
                         </w:sdt>
                       </w:txbxContent>
                     </wps:txbx>
-                    <wps:bodyPr anchor="t" lIns="0" tIns="0" rIns="0" bIns="0">
+                    <wps:bodyPr lIns="0" rIns="0" tIns="0" bIns="0" anchor="t">
                       <a:spAutoFit/>
                     </wps:bodyPr>
                   </wps:wsp>
@@ -2897,9 +3329,10 @@
         </mc:Choice>
         <mc:Fallback>
           <w:pict>
-            <v:rect fillcolor="#FFFFFF" style="position:absolute;rotation:-0;width:5.3pt;height:24.1pt;mso-wrap-distance-left:0pt;mso-wrap-distance-right:0pt;mso-wrap-distance-top:0pt;mso-wrap-distance-bottom:0pt;margin-top:0.05pt;mso-position-vertical-relative:text;margin-left:394.4pt;mso-position-horizontal:right;mso-position-horizontal-relative:margin">
-              <v:fill opacity="0f"/>
-              <v:textbox inset="0in,0in,0in,0in">
+            <v:rect id="shape_0" ID="Frame1" path="m0,0l-2147483645,0l-2147483645,-2147483646l0,-2147483646xe" fillcolor="white" stroked="f" o:allowincell="f" style="position:absolute;margin-left:394.35pt;margin-top:0.05pt;width:5.25pt;height:24.1pt;mso-wrap-style:square;v-text-anchor:top;mso-position-horizontal:right;mso-position-horizontal-relative:margin">
+              <v:fill o:detectmouseclick="t" type="solid" color2="black" opacity="0"/>
+              <v:stroke color="#3465a4" joinstyle="round" endcap="flat"/>
+              <v:textbox>
                 <w:txbxContent>
                   <w:sdt>
                     <w:sdtPr>
@@ -2907,13 +3340,12 @@
                         <w:docPartGallery w:val="Page Numbers (Bottom of Page)"/>
                         <w:docPartUnique w:val="true"/>
                       </w:docPartObj>
-                      <w:id w:val="997639025"/>
+                      <w:id w:val="816380984"/>
                     </w:sdtPr>
                     <w:sdtContent>
                       <w:p>
                         <w:pPr>
                           <w:pStyle w:val="Footer"/>
-                          <w:pBdr/>
                           <w:spacing w:before="240" w:after="240"/>
                           <w:rPr>
                             <w:rStyle w:val="Pagenumber"/>
@@ -4556,12 +4988,13 @@
     <w:rsid w:val="00ac7cb1"/>
     <w:pPr>
       <w:widowControl/>
+      <w:suppressAutoHyphens w:val="true"/>
       <w:bidi w:val="0"/>
       <w:spacing w:lineRule="auto" w:line="276" w:before="240" w:after="240"/>
       <w:jc w:val="left"/>
     </w:pPr>
     <w:rPr>
-      <w:rFonts w:ascii="Open Sans" w:hAnsi="Open Sans" w:cs="Open Sans" w:eastAsia="Calibri"/>
+      <w:rFonts w:ascii="Open Sans" w:hAnsi="Open Sans" w:eastAsia="Calibri" w:cs="Open Sans"/>
       <w:color w:val="0B0C0C"/>
       <w:kern w:val="0"/>
       <w:sz w:val="21"/>
@@ -4997,7 +5430,6 @@
   </w:style>
   <w:style w:type="character" w:styleId="FootnoteCharacters">
     <w:name w:val="Footnote Characters"/>
-    <w:basedOn w:val="DefaultParagraphFont"/>
     <w:uiPriority w:val="99"/>
     <w:semiHidden/>
     <w:unhideWhenUsed/>
@@ -5008,7 +5440,7 @@
     </w:rPr>
   </w:style>
   <w:style w:type="character" w:styleId="FootnoteAnchor">
-    <w:name w:val="Footnote Reference"/>
+    <w:name w:val="Footnote Anchor"/>
     <w:rPr>
       <w:vertAlign w:val="superscript"/>
     </w:rPr>
@@ -5286,12 +5718,13 @@
     <w:rsid w:val="0048294c"/>
     <w:pPr>
       <w:widowControl/>
+      <w:suppressAutoHyphens w:val="true"/>
       <w:bidi w:val="0"/>
       <w:spacing w:before="0" w:after="0"/>
       <w:jc w:val="left"/>
     </w:pPr>
     <w:rPr>
-      <w:rFonts w:ascii="Open Sans" w:hAnsi="Open Sans" w:cs="Open Sans" w:eastAsia="Calibri" w:eastAsiaTheme="minorHAnsi"/>
+      <w:rFonts w:ascii="Open Sans" w:hAnsi="Open Sans" w:eastAsia="Calibri" w:cs="Open Sans" w:eastAsiaTheme="minorHAnsi"/>
       <w:color w:val="auto"/>
       <w:kern w:val="0"/>
       <w:sz w:val="22"/>
@@ -5468,12 +5901,13 @@
     <w:rsid w:val="000a2b20"/>
     <w:pPr>
       <w:widowControl/>
+      <w:suppressAutoHyphens w:val="true"/>
       <w:bidi w:val="0"/>
       <w:spacing w:before="0" w:after="0"/>
       <w:jc w:val="left"/>
     </w:pPr>
     <w:rPr>
-      <w:rFonts w:ascii="Open Sans" w:hAnsi="Open Sans" w:cs="Open Sans" w:eastAsia="Calibri"/>
+      <w:rFonts w:ascii="Open Sans" w:hAnsi="Open Sans" w:eastAsia="Calibri" w:cs="Open Sans"/>
       <w:color w:val="0B0C0C"/>
       <w:kern w:val="0"/>
       <w:sz w:val="21"/>

</xml_diff>

<commit_message>
docs(root): update accessibility statement guidance and template
Updating guidance documentation to better explain about changing examples, updated templates, and
updated references to WCAG 2.1 to WCAG 2.2
</commit_message>
<xml_diff>
--- a/static/accessibility-statement-template.docx
+++ b/static/accessibility-statement-template.docx
@@ -1,6 +1,6 @@
 
 <file path=word/document.xml><?xml version="1.0" encoding="utf-8"?>
-<w:document xmlns:wpc="http://schemas.microsoft.com/office/word/2010/wordprocessingCanvas" xmlns:cx="http://schemas.microsoft.com/office/drawing/2014/chartex" xmlns:cx1="http://schemas.microsoft.com/office/drawing/2015/9/8/chartex" xmlns:cx2="http://schemas.microsoft.com/office/drawing/2015/10/21/chartex" xmlns:cx3="http://schemas.microsoft.com/office/drawing/2016/5/9/chartex" xmlns:cx4="http://schemas.microsoft.com/office/drawing/2016/5/10/chartex" xmlns:cx5="http://schemas.microsoft.com/office/drawing/2016/5/11/chartex" xmlns:cx6="http://schemas.microsoft.com/office/drawing/2016/5/12/chartex" xmlns:cx7="http://schemas.microsoft.com/office/drawing/2016/5/13/chartex" xmlns:cx8="http://schemas.microsoft.com/office/drawing/2016/5/14/chartex" xmlns:mc="http://schemas.openxmlformats.org/markup-compatibility/2006" xmlns:aink="http://schemas.microsoft.com/office/drawing/2016/ink" xmlns:am3d="http://schemas.microsoft.com/office/drawing/2017/model3d" xmlns:o="urn:schemas-microsoft-com:office:office" xmlns:oel="http://schemas.microsoft.com/office/2019/extlst" xmlns:r="http://schemas.openxmlformats.org/officeDocument/2006/relationships" xmlns:m="http://schemas.openxmlformats.org/officeDocument/2006/math" xmlns:v="urn:schemas-microsoft-com:vml" xmlns:wp14="http://schemas.microsoft.com/office/word/2010/wordprocessingDrawing" xmlns:wp="http://schemas.openxmlformats.org/drawingml/2006/wordprocessingDrawing" xmlns:w10="urn:schemas-microsoft-com:office:word" xmlns:w="http://schemas.openxmlformats.org/wordprocessingml/2006/main" xmlns:w14="http://schemas.microsoft.com/office/word/2010/wordml" xmlns:w15="http://schemas.microsoft.com/office/word/2012/wordml" xmlns:w16cex="http://schemas.microsoft.com/office/word/2018/wordml/cex" xmlns:w16cid="http://schemas.microsoft.com/office/word/2016/wordml/cid" xmlns:w16="http://schemas.microsoft.com/office/word/2018/wordml" xmlns:w16sdtdh="http://schemas.microsoft.com/office/word/2020/wordml/sdtdatahash" xmlns:w16se="http://schemas.microsoft.com/office/word/2015/wordml/symex" xmlns:wpg="http://schemas.microsoft.com/office/word/2010/wordprocessingGroup" xmlns:wpi="http://schemas.microsoft.com/office/word/2010/wordprocessingInk" xmlns:wne="http://schemas.microsoft.com/office/word/2006/wordml" xmlns:wps="http://schemas.microsoft.com/office/word/2010/wordprocessingShape" mc:Ignorable="w14 w15 w16se w16cid w16 w16cex w16sdtdh wp14">
+<w:document xmlns:wpc="http://schemas.microsoft.com/office/word/2010/wordprocessingCanvas" xmlns:cx="http://schemas.microsoft.com/office/drawing/2014/chartex" xmlns:cx1="http://schemas.microsoft.com/office/drawing/2015/9/8/chartex" xmlns:cx2="http://schemas.microsoft.com/office/drawing/2015/10/21/chartex" xmlns:cx3="http://schemas.microsoft.com/office/drawing/2016/5/9/chartex" xmlns:cx4="http://schemas.microsoft.com/office/drawing/2016/5/10/chartex" xmlns:cx5="http://schemas.microsoft.com/office/drawing/2016/5/11/chartex" xmlns:cx6="http://schemas.microsoft.com/office/drawing/2016/5/12/chartex" xmlns:cx7="http://schemas.microsoft.com/office/drawing/2016/5/13/chartex" xmlns:cx8="http://schemas.microsoft.com/office/drawing/2016/5/14/chartex" xmlns:mc="http://schemas.openxmlformats.org/markup-compatibility/2006" xmlns:aink="http://schemas.microsoft.com/office/drawing/2016/ink" xmlns:am3d="http://schemas.microsoft.com/office/drawing/2017/model3d" xmlns:o="urn:schemas-microsoft-com:office:office" xmlns:oel="http://schemas.microsoft.com/office/2019/extlst" xmlns:r="http://schemas.openxmlformats.org/officeDocument/2006/relationships" xmlns:m="http://schemas.openxmlformats.org/officeDocument/2006/math" xmlns:v="urn:schemas-microsoft-com:vml" xmlns:wp14="http://schemas.microsoft.com/office/word/2010/wordprocessingDrawing" xmlns:wp="http://schemas.openxmlformats.org/drawingml/2006/wordprocessingDrawing" xmlns:w10="urn:schemas-microsoft-com:office:word" xmlns:w="http://schemas.openxmlformats.org/wordprocessingml/2006/main" xmlns:w14="http://schemas.microsoft.com/office/word/2010/wordml" xmlns:w15="http://schemas.microsoft.com/office/word/2012/wordml" xmlns:w16cex="http://schemas.microsoft.com/office/word/2018/wordml/cex" xmlns:w16cid="http://schemas.microsoft.com/office/word/2016/wordml/cid" xmlns:w16="http://schemas.microsoft.com/office/word/2018/wordml" xmlns:w16du="http://schemas.microsoft.com/office/word/2023/wordml/word16du" xmlns:w16sdtdh="http://schemas.microsoft.com/office/word/2020/wordml/sdtdatahash" xmlns:w16se="http://schemas.microsoft.com/office/word/2015/wordml/symex" xmlns:wpg="http://schemas.microsoft.com/office/word/2010/wordprocessingGroup" xmlns:wpi="http://schemas.microsoft.com/office/word/2010/wordprocessingInk" xmlns:wne="http://schemas.microsoft.com/office/word/2006/wordml" xmlns:wps="http://schemas.microsoft.com/office/word/2010/wordprocessingShape" mc:Ignorable="w14 w15 w16se w16cid w16 w16cex w16sdtdh w16du wp14">
   <w:body>
     <w:p>
       <w:pPr>
@@ -50,7 +50,10 @@
         <w:t xml:space="preserve">Last updated </w:t>
       </w:r>
       <w:r>
-        <w:t>28</w:t>
+        <w:t>2</w:t>
+      </w:r>
+      <w:r>
+        <w:t>9</w:t>
       </w:r>
       <w:r>
         <w:rPr>
@@ -59,19 +62,7 @@
         <w:t>th</w:t>
       </w:r>
       <w:r>
-        <w:t xml:space="preserve"> </w:t>
-      </w:r>
-      <w:r>
-        <w:t>September</w:t>
-      </w:r>
-      <w:r>
-        <w:t xml:space="preserve"> 202</w:t>
-      </w:r>
-      <w:r>
-        <w:t>3</w:t>
-      </w:r>
-      <w:r>
-        <w:t xml:space="preserve">. </w:t>
+        <w:t xml:space="preserve"> January 2025. </w:t>
       </w:r>
     </w:p>
     <w:p>
@@ -123,11 +114,11 @@
           <w:r>
             <w:fldChar w:fldCharType="separate"/>
           </w:r>
-          <w:bookmarkStart w:id="10" w:name="_Toc80285202"/>
-          <w:bookmarkStart w:id="11" w:name="_Toc89434235"/>
+          <w:bookmarkStart w:id="10" w:name="_Toc89422101"/>
+          <w:bookmarkStart w:id="11" w:name="_Toc90133063"/>
           <w:bookmarkStart w:id="12" w:name="_Toc81576989"/>
-          <w:bookmarkStart w:id="13" w:name="_Toc90133063"/>
-          <w:bookmarkStart w:id="14" w:name="_Toc89422101"/>
+          <w:bookmarkStart w:id="13" w:name="_Toc89434235"/>
+          <w:bookmarkStart w:id="14" w:name="_Toc80285202"/>
           <w:r>
             <w:t>s</w:t>
           </w:r>
@@ -178,19 +169,7 @@
           <w:rPr>
             <w:rStyle w:val="Hyperlink"/>
           </w:rPr>
-          <w:t>How to fi</w:t>
-        </w:r>
-        <w:r>
-          <w:rPr>
-            <w:rStyle w:val="Hyperlink"/>
-          </w:rPr>
-          <w:t>l</w:t>
-        </w:r>
-        <w:r>
-          <w:rPr>
-            <w:rStyle w:val="Hyperlink"/>
-          </w:rPr>
-          <w:t>l in this statement</w:t>
+          <w:t>How to fill in this statement</w:t>
         </w:r>
         <w:r>
           <w:fldChar w:fldCharType="begin"/>
@@ -1494,7 +1473,7 @@
       <w:bookmarkStart w:id="18" w:name="_2_Objective_of"/>
       <w:bookmarkEnd w:id="18"/>
       <w:r>
-        <w:t>.</w:t>
+        <w:t>. Remove this section once complete.</w:t>
       </w:r>
     </w:p>
     <w:p>
@@ -1509,20 +1488,12 @@
     </w:p>
     <w:p>
       <w:r>
-        <w:t>This accessibility statement applies to [app name] hosted at [</w:t>
-      </w:r>
-      <w:proofErr w:type="spellStart"/>
-      <w:r>
-        <w:t>url</w:t>
-      </w:r>
-      <w:proofErr w:type="spellEnd"/>
-      <w:r>
-        <w:t>]. This app is run by [team name] as part of [name of department or agency].</w:t>
-      </w:r>
-    </w:p>
-    <w:p>
-      <w:r>
-        <w:t>We want as many people as possible to be able to use this app. That means we’ve built the app so that you can:</w:t>
+        <w:t>This accessibility statement applies to [app name] hosted at [url]. This app is run by [team name] as part of [name of department or agency].</w:t>
+      </w:r>
+    </w:p>
+    <w:p>
+      <w:r>
+        <w:t xml:space="preserve">We want as many people as possible to be able to use this app. That means we’ve built the app so that you can: </w:t>
       </w:r>
     </w:p>
     <w:p>
@@ -1534,7 +1505,14 @@
         </w:numPr>
       </w:pPr>
       <w:r>
-        <w:t>Zoom in up to 400% without the text spilling off the screen.</w:t>
+        <w:rPr>
+          <w:b/>
+          <w:bCs/>
+        </w:rPr>
+        <w:t>EXAMPLE</w:t>
+      </w:r>
+      <w:r>
+        <w:t>: Zoom in up to 400% without the text spilling off the screen.</w:t>
       </w:r>
     </w:p>
     <w:p>
@@ -1546,7 +1524,14 @@
         </w:numPr>
       </w:pPr>
       <w:r>
-        <w:t>Navigate all of the app using just a keyboard.</w:t>
+        <w:rPr>
+          <w:b/>
+          <w:bCs/>
+        </w:rPr>
+        <w:t>EXAMPLE</w:t>
+      </w:r>
+      <w:r>
+        <w:t>: Navigate all of the app using just a keyboard.</w:t>
       </w:r>
     </w:p>
     <w:p>
@@ -1558,7 +1543,14 @@
         </w:numPr>
       </w:pPr>
       <w:r>
-        <w:t>Navigate all of the app using speech recognition software.</w:t>
+        <w:rPr>
+          <w:b/>
+          <w:bCs/>
+        </w:rPr>
+        <w:t>EXAMPLE</w:t>
+      </w:r>
+      <w:r>
+        <w:t>: Navigate all of the app using speech recognition software.</w:t>
       </w:r>
     </w:p>
     <w:p>
@@ -1570,15 +1562,14 @@
         </w:numPr>
       </w:pPr>
       <w:r>
-        <w:t xml:space="preserve">Use all of the app with a screen reader (including the most recent versions of NVDA and </w:t>
-      </w:r>
-      <w:proofErr w:type="spellStart"/>
-      <w:r>
-        <w:t>VoiceOver</w:t>
-      </w:r>
-      <w:proofErr w:type="spellEnd"/>
-      <w:r>
-        <w:t>).</w:t>
+        <w:rPr>
+          <w:b/>
+          <w:bCs/>
+        </w:rPr>
+        <w:t>EXAMPLE</w:t>
+      </w:r>
+      <w:r>
+        <w:t>: Use all of the app with a screen reader (including the most recent versions of NVDA and VoiceOver).</w:t>
       </w:r>
     </w:p>
     <w:p>
@@ -1590,12 +1581,26 @@
         </w:numPr>
       </w:pPr>
       <w:r>
-        <w:t>Change most colours, contrast levels and fonts (using your browser).</w:t>
-      </w:r>
-    </w:p>
-    <w:p>
-      <w:r>
-        <w:t>We've also made the text in the app (including user guides) as simple as possible to understand.</w:t>
+        <w:rPr>
+          <w:b/>
+          <w:bCs/>
+        </w:rPr>
+        <w:t>EXAMPLE</w:t>
+      </w:r>
+      <w:r>
+        <w:t>: Change most colours, contrast levels and fonts (using your browser).</w:t>
+      </w:r>
+    </w:p>
+    <w:p>
+      <w:r>
+        <w:rPr>
+          <w:b/>
+          <w:bCs/>
+        </w:rPr>
+        <w:t>EXAMPLE</w:t>
+      </w:r>
+      <w:r>
+        <w:t>: We've also made the text in the app (including user guides) as simple as possible to understand.</w:t>
       </w:r>
     </w:p>
     <w:p>
@@ -1657,6 +1662,7 @@
       </w:pPr>
       <w:bookmarkStart w:id="21" w:name="_Toc90133067"/>
       <w:r>
+        <w:lastRenderedPageBreak/>
         <w:t>What to do if you can’t access parts of this app</w:t>
       </w:r>
       <w:bookmarkEnd w:id="21"/>
@@ -1698,7 +1704,6 @@
         <w:rPr>
           <w:rFonts w:eastAsia="Times New Roman"/>
         </w:rPr>
-        <w:lastRenderedPageBreak/>
         <w:t>Reporting accessibility problems with this app</w:t>
       </w:r>
       <w:bookmarkEnd w:id="26"/>
@@ -1853,6 +1858,7 @@
         </w:numPr>
       </w:pPr>
       <w:r>
+        <w:lastRenderedPageBreak/>
         <w:t>IT Service Desk: call your local IT Service Desk on [phone number]</w:t>
       </w:r>
     </w:p>
@@ -1868,7 +1874,6 @@
       <w:bookmarkStart w:id="33" w:name="_Toc88732646"/>
       <w:bookmarkStart w:id="34" w:name="_Toc90133072"/>
       <w:r>
-        <w:lastRenderedPageBreak/>
         <w:t>Technical information about this app's accessibility</w:t>
       </w:r>
       <w:bookmarkEnd w:id="33"/>
@@ -2015,6 +2020,7 @@
       <w:bookmarkStart w:id="39" w:name="_Toc88732649"/>
       <w:bookmarkStart w:id="40" w:name="_Toc90133075"/>
       <w:r>
+        <w:lastRenderedPageBreak/>
         <w:t>Non-compliance with the accessibility</w:t>
       </w:r>
       <w:r>
@@ -2044,11 +2050,10 @@
           <w:b/>
           <w:bCs/>
         </w:rPr>
-        <w:lastRenderedPageBreak/>
         <w:t>EXAMPLE</w:t>
       </w:r>
       <w:r>
-        <w:t>: Some icon buttons do not have suitable alternate text. Users of assistive technologies may not have access to information conveyed by the icon button. This fails WCAG 2.1 success criterion 1.1.1 (Non-text Content).</w:t>
+        <w:t>: Some icon buttons do not have suitable alternate text. Users of assistive technologies may not have access to information conveyed by the icon button. This fails WCAG 2.1 success criterion 1.1.1 (Non-text Content). This issue will be fixed by May 2025.</w:t>
       </w:r>
     </w:p>
     <w:p>
@@ -2077,10 +2082,7 @@
         <w:pStyle w:val="Heading4"/>
       </w:pPr>
       <w:r>
-        <w:t xml:space="preserve"> </w:t>
-      </w:r>
-      <w:r>
-        <w:t>EXAMPLE: Interactive flowchart designer</w:t>
+        <w:t xml:space="preserve"> EXAMPLE: Interactive flowchart designer</w:t>
       </w:r>
     </w:p>
     <w:p>
@@ -2123,15 +2125,7 @@
     </w:p>
     <w:p>
       <w:r>
-        <w:t xml:space="preserve">We've assessed the cost of fixing the issues, of picking an alternative software and make accessible or to build a bespoke component to be more expensive and longer </w:t>
-      </w:r>
-      <w:proofErr w:type="gramStart"/>
-      <w:r>
-        <w:t>then</w:t>
-      </w:r>
-      <w:proofErr w:type="gramEnd"/>
-      <w:r>
-        <w:t xml:space="preserve"> the vendor’s timescale. </w:t>
+        <w:t xml:space="preserve">We've assessed the cost of fixing the issues, of picking an alternative software and make accessible or to build a bespoke component to be more expensive and longer then the vendor’s timescale. </w:t>
       </w:r>
     </w:p>
     <w:p>
@@ -2146,6 +2140,7 @@
     </w:p>
     <w:p>
       <w:r>
+        <w:lastRenderedPageBreak/>
         <w:t>This disproportionate burden will be re-assessed frequently as the app is rolled out and the user base grows and when the [vendor] releases their accessible software in January 2022.</w:t>
       </w:r>
     </w:p>
@@ -2155,7 +2150,6 @@
         <w:ind w:left="567" w:hanging="567"/>
       </w:pPr>
       <w:r>
-        <w:lastRenderedPageBreak/>
         <w:t>Content that's not within the scope of the</w:t>
       </w:r>
       <w:r>
@@ -2170,10 +2164,7 @@
         <w:pStyle w:val="Heading4"/>
       </w:pPr>
       <w:r>
-        <w:t xml:space="preserve"> </w:t>
-      </w:r>
-      <w:r>
-        <w:t>EXAMPLE: PDFs and other documents</w:t>
+        <w:t xml:space="preserve"> EXAMPLE: PDFs and other documents</w:t>
       </w:r>
     </w:p>
     <w:p>
@@ -2216,7 +2207,7 @@
     </w:p>
     <w:p>
       <w:r>
-        <w:t>The app was and is currently being tested for compliance with the Web Content Accessibility Guidelines version 2.1 level A and level AA success criteria. These tests have been carried out by [team name].</w:t>
+        <w:t>The app was and is currently being tested for compliance with the Web Content Accessibility Guidelines version 2.2 level A and level AA success criteria. These tests have been carried out by [team name].</w:t>
       </w:r>
     </w:p>
     <w:p>
@@ -2243,7 +2234,8 @@
     </w:p>
     <w:p>
       <w:r>
-        <w:t xml:space="preserve">As we create new features and pages within the app, we are building and testing them against the Web Content Accessibility Guidelines version 2.1 AA standard. </w:t>
+        <w:lastRenderedPageBreak/>
+        <w:t xml:space="preserve">As we create new features and pages within the app, we are building and testing them against the Web Content Accessibility Guidelines version 2.2 AA standard. </w:t>
       </w:r>
     </w:p>
     <w:p>
@@ -2264,7 +2256,6 @@
           <w:b/>
           <w:bCs/>
         </w:rPr>
-        <w:lastRenderedPageBreak/>
         <w:t>EXAMPLE</w:t>
       </w:r>
       <w:r>
@@ -2302,10 +2293,12 @@
       </w:r>
     </w:p>
     <w:sectPr>
-      <w:headerReference w:type="default" r:id="rId18"/>
-      <w:footerReference w:type="even" r:id="rId19"/>
-      <w:footerReference w:type="default" r:id="rId20"/>
-      <w:footerReference w:type="first" r:id="rId21"/>
+      <w:headerReference w:type="even" r:id="rId18"/>
+      <w:headerReference w:type="default" r:id="rId19"/>
+      <w:footerReference w:type="even" r:id="rId20"/>
+      <w:footerReference w:type="default" r:id="rId21"/>
+      <w:headerReference w:type="first" r:id="rId22"/>
+      <w:footerReference w:type="first" r:id="rId23"/>
       <w:pgSz w:w="11906" w:h="16838"/>
       <w:pgMar w:top="1440" w:right="2835" w:bottom="1440" w:left="1077" w:header="709" w:footer="709" w:gutter="0"/>
       <w:cols w:space="720"/>
@@ -2317,7 +2310,7 @@
 </file>
 
 <file path=word/endnotes.xml><?xml version="1.0" encoding="utf-8"?>
-<w:endnotes xmlns:wpc="http://schemas.microsoft.com/office/word/2010/wordprocessingCanvas" xmlns:cx="http://schemas.microsoft.com/office/drawing/2014/chartex" xmlns:cx1="http://schemas.microsoft.com/office/drawing/2015/9/8/chartex" xmlns:cx2="http://schemas.microsoft.com/office/drawing/2015/10/21/chartex" xmlns:cx3="http://schemas.microsoft.com/office/drawing/2016/5/9/chartex" xmlns:cx4="http://schemas.microsoft.com/office/drawing/2016/5/10/chartex" xmlns:cx5="http://schemas.microsoft.com/office/drawing/2016/5/11/chartex" xmlns:cx6="http://schemas.microsoft.com/office/drawing/2016/5/12/chartex" xmlns:cx7="http://schemas.microsoft.com/office/drawing/2016/5/13/chartex" xmlns:cx8="http://schemas.microsoft.com/office/drawing/2016/5/14/chartex" xmlns:mc="http://schemas.openxmlformats.org/markup-compatibility/2006" xmlns:aink="http://schemas.microsoft.com/office/drawing/2016/ink" xmlns:am3d="http://schemas.microsoft.com/office/drawing/2017/model3d" xmlns:o="urn:schemas-microsoft-com:office:office" xmlns:oel="http://schemas.microsoft.com/office/2019/extlst" xmlns:r="http://schemas.openxmlformats.org/officeDocument/2006/relationships" xmlns:m="http://schemas.openxmlformats.org/officeDocument/2006/math" xmlns:v="urn:schemas-microsoft-com:vml" xmlns:wp14="http://schemas.microsoft.com/office/word/2010/wordprocessingDrawing" xmlns:wp="http://schemas.openxmlformats.org/drawingml/2006/wordprocessingDrawing" xmlns:w10="urn:schemas-microsoft-com:office:word" xmlns:w="http://schemas.openxmlformats.org/wordprocessingml/2006/main" xmlns:w14="http://schemas.microsoft.com/office/word/2010/wordml" xmlns:w15="http://schemas.microsoft.com/office/word/2012/wordml" xmlns:w16cex="http://schemas.microsoft.com/office/word/2018/wordml/cex" xmlns:w16cid="http://schemas.microsoft.com/office/word/2016/wordml/cid" xmlns:w16="http://schemas.microsoft.com/office/word/2018/wordml" xmlns:w16sdtdh="http://schemas.microsoft.com/office/word/2020/wordml/sdtdatahash" xmlns:w16se="http://schemas.microsoft.com/office/word/2015/wordml/symex" xmlns:wpg="http://schemas.microsoft.com/office/word/2010/wordprocessingGroup" xmlns:wpi="http://schemas.microsoft.com/office/word/2010/wordprocessingInk" xmlns:wne="http://schemas.microsoft.com/office/word/2006/wordml" xmlns:wps="http://schemas.microsoft.com/office/word/2010/wordprocessingShape" mc:Ignorable="w14 w15 w16se w16cid w16 w16cex w16sdtdh wp14">
+<w:endnotes xmlns:wpc="http://schemas.microsoft.com/office/word/2010/wordprocessingCanvas" xmlns:cx="http://schemas.microsoft.com/office/drawing/2014/chartex" xmlns:cx1="http://schemas.microsoft.com/office/drawing/2015/9/8/chartex" xmlns:cx2="http://schemas.microsoft.com/office/drawing/2015/10/21/chartex" xmlns:cx3="http://schemas.microsoft.com/office/drawing/2016/5/9/chartex" xmlns:cx4="http://schemas.microsoft.com/office/drawing/2016/5/10/chartex" xmlns:cx5="http://schemas.microsoft.com/office/drawing/2016/5/11/chartex" xmlns:cx6="http://schemas.microsoft.com/office/drawing/2016/5/12/chartex" xmlns:cx7="http://schemas.microsoft.com/office/drawing/2016/5/13/chartex" xmlns:cx8="http://schemas.microsoft.com/office/drawing/2016/5/14/chartex" xmlns:mc="http://schemas.openxmlformats.org/markup-compatibility/2006" xmlns:aink="http://schemas.microsoft.com/office/drawing/2016/ink" xmlns:am3d="http://schemas.microsoft.com/office/drawing/2017/model3d" xmlns:o="urn:schemas-microsoft-com:office:office" xmlns:oel="http://schemas.microsoft.com/office/2019/extlst" xmlns:r="http://schemas.openxmlformats.org/officeDocument/2006/relationships" xmlns:m="http://schemas.openxmlformats.org/officeDocument/2006/math" xmlns:v="urn:schemas-microsoft-com:vml" xmlns:wp14="http://schemas.microsoft.com/office/word/2010/wordprocessingDrawing" xmlns:wp="http://schemas.openxmlformats.org/drawingml/2006/wordprocessingDrawing" xmlns:w10="urn:schemas-microsoft-com:office:word" xmlns:w="http://schemas.openxmlformats.org/wordprocessingml/2006/main" xmlns:w14="http://schemas.microsoft.com/office/word/2010/wordml" xmlns:w15="http://schemas.microsoft.com/office/word/2012/wordml" xmlns:w16cex="http://schemas.microsoft.com/office/word/2018/wordml/cex" xmlns:w16cid="http://schemas.microsoft.com/office/word/2016/wordml/cid" xmlns:w16="http://schemas.microsoft.com/office/word/2018/wordml" xmlns:w16du="http://schemas.microsoft.com/office/word/2023/wordml/word16du" xmlns:w16sdtdh="http://schemas.microsoft.com/office/word/2020/wordml/sdtdatahash" xmlns:w16se="http://schemas.microsoft.com/office/word/2015/wordml/symex" xmlns:wpg="http://schemas.microsoft.com/office/word/2010/wordprocessingGroup" xmlns:wpi="http://schemas.microsoft.com/office/word/2010/wordprocessingInk" xmlns:wne="http://schemas.microsoft.com/office/word/2006/wordml" xmlns:wps="http://schemas.microsoft.com/office/word/2010/wordprocessingShape" mc:Ignorable="w14 w15 w16se w16cid w16 w16cex w16sdtdh w16du wp14">
   <w:endnote w:type="separator" w:id="-1">
     <w:p>
       <w:pPr>
@@ -2336,13 +2329,149 @@
       <w:r>
         <w:continuationSeparator/>
       </w:r>
+    </w:p>
+  </w:endnote>
+  <w:endnote w:type="continuationNotice" w:id="1">
+    <w:p>
+      <w:pPr>
+        <w:spacing w:before="0" w:after="0" w:line="240" w:lineRule="auto"/>
+      </w:pPr>
     </w:p>
   </w:endnote>
 </w:endnotes>
 </file>
 
 <file path=word/footer1.xml><?xml version="1.0" encoding="utf-8"?>
-<w:ftr xmlns:wpc="http://schemas.microsoft.com/office/word/2010/wordprocessingCanvas" xmlns:cx="http://schemas.microsoft.com/office/drawing/2014/chartex" xmlns:cx1="http://schemas.microsoft.com/office/drawing/2015/9/8/chartex" xmlns:cx2="http://schemas.microsoft.com/office/drawing/2015/10/21/chartex" xmlns:cx3="http://schemas.microsoft.com/office/drawing/2016/5/9/chartex" xmlns:cx4="http://schemas.microsoft.com/office/drawing/2016/5/10/chartex" xmlns:cx5="http://schemas.microsoft.com/office/drawing/2016/5/11/chartex" xmlns:cx6="http://schemas.microsoft.com/office/drawing/2016/5/12/chartex" xmlns:cx7="http://schemas.microsoft.com/office/drawing/2016/5/13/chartex" xmlns:cx8="http://schemas.microsoft.com/office/drawing/2016/5/14/chartex" xmlns:mc="http://schemas.openxmlformats.org/markup-compatibility/2006" xmlns:aink="http://schemas.microsoft.com/office/drawing/2016/ink" xmlns:am3d="http://schemas.microsoft.com/office/drawing/2017/model3d" xmlns:o="urn:schemas-microsoft-com:office:office" xmlns:oel="http://schemas.microsoft.com/office/2019/extlst" xmlns:r="http://schemas.openxmlformats.org/officeDocument/2006/relationships" xmlns:m="http://schemas.openxmlformats.org/officeDocument/2006/math" xmlns:v="urn:schemas-microsoft-com:vml" xmlns:wp14="http://schemas.microsoft.com/office/word/2010/wordprocessingDrawing" xmlns:wp="http://schemas.openxmlformats.org/drawingml/2006/wordprocessingDrawing" xmlns:w10="urn:schemas-microsoft-com:office:word" xmlns:w="http://schemas.openxmlformats.org/wordprocessingml/2006/main" xmlns:w14="http://schemas.microsoft.com/office/word/2010/wordml" xmlns:w15="http://schemas.microsoft.com/office/word/2012/wordml" xmlns:w16cex="http://schemas.microsoft.com/office/word/2018/wordml/cex" xmlns:w16cid="http://schemas.microsoft.com/office/word/2016/wordml/cid" xmlns:w16="http://schemas.microsoft.com/office/word/2018/wordml" xmlns:w16sdtdh="http://schemas.microsoft.com/office/word/2020/wordml/sdtdatahash" xmlns:w16se="http://schemas.microsoft.com/office/word/2015/wordml/symex" xmlns:wpg="http://schemas.microsoft.com/office/word/2010/wordprocessingGroup" xmlns:wpi="http://schemas.microsoft.com/office/word/2010/wordprocessingInk" xmlns:wne="http://schemas.microsoft.com/office/word/2006/wordml" xmlns:wps="http://schemas.microsoft.com/office/word/2010/wordprocessingShape" mc:Ignorable="w14 w15 w16se w16cid w16 w16cex w16sdtdh wp14">
+<w:ftr xmlns:wpc="http://schemas.microsoft.com/office/word/2010/wordprocessingCanvas" xmlns:cx="http://schemas.microsoft.com/office/drawing/2014/chartex" xmlns:cx1="http://schemas.microsoft.com/office/drawing/2015/9/8/chartex" xmlns:cx2="http://schemas.microsoft.com/office/drawing/2015/10/21/chartex" xmlns:cx3="http://schemas.microsoft.com/office/drawing/2016/5/9/chartex" xmlns:cx4="http://schemas.microsoft.com/office/drawing/2016/5/10/chartex" xmlns:cx5="http://schemas.microsoft.com/office/drawing/2016/5/11/chartex" xmlns:cx6="http://schemas.microsoft.com/office/drawing/2016/5/12/chartex" xmlns:cx7="http://schemas.microsoft.com/office/drawing/2016/5/13/chartex" xmlns:cx8="http://schemas.microsoft.com/office/drawing/2016/5/14/chartex" xmlns:mc="http://schemas.openxmlformats.org/markup-compatibility/2006" xmlns:aink="http://schemas.microsoft.com/office/drawing/2016/ink" xmlns:am3d="http://schemas.microsoft.com/office/drawing/2017/model3d" xmlns:o="urn:schemas-microsoft-com:office:office" xmlns:oel="http://schemas.microsoft.com/office/2019/extlst" xmlns:r="http://schemas.openxmlformats.org/officeDocument/2006/relationships" xmlns:m="http://schemas.openxmlformats.org/officeDocument/2006/math" xmlns:v="urn:schemas-microsoft-com:vml" xmlns:wp14="http://schemas.microsoft.com/office/word/2010/wordprocessingDrawing" xmlns:wp="http://schemas.openxmlformats.org/drawingml/2006/wordprocessingDrawing" xmlns:w10="urn:schemas-microsoft-com:office:word" xmlns:w="http://schemas.openxmlformats.org/wordprocessingml/2006/main" xmlns:w14="http://schemas.microsoft.com/office/word/2010/wordml" xmlns:w15="http://schemas.microsoft.com/office/word/2012/wordml" xmlns:w16cex="http://schemas.microsoft.com/office/word/2018/wordml/cex" xmlns:w16cid="http://schemas.microsoft.com/office/word/2016/wordml/cid" xmlns:w16="http://schemas.microsoft.com/office/word/2018/wordml" xmlns:w16du="http://schemas.microsoft.com/office/word/2023/wordml/word16du" xmlns:w16sdtdh="http://schemas.microsoft.com/office/word/2020/wordml/sdtdatahash" xmlns:w16se="http://schemas.microsoft.com/office/word/2015/wordml/symex" xmlns:wpg="http://schemas.microsoft.com/office/word/2010/wordprocessingGroup" xmlns:wpi="http://schemas.microsoft.com/office/word/2010/wordprocessingInk" xmlns:wne="http://schemas.microsoft.com/office/word/2006/wordml" xmlns:wps="http://schemas.microsoft.com/office/word/2010/wordprocessingShape" mc:Ignorable="w14 w15 w16se w16cid w16 w16cex w16sdtdh w16du wp14">
+  <w:p>
+    <w:pPr>
+      <w:pStyle w:val="Footer"/>
+      <w:rPr>
+        <w:rStyle w:val="PageNumber"/>
+      </w:rPr>
+    </w:pPr>
+    <w:r>
+      <w:rPr>
+        <w:noProof/>
+      </w:rPr>
+      <mc:AlternateContent>
+        <mc:Choice Requires="wps">
+          <w:drawing>
+            <wp:anchor distT="0" distB="0" distL="0" distR="0" simplePos="0" relativeHeight="251658246" behindDoc="0" locked="0" layoutInCell="1" allowOverlap="1" wp14:anchorId="095078E1" wp14:editId="64D6E986">
+              <wp:simplePos x="635" y="635"/>
+              <wp:positionH relativeFrom="page">
+                <wp:align>center</wp:align>
+              </wp:positionH>
+              <wp:positionV relativeFrom="page">
+                <wp:align>bottom</wp:align>
+              </wp:positionV>
+              <wp:extent cx="5076190" cy="984885"/>
+              <wp:effectExtent l="0" t="0" r="3810" b="0"/>
+              <wp:wrapNone/>
+              <wp:docPr id="1130457140" name="Text Box 17" descr=" OFFICIAL This information may be exempt under the Freedom of Information Act 2000 (FOIA) and may be exempt under other UK information legislation. Refer any FOIA queries to the originating department. ">
+                <a:extLst xmlns:a="http://schemas.openxmlformats.org/drawingml/2006/main">
+                  <a:ext uri="{5AE41FA2-C0FF-4470-9BD4-5FADCA87CBE2}">
+                    <aclsh:classification xmlns:aclsh="http://schemas.microsoft.com/office/drawing/2020/classificationShape" classificationOutcomeType="ftr"/>
+                  </a:ext>
+                </a:extLst>
+              </wp:docPr>
+              <wp:cNvGraphicFramePr/>
+              <a:graphic xmlns:a="http://schemas.openxmlformats.org/drawingml/2006/main">
+                <a:graphicData uri="http://schemas.microsoft.com/office/word/2010/wordprocessingShape">
+                  <wps:wsp>
+                    <wps:cNvSpPr txBox="1"/>
+                    <wps:spPr>
+                      <a:xfrm>
+                        <a:off x="0" y="0"/>
+                        <a:ext cx="5076190" cy="984885"/>
+                      </a:xfrm>
+                      <a:prstGeom prst="rect">
+                        <a:avLst/>
+                      </a:prstGeom>
+                      <a:noFill/>
+                      <a:ln>
+                        <a:noFill/>
+                      </a:ln>
+                    </wps:spPr>
+                    <wps:txbx>
+                      <w:txbxContent>
+                        <w:p>
+                          <w:pPr>
+                            <w:spacing w:after="0"/>
+                            <w:rPr>
+                              <w:rFonts w:ascii="Calibri" w:hAnsi="Calibri" w:cs="Calibri"/>
+                              <w:noProof/>
+                              <w:color w:val="000000"/>
+                              <w:sz w:val="24"/>
+                              <w:szCs w:val="24"/>
+                            </w:rPr>
+                          </w:pPr>
+                          <w:r>
+                            <w:rPr>
+                              <w:rFonts w:ascii="Calibri" w:hAnsi="Calibri" w:cs="Calibri"/>
+                              <w:noProof/>
+                              <w:color w:val="000000"/>
+                              <w:sz w:val="24"/>
+                              <w:szCs w:val="24"/>
+                            </w:rPr>
+                            <w:t xml:space="preserve"> OFFICIAL This information may be exempt under the Freedom of Information Act 2000 (FOIA) and may be exempt under other UK information legislation. Refer any FOIA queries to the originating department. </w:t>
+                          </w:r>
+                        </w:p>
+                      </w:txbxContent>
+                    </wps:txbx>
+                    <wps:bodyPr rot="0" spcFirstLastPara="0" vertOverflow="overflow" horzOverflow="overflow" vert="horz" wrap="none" lIns="0" tIns="0" rIns="0" bIns="190500" numCol="1" spcCol="0" rtlCol="0" fromWordArt="0" anchor="b" anchorCtr="0" forceAA="0" compatLnSpc="1">
+                      <a:prstTxWarp prst="textNoShape">
+                        <a:avLst/>
+                      </a:prstTxWarp>
+                      <a:spAutoFit/>
+                    </wps:bodyPr>
+                  </wps:wsp>
+                </a:graphicData>
+              </a:graphic>
+            </wp:anchor>
+          </w:drawing>
+        </mc:Choice>
+        <mc:Fallback>
+          <w:pict>
+            <v:shapetype w14:anchorId="095078E1" id="_x0000_t202" coordsize="21600,21600" o:spt="202" path="m,l,21600r21600,l21600,xe">
+              <v:stroke joinstyle="miter"/>
+              <v:path gradientshapeok="t" o:connecttype="rect"/>
+            </v:shapetype>
+            <v:shape id="Text Box 17" o:spid="_x0000_s1028" type="#_x0000_t202" alt=" OFFICIAL This information may be exempt under the Freedom of Information Act 2000 (FOIA) and may be exempt under other UK information legislation. Refer any FOIA queries to the originating department. " style="position:absolute;margin-left:0;margin-top:0;width:399.7pt;height:77.55pt;z-index:251658246;visibility:visible;mso-wrap-style:none;mso-wrap-distance-left:0;mso-wrap-distance-top:0;mso-wrap-distance-right:0;mso-wrap-distance-bottom:0;mso-position-horizontal:center;mso-position-horizontal-relative:page;mso-position-vertical:bottom;mso-position-vertical-relative:page;v-text-anchor:bottom" o:gfxdata="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" filled="f" stroked="f">
+              <v:fill o:detectmouseclick="t"/>
+              <v:textbox style="mso-fit-shape-to-text:t" inset="0,0,0,15pt">
+                <w:txbxContent>
+                  <w:p>
+                    <w:pPr>
+                      <w:spacing w:after="0"/>
+                      <w:rPr>
+                        <w:rFonts w:ascii="Calibri" w:hAnsi="Calibri" w:cs="Calibri"/>
+                        <w:noProof/>
+                        <w:color w:val="000000"/>
+                        <w:sz w:val="24"/>
+                        <w:szCs w:val="24"/>
+                      </w:rPr>
+                    </w:pPr>
+                    <w:r>
+                      <w:rPr>
+                        <w:rFonts w:ascii="Calibri" w:hAnsi="Calibri" w:cs="Calibri"/>
+                        <w:noProof/>
+                        <w:color w:val="000000"/>
+                        <w:sz w:val="24"/>
+                        <w:szCs w:val="24"/>
+                      </w:rPr>
+                      <w:t xml:space="preserve"> OFFICIAL This information may be exempt under the Freedom of Information Act 2000 (FOIA) and may be exempt under other UK information legislation. Refer any FOIA queries to the originating department. </w:t>
+                    </w:r>
+                  </w:p>
+                </w:txbxContent>
+              </v:textbox>
+              <w10:wrap anchorx="page" anchory="page"/>
+            </v:shape>
+          </w:pict>
+        </mc:Fallback>
+      </mc:AlternateContent>
+    </w:r>
+  </w:p>
   <w:sdt>
     <w:sdtPr>
       <w:id w:val="738772397"/>
@@ -2351,6 +2480,7 @@
         <w:docPartUnique/>
       </w:docPartObj>
     </w:sdtPr>
+    <w:sdtEndPr/>
     <w:sdtContent>
       <w:p>
         <w:pPr>
@@ -2402,7 +2532,7 @@
 </file>
 
 <file path=word/footer2.xml><?xml version="1.0" encoding="utf-8"?>
-<w:ftr xmlns:wpc="http://schemas.microsoft.com/office/word/2010/wordprocessingCanvas" xmlns:cx="http://schemas.microsoft.com/office/drawing/2014/chartex" xmlns:cx1="http://schemas.microsoft.com/office/drawing/2015/9/8/chartex" xmlns:cx2="http://schemas.microsoft.com/office/drawing/2015/10/21/chartex" xmlns:cx3="http://schemas.microsoft.com/office/drawing/2016/5/9/chartex" xmlns:cx4="http://schemas.microsoft.com/office/drawing/2016/5/10/chartex" xmlns:cx5="http://schemas.microsoft.com/office/drawing/2016/5/11/chartex" xmlns:cx6="http://schemas.microsoft.com/office/drawing/2016/5/12/chartex" xmlns:cx7="http://schemas.microsoft.com/office/drawing/2016/5/13/chartex" xmlns:cx8="http://schemas.microsoft.com/office/drawing/2016/5/14/chartex" xmlns:mc="http://schemas.openxmlformats.org/markup-compatibility/2006" xmlns:aink="http://schemas.microsoft.com/office/drawing/2016/ink" xmlns:am3d="http://schemas.microsoft.com/office/drawing/2017/model3d" xmlns:o="urn:schemas-microsoft-com:office:office" xmlns:oel="http://schemas.microsoft.com/office/2019/extlst" xmlns:r="http://schemas.openxmlformats.org/officeDocument/2006/relationships" xmlns:m="http://schemas.openxmlformats.org/officeDocument/2006/math" xmlns:v="urn:schemas-microsoft-com:vml" xmlns:wp14="http://schemas.microsoft.com/office/word/2010/wordprocessingDrawing" xmlns:wp="http://schemas.openxmlformats.org/drawingml/2006/wordprocessingDrawing" xmlns:w10="urn:schemas-microsoft-com:office:word" xmlns:w="http://schemas.openxmlformats.org/wordprocessingml/2006/main" xmlns:w14="http://schemas.microsoft.com/office/word/2010/wordml" xmlns:w15="http://schemas.microsoft.com/office/word/2012/wordml" xmlns:w16cex="http://schemas.microsoft.com/office/word/2018/wordml/cex" xmlns:w16cid="http://schemas.microsoft.com/office/word/2016/wordml/cid" xmlns:w16="http://schemas.microsoft.com/office/word/2018/wordml" xmlns:w16sdtdh="http://schemas.microsoft.com/office/word/2020/wordml/sdtdatahash" xmlns:w16se="http://schemas.microsoft.com/office/word/2015/wordml/symex" xmlns:wpg="http://schemas.microsoft.com/office/word/2010/wordprocessingGroup" xmlns:wpi="http://schemas.microsoft.com/office/word/2010/wordprocessingInk" xmlns:wne="http://schemas.microsoft.com/office/word/2006/wordml" xmlns:wps="http://schemas.microsoft.com/office/word/2010/wordprocessingShape" mc:Ignorable="w14 w15 w16se w16cid w16 w16cex w16sdtdh wp14">
+<w:ftr xmlns:wpc="http://schemas.microsoft.com/office/word/2010/wordprocessingCanvas" xmlns:cx="http://schemas.microsoft.com/office/drawing/2014/chartex" xmlns:cx1="http://schemas.microsoft.com/office/drawing/2015/9/8/chartex" xmlns:cx2="http://schemas.microsoft.com/office/drawing/2015/10/21/chartex" xmlns:cx3="http://schemas.microsoft.com/office/drawing/2016/5/9/chartex" xmlns:cx4="http://schemas.microsoft.com/office/drawing/2016/5/10/chartex" xmlns:cx5="http://schemas.microsoft.com/office/drawing/2016/5/11/chartex" xmlns:cx6="http://schemas.microsoft.com/office/drawing/2016/5/12/chartex" xmlns:cx7="http://schemas.microsoft.com/office/drawing/2016/5/13/chartex" xmlns:cx8="http://schemas.microsoft.com/office/drawing/2016/5/14/chartex" xmlns:mc="http://schemas.openxmlformats.org/markup-compatibility/2006" xmlns:aink="http://schemas.microsoft.com/office/drawing/2016/ink" xmlns:am3d="http://schemas.microsoft.com/office/drawing/2017/model3d" xmlns:o="urn:schemas-microsoft-com:office:office" xmlns:oel="http://schemas.microsoft.com/office/2019/extlst" xmlns:r="http://schemas.openxmlformats.org/officeDocument/2006/relationships" xmlns:m="http://schemas.openxmlformats.org/officeDocument/2006/math" xmlns:v="urn:schemas-microsoft-com:vml" xmlns:wp14="http://schemas.microsoft.com/office/word/2010/wordprocessingDrawing" xmlns:wp="http://schemas.openxmlformats.org/drawingml/2006/wordprocessingDrawing" xmlns:w10="urn:schemas-microsoft-com:office:word" xmlns:w="http://schemas.openxmlformats.org/wordprocessingml/2006/main" xmlns:w14="http://schemas.microsoft.com/office/word/2010/wordml" xmlns:w15="http://schemas.microsoft.com/office/word/2012/wordml" xmlns:w16cex="http://schemas.microsoft.com/office/word/2018/wordml/cex" xmlns:w16cid="http://schemas.microsoft.com/office/word/2016/wordml/cid" xmlns:w16="http://schemas.microsoft.com/office/word/2018/wordml" xmlns:w16du="http://schemas.microsoft.com/office/word/2023/wordml/word16du" xmlns:w16sdtdh="http://schemas.microsoft.com/office/word/2020/wordml/sdtdatahash" xmlns:w16se="http://schemas.microsoft.com/office/word/2015/wordml/symex" xmlns:wpg="http://schemas.microsoft.com/office/word/2010/wordprocessingGroup" xmlns:wpi="http://schemas.microsoft.com/office/word/2010/wordprocessingInk" xmlns:wne="http://schemas.microsoft.com/office/word/2006/wordml" xmlns:wps="http://schemas.microsoft.com/office/word/2010/wordprocessingShape" mc:Ignorable="w14 w15 w16se w16cid w16 w16cex w16sdtdh w16du wp14">
   <w:p>
     <w:pPr>
       <w:pStyle w:val="NoSpacing"/>
@@ -2415,7 +2545,128 @@
       <mc:AlternateContent>
         <mc:Choice Requires="wps">
           <w:drawing>
-            <wp:anchor distT="0" distB="0" distL="0" distR="0" simplePos="0" relativeHeight="251657216" behindDoc="1" locked="0" layoutInCell="0" allowOverlap="1" wp14:anchorId="0F877ECE" wp14:editId="5C185CA8">
+            <wp:anchor distT="0" distB="0" distL="0" distR="0" simplePos="0" relativeHeight="251658247" behindDoc="0" locked="0" layoutInCell="1" allowOverlap="1" wp14:anchorId="16D8AA35" wp14:editId="03ACA094">
+              <wp:simplePos x="0" y="0"/>
+              <wp:positionH relativeFrom="page">
+                <wp:align>center</wp:align>
+              </wp:positionH>
+              <wp:positionV relativeFrom="page">
+                <wp:align>bottom</wp:align>
+              </wp:positionV>
+              <wp:extent cx="5076190" cy="984885"/>
+              <wp:effectExtent l="0" t="0" r="3810" b="0"/>
+              <wp:wrapNone/>
+              <wp:docPr id="1336148351" name="Text Box 18" descr=" OFFICIAL This information may be exempt under the Freedom of Information Act 2000 (FOIA) and may be exempt under other UK information legislation. Refer any FOIA queries to the originating department. ">
+                <a:extLst xmlns:a="http://schemas.openxmlformats.org/drawingml/2006/main">
+                  <a:ext uri="{5AE41FA2-C0FF-4470-9BD4-5FADCA87CBE2}">
+                    <aclsh:classification xmlns:aclsh="http://schemas.microsoft.com/office/drawing/2020/classificationShape" classificationOutcomeType="ftr"/>
+                  </a:ext>
+                </a:extLst>
+              </wp:docPr>
+              <wp:cNvGraphicFramePr/>
+              <a:graphic xmlns:a="http://schemas.openxmlformats.org/drawingml/2006/main">
+                <a:graphicData uri="http://schemas.microsoft.com/office/word/2010/wordprocessingShape">
+                  <wps:wsp>
+                    <wps:cNvSpPr txBox="1"/>
+                    <wps:spPr>
+                      <a:xfrm>
+                        <a:off x="0" y="0"/>
+                        <a:ext cx="5076190" cy="984885"/>
+                      </a:xfrm>
+                      <a:prstGeom prst="rect">
+                        <a:avLst/>
+                      </a:prstGeom>
+                      <a:noFill/>
+                      <a:ln>
+                        <a:noFill/>
+                      </a:ln>
+                    </wps:spPr>
+                    <wps:txbx>
+                      <w:txbxContent>
+                        <w:p>
+                          <w:pPr>
+                            <w:spacing w:after="0"/>
+                            <w:rPr>
+                              <w:rFonts w:ascii="Calibri" w:hAnsi="Calibri" w:cs="Calibri"/>
+                              <w:noProof/>
+                              <w:color w:val="000000"/>
+                              <w:sz w:val="24"/>
+                              <w:szCs w:val="24"/>
+                            </w:rPr>
+                          </w:pPr>
+                          <w:r>
+                            <w:rPr>
+                              <w:rFonts w:ascii="Calibri" w:hAnsi="Calibri" w:cs="Calibri"/>
+                              <w:noProof/>
+                              <w:color w:val="000000"/>
+                              <w:sz w:val="24"/>
+                              <w:szCs w:val="24"/>
+                            </w:rPr>
+                            <w:t xml:space="preserve"> OFFICIAL This information may be exempt under the Freedom of Information Act 2000 (FOIA) and may be exempt under other UK information legislation. Refer any FOIA queries to the originating department. </w:t>
+                          </w:r>
+                        </w:p>
+                      </w:txbxContent>
+                    </wps:txbx>
+                    <wps:bodyPr rot="0" spcFirstLastPara="0" vertOverflow="overflow" horzOverflow="overflow" vert="horz" wrap="none" lIns="0" tIns="0" rIns="0" bIns="190500" numCol="1" spcCol="0" rtlCol="0" fromWordArt="0" anchor="b" anchorCtr="0" forceAA="0" compatLnSpc="1">
+                      <a:prstTxWarp prst="textNoShape">
+                        <a:avLst/>
+                      </a:prstTxWarp>
+                      <a:spAutoFit/>
+                    </wps:bodyPr>
+                  </wps:wsp>
+                </a:graphicData>
+              </a:graphic>
+            </wp:anchor>
+          </w:drawing>
+        </mc:Choice>
+        <mc:Fallback>
+          <w:pict>
+            <v:shapetype w14:anchorId="16D8AA35" id="_x0000_t202" coordsize="21600,21600" o:spt="202" path="m,l,21600r21600,l21600,xe">
+              <v:stroke joinstyle="miter"/>
+              <v:path gradientshapeok="t" o:connecttype="rect"/>
+            </v:shapetype>
+            <v:shape id="Text Box 18" o:spid="_x0000_s1029" type="#_x0000_t202" alt=" OFFICIAL This information may be exempt under the Freedom of Information Act 2000 (FOIA) and may be exempt under other UK information legislation. Refer any FOIA queries to the originating department. " style="position:absolute;margin-left:0;margin-top:0;width:399.7pt;height:77.55pt;z-index:251658247;visibility:visible;mso-wrap-style:none;mso-wrap-distance-left:0;mso-wrap-distance-top:0;mso-wrap-distance-right:0;mso-wrap-distance-bottom:0;mso-position-horizontal:center;mso-position-horizontal-relative:page;mso-position-vertical:bottom;mso-position-vertical-relative:page;v-text-anchor:bottom" o:gfxdata="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" filled="f" stroked="f">
+              <v:fill o:detectmouseclick="t"/>
+              <v:textbox style="mso-fit-shape-to-text:t" inset="0,0,0,15pt">
+                <w:txbxContent>
+                  <w:p>
+                    <w:pPr>
+                      <w:spacing w:after="0"/>
+                      <w:rPr>
+                        <w:rFonts w:ascii="Calibri" w:hAnsi="Calibri" w:cs="Calibri"/>
+                        <w:noProof/>
+                        <w:color w:val="000000"/>
+                        <w:sz w:val="24"/>
+                        <w:szCs w:val="24"/>
+                      </w:rPr>
+                    </w:pPr>
+                    <w:r>
+                      <w:rPr>
+                        <w:rFonts w:ascii="Calibri" w:hAnsi="Calibri" w:cs="Calibri"/>
+                        <w:noProof/>
+                        <w:color w:val="000000"/>
+                        <w:sz w:val="24"/>
+                        <w:szCs w:val="24"/>
+                      </w:rPr>
+                      <w:t xml:space="preserve"> OFFICIAL This information may be exempt under the Freedom of Information Act 2000 (FOIA) and may be exempt under other UK information legislation. Refer any FOIA queries to the originating department. </w:t>
+                    </w:r>
+                  </w:p>
+                </w:txbxContent>
+              </v:textbox>
+              <w10:wrap anchorx="page" anchory="page"/>
+            </v:shape>
+          </w:pict>
+        </mc:Fallback>
+      </mc:AlternateContent>
+    </w:r>
+    <w:r>
+      <w:rPr>
+        <w:noProof/>
+      </w:rPr>
+      <mc:AlternateContent>
+        <mc:Choice Requires="wps">
+          <w:drawing>
+            <wp:anchor distT="0" distB="0" distL="0" distR="0" simplePos="0" relativeHeight="251658240" behindDoc="1" locked="0" layoutInCell="0" allowOverlap="1" wp14:anchorId="0F877ECE" wp14:editId="722EB3E6">
               <wp:simplePos x="0" y="0"/>
               <wp:positionH relativeFrom="margin">
                 <wp:align>right</wp:align>
@@ -2467,6 +2718,7 @@
                               <w:docPartUnique/>
                             </w:docPartObj>
                           </w:sdtPr>
+                          <w:sdtEndPr/>
                           <w:sdtContent>
                             <w:p>
                               <w:pPr>
@@ -2521,7 +2773,7 @@
         </mc:Choice>
         <mc:Fallback>
           <w:pict>
-            <v:rect w14:anchorId="0F877ECE" id="Frame1" o:spid="_x0000_s1026" style="position:absolute;margin-left:-45.9pt;margin-top:.05pt;width:5.3pt;height:24.15pt;z-index:-251659264;visibility:visible;mso-wrap-style:square;mso-wrap-distance-left:0;mso-wrap-distance-top:0;mso-wrap-distance-right:0;mso-wrap-distance-bottom:0;mso-position-horizontal:right;mso-position-horizontal-relative:margin;mso-position-vertical:absolute;mso-position-vertical-relative:text;v-text-anchor:top" o:gfxdata="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" o:allowincell="f" filled="f" stroked="f" strokeweight="0">
+            <v:rect w14:anchorId="0F877ECE" id="Frame1" o:spid="_x0000_s1030" style="position:absolute;margin-left:-45.9pt;margin-top:.05pt;width:5.3pt;height:24.15pt;z-index:-251658240;visibility:visible;mso-wrap-style:square;mso-wrap-distance-left:0;mso-wrap-distance-top:0;mso-wrap-distance-right:0;mso-wrap-distance-bottom:0;mso-position-horizontal:right;mso-position-horizontal-relative:margin;mso-position-vertical:absolute;mso-position-vertical-relative:text;v-text-anchor:top" o:gfxdata="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" o:allowincell="f" filled="f" stroked="f" strokeweight="0">
               <v:textbox style="mso-fit-shape-to-text:t" inset="0,0,0,0">
                 <w:txbxContent>
                   <w:sdt>
@@ -2586,7 +2838,7 @@
 </file>
 
 <file path=word/footer3.xml><?xml version="1.0" encoding="utf-8"?>
-<w:ftr xmlns:wpc="http://schemas.microsoft.com/office/word/2010/wordprocessingCanvas" xmlns:cx="http://schemas.microsoft.com/office/drawing/2014/chartex" xmlns:cx1="http://schemas.microsoft.com/office/drawing/2015/9/8/chartex" xmlns:cx2="http://schemas.microsoft.com/office/drawing/2015/10/21/chartex" xmlns:cx3="http://schemas.microsoft.com/office/drawing/2016/5/9/chartex" xmlns:cx4="http://schemas.microsoft.com/office/drawing/2016/5/10/chartex" xmlns:cx5="http://schemas.microsoft.com/office/drawing/2016/5/11/chartex" xmlns:cx6="http://schemas.microsoft.com/office/drawing/2016/5/12/chartex" xmlns:cx7="http://schemas.microsoft.com/office/drawing/2016/5/13/chartex" xmlns:cx8="http://schemas.microsoft.com/office/drawing/2016/5/14/chartex" xmlns:mc="http://schemas.openxmlformats.org/markup-compatibility/2006" xmlns:aink="http://schemas.microsoft.com/office/drawing/2016/ink" xmlns:am3d="http://schemas.microsoft.com/office/drawing/2017/model3d" xmlns:o="urn:schemas-microsoft-com:office:office" xmlns:oel="http://schemas.microsoft.com/office/2019/extlst" xmlns:r="http://schemas.openxmlformats.org/officeDocument/2006/relationships" xmlns:m="http://schemas.openxmlformats.org/officeDocument/2006/math" xmlns:v="urn:schemas-microsoft-com:vml" xmlns:wp14="http://schemas.microsoft.com/office/word/2010/wordprocessingDrawing" xmlns:wp="http://schemas.openxmlformats.org/drawingml/2006/wordprocessingDrawing" xmlns:w10="urn:schemas-microsoft-com:office:word" xmlns:w="http://schemas.openxmlformats.org/wordprocessingml/2006/main" xmlns:w14="http://schemas.microsoft.com/office/word/2010/wordml" xmlns:w15="http://schemas.microsoft.com/office/word/2012/wordml" xmlns:w16cex="http://schemas.microsoft.com/office/word/2018/wordml/cex" xmlns:w16cid="http://schemas.microsoft.com/office/word/2016/wordml/cid" xmlns:w16="http://schemas.microsoft.com/office/word/2018/wordml" xmlns:w16sdtdh="http://schemas.microsoft.com/office/word/2020/wordml/sdtdatahash" xmlns:w16se="http://schemas.microsoft.com/office/word/2015/wordml/symex" xmlns:wpg="http://schemas.microsoft.com/office/word/2010/wordprocessingGroup" xmlns:wpi="http://schemas.microsoft.com/office/word/2010/wordprocessingInk" xmlns:wne="http://schemas.microsoft.com/office/word/2006/wordml" xmlns:wps="http://schemas.microsoft.com/office/word/2010/wordprocessingShape" mc:Ignorable="w14 w15 w16se w16cid w16 w16cex w16sdtdh wp14">
+<w:ftr xmlns:wpc="http://schemas.microsoft.com/office/word/2010/wordprocessingCanvas" xmlns:cx="http://schemas.microsoft.com/office/drawing/2014/chartex" xmlns:cx1="http://schemas.microsoft.com/office/drawing/2015/9/8/chartex" xmlns:cx2="http://schemas.microsoft.com/office/drawing/2015/10/21/chartex" xmlns:cx3="http://schemas.microsoft.com/office/drawing/2016/5/9/chartex" xmlns:cx4="http://schemas.microsoft.com/office/drawing/2016/5/10/chartex" xmlns:cx5="http://schemas.microsoft.com/office/drawing/2016/5/11/chartex" xmlns:cx6="http://schemas.microsoft.com/office/drawing/2016/5/12/chartex" xmlns:cx7="http://schemas.microsoft.com/office/drawing/2016/5/13/chartex" xmlns:cx8="http://schemas.microsoft.com/office/drawing/2016/5/14/chartex" xmlns:mc="http://schemas.openxmlformats.org/markup-compatibility/2006" xmlns:aink="http://schemas.microsoft.com/office/drawing/2016/ink" xmlns:am3d="http://schemas.microsoft.com/office/drawing/2017/model3d" xmlns:o="urn:schemas-microsoft-com:office:office" xmlns:oel="http://schemas.microsoft.com/office/2019/extlst" xmlns:r="http://schemas.openxmlformats.org/officeDocument/2006/relationships" xmlns:m="http://schemas.openxmlformats.org/officeDocument/2006/math" xmlns:v="urn:schemas-microsoft-com:vml" xmlns:wp14="http://schemas.microsoft.com/office/word/2010/wordprocessingDrawing" xmlns:wp="http://schemas.openxmlformats.org/drawingml/2006/wordprocessingDrawing" xmlns:w10="urn:schemas-microsoft-com:office:word" xmlns:w="http://schemas.openxmlformats.org/wordprocessingml/2006/main" xmlns:w14="http://schemas.microsoft.com/office/word/2010/wordml" xmlns:w15="http://schemas.microsoft.com/office/word/2012/wordml" xmlns:w16cex="http://schemas.microsoft.com/office/word/2018/wordml/cex" xmlns:w16cid="http://schemas.microsoft.com/office/word/2016/wordml/cid" xmlns:w16="http://schemas.microsoft.com/office/word/2018/wordml" xmlns:w16du="http://schemas.microsoft.com/office/word/2023/wordml/word16du" xmlns:w16sdtdh="http://schemas.microsoft.com/office/word/2020/wordml/sdtdatahash" xmlns:w16se="http://schemas.microsoft.com/office/word/2015/wordml/symex" xmlns:wpg="http://schemas.microsoft.com/office/word/2010/wordprocessingGroup" xmlns:wpi="http://schemas.microsoft.com/office/word/2010/wordprocessingInk" xmlns:wne="http://schemas.microsoft.com/office/word/2006/wordml" xmlns:wps="http://schemas.microsoft.com/office/word/2010/wordprocessingShape" mc:Ignorable="w14 w15 w16se w16cid w16 w16cex w16sdtdh w16du wp14">
   <w:p>
     <w:pPr>
       <w:pStyle w:val="NoSpacing"/>
@@ -2599,7 +2851,128 @@
       <mc:AlternateContent>
         <mc:Choice Requires="wps">
           <w:drawing>
-            <wp:anchor distT="0" distB="0" distL="0" distR="0" simplePos="0" relativeHeight="251658240" behindDoc="1" locked="0" layoutInCell="0" allowOverlap="1" wp14:anchorId="2DA77F3C" wp14:editId="0DC8F159">
+            <wp:anchor distT="0" distB="0" distL="0" distR="0" simplePos="0" relativeHeight="251658245" behindDoc="0" locked="0" layoutInCell="1" allowOverlap="1" wp14:anchorId="22332931" wp14:editId="45097F66">
+              <wp:simplePos x="635" y="635"/>
+              <wp:positionH relativeFrom="page">
+                <wp:align>center</wp:align>
+              </wp:positionH>
+              <wp:positionV relativeFrom="page">
+                <wp:align>bottom</wp:align>
+              </wp:positionV>
+              <wp:extent cx="5076190" cy="984885"/>
+              <wp:effectExtent l="0" t="0" r="3810" b="0"/>
+              <wp:wrapNone/>
+              <wp:docPr id="1371554867" name="Text Box 16" descr=" OFFICIAL This information may be exempt under the Freedom of Information Act 2000 (FOIA) and may be exempt under other UK information legislation. Refer any FOIA queries to the originating department. ">
+                <a:extLst xmlns:a="http://schemas.openxmlformats.org/drawingml/2006/main">
+                  <a:ext uri="{5AE41FA2-C0FF-4470-9BD4-5FADCA87CBE2}">
+                    <aclsh:classification xmlns:aclsh="http://schemas.microsoft.com/office/drawing/2020/classificationShape" classificationOutcomeType="ftr"/>
+                  </a:ext>
+                </a:extLst>
+              </wp:docPr>
+              <wp:cNvGraphicFramePr/>
+              <a:graphic xmlns:a="http://schemas.openxmlformats.org/drawingml/2006/main">
+                <a:graphicData uri="http://schemas.microsoft.com/office/word/2010/wordprocessingShape">
+                  <wps:wsp>
+                    <wps:cNvSpPr txBox="1"/>
+                    <wps:spPr>
+                      <a:xfrm>
+                        <a:off x="0" y="0"/>
+                        <a:ext cx="5076190" cy="984885"/>
+                      </a:xfrm>
+                      <a:prstGeom prst="rect">
+                        <a:avLst/>
+                      </a:prstGeom>
+                      <a:noFill/>
+                      <a:ln>
+                        <a:noFill/>
+                      </a:ln>
+                    </wps:spPr>
+                    <wps:txbx>
+                      <w:txbxContent>
+                        <w:p>
+                          <w:pPr>
+                            <w:spacing w:after="0"/>
+                            <w:rPr>
+                              <w:rFonts w:ascii="Calibri" w:hAnsi="Calibri" w:cs="Calibri"/>
+                              <w:noProof/>
+                              <w:color w:val="000000"/>
+                              <w:sz w:val="24"/>
+                              <w:szCs w:val="24"/>
+                            </w:rPr>
+                          </w:pPr>
+                          <w:r>
+                            <w:rPr>
+                              <w:rFonts w:ascii="Calibri" w:hAnsi="Calibri" w:cs="Calibri"/>
+                              <w:noProof/>
+                              <w:color w:val="000000"/>
+                              <w:sz w:val="24"/>
+                              <w:szCs w:val="24"/>
+                            </w:rPr>
+                            <w:t xml:space="preserve"> OFFICIAL This information may be exempt under the Freedom of Information Act 2000 (FOIA) and may be exempt under other UK information legislation. Refer any FOIA queries to the originating department. </w:t>
+                          </w:r>
+                        </w:p>
+                      </w:txbxContent>
+                    </wps:txbx>
+                    <wps:bodyPr rot="0" spcFirstLastPara="0" vertOverflow="overflow" horzOverflow="overflow" vert="horz" wrap="none" lIns="0" tIns="0" rIns="0" bIns="190500" numCol="1" spcCol="0" rtlCol="0" fromWordArt="0" anchor="b" anchorCtr="0" forceAA="0" compatLnSpc="1">
+                      <a:prstTxWarp prst="textNoShape">
+                        <a:avLst/>
+                      </a:prstTxWarp>
+                      <a:spAutoFit/>
+                    </wps:bodyPr>
+                  </wps:wsp>
+                </a:graphicData>
+              </a:graphic>
+            </wp:anchor>
+          </w:drawing>
+        </mc:Choice>
+        <mc:Fallback>
+          <w:pict>
+            <v:shapetype w14:anchorId="22332931" id="_x0000_t202" coordsize="21600,21600" o:spt="202" path="m,l,21600r21600,l21600,xe">
+              <v:stroke joinstyle="miter"/>
+              <v:path gradientshapeok="t" o:connecttype="rect"/>
+            </v:shapetype>
+            <v:shape id="Text Box 16" o:spid="_x0000_s1032" type="#_x0000_t202" alt=" OFFICIAL This information may be exempt under the Freedom of Information Act 2000 (FOIA) and may be exempt under other UK information legislation. Refer any FOIA queries to the originating department. " style="position:absolute;margin-left:0;margin-top:0;width:399.7pt;height:77.55pt;z-index:251658245;visibility:visible;mso-wrap-style:none;mso-wrap-distance-left:0;mso-wrap-distance-top:0;mso-wrap-distance-right:0;mso-wrap-distance-bottom:0;mso-position-horizontal:center;mso-position-horizontal-relative:page;mso-position-vertical:bottom;mso-position-vertical-relative:page;v-text-anchor:bottom" o:gfxdata="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" filled="f" stroked="f">
+              <v:fill o:detectmouseclick="t"/>
+              <v:textbox style="mso-fit-shape-to-text:t" inset="0,0,0,15pt">
+                <w:txbxContent>
+                  <w:p>
+                    <w:pPr>
+                      <w:spacing w:after="0"/>
+                      <w:rPr>
+                        <w:rFonts w:ascii="Calibri" w:hAnsi="Calibri" w:cs="Calibri"/>
+                        <w:noProof/>
+                        <w:color w:val="000000"/>
+                        <w:sz w:val="24"/>
+                        <w:szCs w:val="24"/>
+                      </w:rPr>
+                    </w:pPr>
+                    <w:r>
+                      <w:rPr>
+                        <w:rFonts w:ascii="Calibri" w:hAnsi="Calibri" w:cs="Calibri"/>
+                        <w:noProof/>
+                        <w:color w:val="000000"/>
+                        <w:sz w:val="24"/>
+                        <w:szCs w:val="24"/>
+                      </w:rPr>
+                      <w:t xml:space="preserve"> OFFICIAL This information may be exempt under the Freedom of Information Act 2000 (FOIA) and may be exempt under other UK information legislation. Refer any FOIA queries to the originating department. </w:t>
+                    </w:r>
+                  </w:p>
+                </w:txbxContent>
+              </v:textbox>
+              <w10:wrap anchorx="page" anchory="page"/>
+            </v:shape>
+          </w:pict>
+        </mc:Fallback>
+      </mc:AlternateContent>
+    </w:r>
+    <w:r>
+      <w:rPr>
+        <w:noProof/>
+      </w:rPr>
+      <mc:AlternateContent>
+        <mc:Choice Requires="wps">
+          <w:drawing>
+            <wp:anchor distT="0" distB="0" distL="0" distR="0" simplePos="0" relativeHeight="251658241" behindDoc="1" locked="0" layoutInCell="0" allowOverlap="1" wp14:anchorId="2DA77F3C" wp14:editId="0DC8F159">
               <wp:simplePos x="0" y="0"/>
               <wp:positionH relativeFrom="margin">
                 <wp:align>right</wp:align>
@@ -2651,6 +3024,7 @@
                               <w:docPartUnique/>
                             </w:docPartObj>
                           </w:sdtPr>
+                          <w:sdtEndPr/>
                           <w:sdtContent>
                             <w:p>
                               <w:pPr>
@@ -2705,7 +3079,7 @@
         </mc:Choice>
         <mc:Fallback>
           <w:pict>
-            <v:rect w14:anchorId="2DA77F3C" id="_x0000_s1027" style="position:absolute;margin-left:-45.9pt;margin-top:.05pt;width:5.3pt;height:24.15pt;z-index:-251658240;visibility:visible;mso-wrap-style:square;mso-wrap-distance-left:0;mso-wrap-distance-top:0;mso-wrap-distance-right:0;mso-wrap-distance-bottom:0;mso-position-horizontal:right;mso-position-horizontal-relative:margin;mso-position-vertical:absolute;mso-position-vertical-relative:text;v-text-anchor:top" o:gfxdata="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" o:allowincell="f" filled="f" stroked="f" strokeweight="0">
+            <v:rect w14:anchorId="2DA77F3C" id="_x0000_s1033" style="position:absolute;margin-left:-45.9pt;margin-top:.05pt;width:5.3pt;height:24.15pt;z-index:-251658239;visibility:visible;mso-wrap-style:square;mso-wrap-distance-left:0;mso-wrap-distance-top:0;mso-wrap-distance-right:0;mso-wrap-distance-bottom:0;mso-position-horizontal:right;mso-position-horizontal-relative:margin;mso-position-vertical:absolute;mso-position-vertical-relative:text;v-text-anchor:top" o:gfxdata="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" o:allowincell="f" filled="f" stroked="f" strokeweight="0">
               <v:textbox style="mso-fit-shape-to-text:t" inset="0,0,0,0">
                 <w:txbxContent>
                   <w:sdt>
@@ -2770,7 +3144,7 @@
 </file>
 
 <file path=word/footnotes.xml><?xml version="1.0" encoding="utf-8"?>
-<w:footnotes xmlns:wpc="http://schemas.microsoft.com/office/word/2010/wordprocessingCanvas" xmlns:cx="http://schemas.microsoft.com/office/drawing/2014/chartex" xmlns:cx1="http://schemas.microsoft.com/office/drawing/2015/9/8/chartex" xmlns:cx2="http://schemas.microsoft.com/office/drawing/2015/10/21/chartex" xmlns:cx3="http://schemas.microsoft.com/office/drawing/2016/5/9/chartex" xmlns:cx4="http://schemas.microsoft.com/office/drawing/2016/5/10/chartex" xmlns:cx5="http://schemas.microsoft.com/office/drawing/2016/5/11/chartex" xmlns:cx6="http://schemas.microsoft.com/office/drawing/2016/5/12/chartex" xmlns:cx7="http://schemas.microsoft.com/office/drawing/2016/5/13/chartex" xmlns:cx8="http://schemas.microsoft.com/office/drawing/2016/5/14/chartex" xmlns:mc="http://schemas.openxmlformats.org/markup-compatibility/2006" xmlns:aink="http://schemas.microsoft.com/office/drawing/2016/ink" xmlns:am3d="http://schemas.microsoft.com/office/drawing/2017/model3d" xmlns:o="urn:schemas-microsoft-com:office:office" xmlns:oel="http://schemas.microsoft.com/office/2019/extlst" xmlns:r="http://schemas.openxmlformats.org/officeDocument/2006/relationships" xmlns:m="http://schemas.openxmlformats.org/officeDocument/2006/math" xmlns:v="urn:schemas-microsoft-com:vml" xmlns:wp14="http://schemas.microsoft.com/office/word/2010/wordprocessingDrawing" xmlns:wp="http://schemas.openxmlformats.org/drawingml/2006/wordprocessingDrawing" xmlns:w10="urn:schemas-microsoft-com:office:word" xmlns:w="http://schemas.openxmlformats.org/wordprocessingml/2006/main" xmlns:w14="http://schemas.microsoft.com/office/word/2010/wordml" xmlns:w15="http://schemas.microsoft.com/office/word/2012/wordml" xmlns:w16cex="http://schemas.microsoft.com/office/word/2018/wordml/cex" xmlns:w16cid="http://schemas.microsoft.com/office/word/2016/wordml/cid" xmlns:w16="http://schemas.microsoft.com/office/word/2018/wordml" xmlns:w16sdtdh="http://schemas.microsoft.com/office/word/2020/wordml/sdtdatahash" xmlns:w16se="http://schemas.microsoft.com/office/word/2015/wordml/symex" xmlns:wpg="http://schemas.microsoft.com/office/word/2010/wordprocessingGroup" xmlns:wpi="http://schemas.microsoft.com/office/word/2010/wordprocessingInk" xmlns:wne="http://schemas.microsoft.com/office/word/2006/wordml" xmlns:wps="http://schemas.microsoft.com/office/word/2010/wordprocessingShape" mc:Ignorable="w14 w15 w16se w16cid w16 w16cex w16sdtdh wp14">
+<w:footnotes xmlns:wpc="http://schemas.microsoft.com/office/word/2010/wordprocessingCanvas" xmlns:cx="http://schemas.microsoft.com/office/drawing/2014/chartex" xmlns:cx1="http://schemas.microsoft.com/office/drawing/2015/9/8/chartex" xmlns:cx2="http://schemas.microsoft.com/office/drawing/2015/10/21/chartex" xmlns:cx3="http://schemas.microsoft.com/office/drawing/2016/5/9/chartex" xmlns:cx4="http://schemas.microsoft.com/office/drawing/2016/5/10/chartex" xmlns:cx5="http://schemas.microsoft.com/office/drawing/2016/5/11/chartex" xmlns:cx6="http://schemas.microsoft.com/office/drawing/2016/5/12/chartex" xmlns:cx7="http://schemas.microsoft.com/office/drawing/2016/5/13/chartex" xmlns:cx8="http://schemas.microsoft.com/office/drawing/2016/5/14/chartex" xmlns:mc="http://schemas.openxmlformats.org/markup-compatibility/2006" xmlns:aink="http://schemas.microsoft.com/office/drawing/2016/ink" xmlns:am3d="http://schemas.microsoft.com/office/drawing/2017/model3d" xmlns:o="urn:schemas-microsoft-com:office:office" xmlns:oel="http://schemas.microsoft.com/office/2019/extlst" xmlns:r="http://schemas.openxmlformats.org/officeDocument/2006/relationships" xmlns:m="http://schemas.openxmlformats.org/officeDocument/2006/math" xmlns:v="urn:schemas-microsoft-com:vml" xmlns:wp14="http://schemas.microsoft.com/office/word/2010/wordprocessingDrawing" xmlns:wp="http://schemas.openxmlformats.org/drawingml/2006/wordprocessingDrawing" xmlns:w10="urn:schemas-microsoft-com:office:word" xmlns:w="http://schemas.openxmlformats.org/wordprocessingml/2006/main" xmlns:w14="http://schemas.microsoft.com/office/word/2010/wordml" xmlns:w15="http://schemas.microsoft.com/office/word/2012/wordml" xmlns:w16cex="http://schemas.microsoft.com/office/word/2018/wordml/cex" xmlns:w16cid="http://schemas.microsoft.com/office/word/2016/wordml/cid" xmlns:w16="http://schemas.microsoft.com/office/word/2018/wordml" xmlns:w16du="http://schemas.microsoft.com/office/word/2023/wordml/word16du" xmlns:w16sdtdh="http://schemas.microsoft.com/office/word/2020/wordml/sdtdatahash" xmlns:w16se="http://schemas.microsoft.com/office/word/2015/wordml/symex" xmlns:wpg="http://schemas.microsoft.com/office/word/2010/wordprocessingGroup" xmlns:wpi="http://schemas.microsoft.com/office/word/2010/wordprocessingInk" xmlns:wne="http://schemas.microsoft.com/office/word/2006/wordml" xmlns:wps="http://schemas.microsoft.com/office/word/2010/wordprocessingShape" mc:Ignorable="w14 w15 w16se w16cid w16 w16cex w16sdtdh w16du wp14">
   <w:footnote w:type="separator" w:id="-1">
     <w:p>
       <w:pPr>
@@ -2789,24 +3163,414 @@
       <w:r>
         <w:continuationSeparator/>
       </w:r>
+    </w:p>
+  </w:footnote>
+  <w:footnote w:type="continuationNotice" w:id="1">
+    <w:p>
+      <w:pPr>
+        <w:spacing w:before="0" w:after="0" w:line="240" w:lineRule="auto"/>
+      </w:pPr>
     </w:p>
   </w:footnote>
 </w:footnotes>
 </file>
 
 <file path=word/header1.xml><?xml version="1.0" encoding="utf-8"?>
-<w:hdr xmlns:wpc="http://schemas.microsoft.com/office/word/2010/wordprocessingCanvas" xmlns:cx="http://schemas.microsoft.com/office/drawing/2014/chartex" xmlns:cx1="http://schemas.microsoft.com/office/drawing/2015/9/8/chartex" xmlns:cx2="http://schemas.microsoft.com/office/drawing/2015/10/21/chartex" xmlns:cx3="http://schemas.microsoft.com/office/drawing/2016/5/9/chartex" xmlns:cx4="http://schemas.microsoft.com/office/drawing/2016/5/10/chartex" xmlns:cx5="http://schemas.microsoft.com/office/drawing/2016/5/11/chartex" xmlns:cx6="http://schemas.microsoft.com/office/drawing/2016/5/12/chartex" xmlns:cx7="http://schemas.microsoft.com/office/drawing/2016/5/13/chartex" xmlns:cx8="http://schemas.microsoft.com/office/drawing/2016/5/14/chartex" xmlns:mc="http://schemas.openxmlformats.org/markup-compatibility/2006" xmlns:aink="http://schemas.microsoft.com/office/drawing/2016/ink" xmlns:am3d="http://schemas.microsoft.com/office/drawing/2017/model3d" xmlns:o="urn:schemas-microsoft-com:office:office" xmlns:oel="http://schemas.microsoft.com/office/2019/extlst" xmlns:r="http://schemas.openxmlformats.org/officeDocument/2006/relationships" xmlns:m="http://schemas.openxmlformats.org/officeDocument/2006/math" xmlns:v="urn:schemas-microsoft-com:vml" xmlns:wp14="http://schemas.microsoft.com/office/word/2010/wordprocessingDrawing" xmlns:wp="http://schemas.openxmlformats.org/drawingml/2006/wordprocessingDrawing" xmlns:w10="urn:schemas-microsoft-com:office:word" xmlns:w="http://schemas.openxmlformats.org/wordprocessingml/2006/main" xmlns:w14="http://schemas.microsoft.com/office/word/2010/wordml" xmlns:w15="http://schemas.microsoft.com/office/word/2012/wordml" xmlns:w16cex="http://schemas.microsoft.com/office/word/2018/wordml/cex" xmlns:w16cid="http://schemas.microsoft.com/office/word/2016/wordml/cid" xmlns:w16="http://schemas.microsoft.com/office/word/2018/wordml" xmlns:w16sdtdh="http://schemas.microsoft.com/office/word/2020/wordml/sdtdatahash" xmlns:w16se="http://schemas.microsoft.com/office/word/2015/wordml/symex" xmlns:wpg="http://schemas.microsoft.com/office/word/2010/wordprocessingGroup" xmlns:wpi="http://schemas.microsoft.com/office/word/2010/wordprocessingInk" xmlns:wne="http://schemas.microsoft.com/office/word/2006/wordml" xmlns:wps="http://schemas.microsoft.com/office/word/2010/wordprocessingShape" mc:Ignorable="w14 w15 w16se w16cid w16 w16cex w16sdtdh wp14">
+<w:hdr xmlns:wpc="http://schemas.microsoft.com/office/word/2010/wordprocessingCanvas" xmlns:cx="http://schemas.microsoft.com/office/drawing/2014/chartex" xmlns:cx1="http://schemas.microsoft.com/office/drawing/2015/9/8/chartex" xmlns:cx2="http://schemas.microsoft.com/office/drawing/2015/10/21/chartex" xmlns:cx3="http://schemas.microsoft.com/office/drawing/2016/5/9/chartex" xmlns:cx4="http://schemas.microsoft.com/office/drawing/2016/5/10/chartex" xmlns:cx5="http://schemas.microsoft.com/office/drawing/2016/5/11/chartex" xmlns:cx6="http://schemas.microsoft.com/office/drawing/2016/5/12/chartex" xmlns:cx7="http://schemas.microsoft.com/office/drawing/2016/5/13/chartex" xmlns:cx8="http://schemas.microsoft.com/office/drawing/2016/5/14/chartex" xmlns:mc="http://schemas.openxmlformats.org/markup-compatibility/2006" xmlns:aink="http://schemas.microsoft.com/office/drawing/2016/ink" xmlns:am3d="http://schemas.microsoft.com/office/drawing/2017/model3d" xmlns:o="urn:schemas-microsoft-com:office:office" xmlns:oel="http://schemas.microsoft.com/office/2019/extlst" xmlns:r="http://schemas.openxmlformats.org/officeDocument/2006/relationships" xmlns:m="http://schemas.openxmlformats.org/officeDocument/2006/math" xmlns:v="urn:schemas-microsoft-com:vml" xmlns:wp14="http://schemas.microsoft.com/office/word/2010/wordprocessingDrawing" xmlns:wp="http://schemas.openxmlformats.org/drawingml/2006/wordprocessingDrawing" xmlns:w10="urn:schemas-microsoft-com:office:word" xmlns:w="http://schemas.openxmlformats.org/wordprocessingml/2006/main" xmlns:w14="http://schemas.microsoft.com/office/word/2010/wordml" xmlns:w15="http://schemas.microsoft.com/office/word/2012/wordml" xmlns:w16cex="http://schemas.microsoft.com/office/word/2018/wordml/cex" xmlns:w16cid="http://schemas.microsoft.com/office/word/2016/wordml/cid" xmlns:w16="http://schemas.microsoft.com/office/word/2018/wordml" xmlns:w16du="http://schemas.microsoft.com/office/word/2023/wordml/word16du" xmlns:w16sdtdh="http://schemas.microsoft.com/office/word/2020/wordml/sdtdatahash" xmlns:w16se="http://schemas.microsoft.com/office/word/2015/wordml/symex" xmlns:wpg="http://schemas.microsoft.com/office/word/2010/wordprocessingGroup" xmlns:wpi="http://schemas.microsoft.com/office/word/2010/wordprocessingInk" xmlns:wne="http://schemas.microsoft.com/office/word/2006/wordml" xmlns:wps="http://schemas.microsoft.com/office/word/2010/wordprocessingShape" mc:Ignorable="w14 w15 w16se w16cid w16 w16cex w16sdtdh w16du wp14">
+  <w:p>
+    <w:pPr>
+      <w:pStyle w:val="Header"/>
+    </w:pPr>
+    <w:r>
+      <w:rPr>
+        <w:noProof/>
+      </w:rPr>
+      <mc:AlternateContent>
+        <mc:Choice Requires="wps">
+          <w:drawing>
+            <wp:anchor distT="0" distB="0" distL="0" distR="0" simplePos="0" relativeHeight="251658243" behindDoc="0" locked="0" layoutInCell="1" allowOverlap="1" wp14:anchorId="0EAA97EC" wp14:editId="4E2CEE1B">
+              <wp:simplePos x="635" y="635"/>
+              <wp:positionH relativeFrom="page">
+                <wp:align>center</wp:align>
+              </wp:positionH>
+              <wp:positionV relativeFrom="page">
+                <wp:align>top</wp:align>
+              </wp:positionV>
+              <wp:extent cx="505460" cy="539115"/>
+              <wp:effectExtent l="0" t="0" r="2540" b="6985"/>
+              <wp:wrapNone/>
+              <wp:docPr id="636147242" name="Text Box 14" descr="OFFICIAL">
+                <a:extLst xmlns:a="http://schemas.openxmlformats.org/drawingml/2006/main">
+                  <a:ext uri="{5AE41FA2-C0FF-4470-9BD4-5FADCA87CBE2}">
+                    <aclsh:classification xmlns:aclsh="http://schemas.microsoft.com/office/drawing/2020/classificationShape" classificationOutcomeType="hdr"/>
+                  </a:ext>
+                </a:extLst>
+              </wp:docPr>
+              <wp:cNvGraphicFramePr/>
+              <a:graphic xmlns:a="http://schemas.openxmlformats.org/drawingml/2006/main">
+                <a:graphicData uri="http://schemas.microsoft.com/office/word/2010/wordprocessingShape">
+                  <wps:wsp>
+                    <wps:cNvSpPr txBox="1"/>
+                    <wps:spPr>
+                      <a:xfrm>
+                        <a:off x="0" y="0"/>
+                        <a:ext cx="505460" cy="539115"/>
+                      </a:xfrm>
+                      <a:prstGeom prst="rect">
+                        <a:avLst/>
+                      </a:prstGeom>
+                      <a:noFill/>
+                      <a:ln>
+                        <a:noFill/>
+                      </a:ln>
+                    </wps:spPr>
+                    <wps:txbx>
+                      <w:txbxContent>
+                        <w:p>
+                          <w:pPr>
+                            <w:spacing w:after="0"/>
+                            <w:rPr>
+                              <w:rFonts w:ascii="Calibri" w:hAnsi="Calibri" w:cs="Calibri"/>
+                              <w:noProof/>
+                              <w:color w:val="000000"/>
+                              <w:sz w:val="22"/>
+                              <w:szCs w:val="22"/>
+                            </w:rPr>
+                          </w:pPr>
+                          <w:r>
+                            <w:rPr>
+                              <w:rFonts w:ascii="Calibri" w:hAnsi="Calibri" w:cs="Calibri"/>
+                              <w:noProof/>
+                              <w:color w:val="000000"/>
+                              <w:sz w:val="22"/>
+                              <w:szCs w:val="22"/>
+                            </w:rPr>
+                            <w:t>OFFICIAL</w:t>
+                          </w:r>
+                        </w:p>
+                      </w:txbxContent>
+                    </wps:txbx>
+                    <wps:bodyPr rot="0" spcFirstLastPara="0" vertOverflow="overflow" horzOverflow="overflow" vert="horz" wrap="none" lIns="0" tIns="190500" rIns="0" bIns="0" numCol="1" spcCol="0" rtlCol="0" fromWordArt="0" anchor="t" anchorCtr="0" forceAA="0" compatLnSpc="1">
+                      <a:prstTxWarp prst="textNoShape">
+                        <a:avLst/>
+                      </a:prstTxWarp>
+                      <a:spAutoFit/>
+                    </wps:bodyPr>
+                  </wps:wsp>
+                </a:graphicData>
+              </a:graphic>
+            </wp:anchor>
+          </w:drawing>
+        </mc:Choice>
+        <mc:Fallback>
+          <w:pict>
+            <v:shapetype w14:anchorId="0EAA97EC" id="_x0000_t202" coordsize="21600,21600" o:spt="202" path="m,l,21600r21600,l21600,xe">
+              <v:stroke joinstyle="miter"/>
+              <v:path gradientshapeok="t" o:connecttype="rect"/>
+            </v:shapetype>
+            <v:shape id="Text Box 14" o:spid="_x0000_s1026" type="#_x0000_t202" alt="OFFICIAL" style="position:absolute;margin-left:0;margin-top:0;width:39.8pt;height:42.45pt;z-index:251658243;visibility:visible;mso-wrap-style:none;mso-wrap-distance-left:0;mso-wrap-distance-top:0;mso-wrap-distance-right:0;mso-wrap-distance-bottom:0;mso-position-horizontal:center;mso-position-horizontal-relative:page;mso-position-vertical:top;mso-position-vertical-relative:page;v-text-anchor:top" o:gfxdata="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" filled="f" stroked="f">
+              <v:fill o:detectmouseclick="t"/>
+              <v:textbox style="mso-fit-shape-to-text:t" inset="0,15pt,0,0">
+                <w:txbxContent>
+                  <w:p>
+                    <w:pPr>
+                      <w:spacing w:after="0"/>
+                      <w:rPr>
+                        <w:rFonts w:ascii="Calibri" w:hAnsi="Calibri" w:cs="Calibri"/>
+                        <w:noProof/>
+                        <w:color w:val="000000"/>
+                        <w:sz w:val="22"/>
+                        <w:szCs w:val="22"/>
+                      </w:rPr>
+                    </w:pPr>
+                    <w:r>
+                      <w:rPr>
+                        <w:rFonts w:ascii="Calibri" w:hAnsi="Calibri" w:cs="Calibri"/>
+                        <w:noProof/>
+                        <w:color w:val="000000"/>
+                        <w:sz w:val="22"/>
+                        <w:szCs w:val="22"/>
+                      </w:rPr>
+                      <w:t>OFFICIAL</w:t>
+                    </w:r>
+                  </w:p>
+                </w:txbxContent>
+              </v:textbox>
+              <w10:wrap anchorx="page" anchory="page"/>
+            </v:shape>
+          </w:pict>
+        </mc:Fallback>
+      </mc:AlternateContent>
+    </w:r>
+  </w:p>
+</w:hdr>
+</file>
+
+<file path=word/header2.xml><?xml version="1.0" encoding="utf-8"?>
+<w:hdr xmlns:wpc="http://schemas.microsoft.com/office/word/2010/wordprocessingCanvas" xmlns:cx="http://schemas.microsoft.com/office/drawing/2014/chartex" xmlns:cx1="http://schemas.microsoft.com/office/drawing/2015/9/8/chartex" xmlns:cx2="http://schemas.microsoft.com/office/drawing/2015/10/21/chartex" xmlns:cx3="http://schemas.microsoft.com/office/drawing/2016/5/9/chartex" xmlns:cx4="http://schemas.microsoft.com/office/drawing/2016/5/10/chartex" xmlns:cx5="http://schemas.microsoft.com/office/drawing/2016/5/11/chartex" xmlns:cx6="http://schemas.microsoft.com/office/drawing/2016/5/12/chartex" xmlns:cx7="http://schemas.microsoft.com/office/drawing/2016/5/13/chartex" xmlns:cx8="http://schemas.microsoft.com/office/drawing/2016/5/14/chartex" xmlns:mc="http://schemas.openxmlformats.org/markup-compatibility/2006" xmlns:aink="http://schemas.microsoft.com/office/drawing/2016/ink" xmlns:am3d="http://schemas.microsoft.com/office/drawing/2017/model3d" xmlns:o="urn:schemas-microsoft-com:office:office" xmlns:oel="http://schemas.microsoft.com/office/2019/extlst" xmlns:r="http://schemas.openxmlformats.org/officeDocument/2006/relationships" xmlns:m="http://schemas.openxmlformats.org/officeDocument/2006/math" xmlns:v="urn:schemas-microsoft-com:vml" xmlns:wp14="http://schemas.microsoft.com/office/word/2010/wordprocessingDrawing" xmlns:wp="http://schemas.openxmlformats.org/drawingml/2006/wordprocessingDrawing" xmlns:w10="urn:schemas-microsoft-com:office:word" xmlns:w="http://schemas.openxmlformats.org/wordprocessingml/2006/main" xmlns:w14="http://schemas.microsoft.com/office/word/2010/wordml" xmlns:w15="http://schemas.microsoft.com/office/word/2012/wordml" xmlns:w16cex="http://schemas.microsoft.com/office/word/2018/wordml/cex" xmlns:w16cid="http://schemas.microsoft.com/office/word/2016/wordml/cid" xmlns:w16="http://schemas.microsoft.com/office/word/2018/wordml" xmlns:w16du="http://schemas.microsoft.com/office/word/2023/wordml/word16du" xmlns:w16sdtdh="http://schemas.microsoft.com/office/word/2020/wordml/sdtdatahash" xmlns:w16se="http://schemas.microsoft.com/office/word/2015/wordml/symex" xmlns:wpg="http://schemas.microsoft.com/office/word/2010/wordprocessingGroup" xmlns:wpi="http://schemas.microsoft.com/office/word/2010/wordprocessingInk" xmlns:wne="http://schemas.microsoft.com/office/word/2006/wordml" xmlns:wps="http://schemas.microsoft.com/office/word/2010/wordprocessingShape" mc:Ignorable="w14 w15 w16se w16cid w16 w16cex w16sdtdh w16du wp14">
   <w:p>
     <w:pPr>
       <w:pStyle w:val="NoSpacing"/>
       <w:jc w:val="center"/>
     </w:pPr>
+    <w:r>
+      <w:rPr>
+        <w:noProof/>
+      </w:rPr>
+      <mc:AlternateContent>
+        <mc:Choice Requires="wps">
+          <w:drawing>
+            <wp:anchor distT="0" distB="0" distL="0" distR="0" simplePos="0" relativeHeight="251658244" behindDoc="0" locked="0" layoutInCell="1" allowOverlap="1" wp14:anchorId="20CD2785" wp14:editId="2B634C3B">
+              <wp:simplePos x="0" y="0"/>
+              <wp:positionH relativeFrom="page">
+                <wp:align>center</wp:align>
+              </wp:positionH>
+              <wp:positionV relativeFrom="page">
+                <wp:align>top</wp:align>
+              </wp:positionV>
+              <wp:extent cx="505460" cy="539115"/>
+              <wp:effectExtent l="0" t="0" r="2540" b="6985"/>
+              <wp:wrapNone/>
+              <wp:docPr id="216432699" name="Text Box 15" descr="OFFICIAL">
+                <a:extLst xmlns:a="http://schemas.openxmlformats.org/drawingml/2006/main">
+                  <a:ext uri="{5AE41FA2-C0FF-4470-9BD4-5FADCA87CBE2}">
+                    <aclsh:classification xmlns:aclsh="http://schemas.microsoft.com/office/drawing/2020/classificationShape" classificationOutcomeType="hdr"/>
+                  </a:ext>
+                </a:extLst>
+              </wp:docPr>
+              <wp:cNvGraphicFramePr/>
+              <a:graphic xmlns:a="http://schemas.openxmlformats.org/drawingml/2006/main">
+                <a:graphicData uri="http://schemas.microsoft.com/office/word/2010/wordprocessingShape">
+                  <wps:wsp>
+                    <wps:cNvSpPr txBox="1"/>
+                    <wps:spPr>
+                      <a:xfrm>
+                        <a:off x="0" y="0"/>
+                        <a:ext cx="505460" cy="539115"/>
+                      </a:xfrm>
+                      <a:prstGeom prst="rect">
+                        <a:avLst/>
+                      </a:prstGeom>
+                      <a:noFill/>
+                      <a:ln>
+                        <a:noFill/>
+                      </a:ln>
+                    </wps:spPr>
+                    <wps:txbx>
+                      <w:txbxContent>
+                        <w:p>
+                          <w:pPr>
+                            <w:spacing w:after="0"/>
+                            <w:rPr>
+                              <w:rFonts w:ascii="Calibri" w:hAnsi="Calibri" w:cs="Calibri"/>
+                              <w:noProof/>
+                              <w:color w:val="000000"/>
+                              <w:sz w:val="22"/>
+                              <w:szCs w:val="22"/>
+                            </w:rPr>
+                          </w:pPr>
+                          <w:r>
+                            <w:rPr>
+                              <w:rFonts w:ascii="Calibri" w:hAnsi="Calibri" w:cs="Calibri"/>
+                              <w:noProof/>
+                              <w:color w:val="000000"/>
+                              <w:sz w:val="22"/>
+                              <w:szCs w:val="22"/>
+                            </w:rPr>
+                            <w:t>OFFICIAL</w:t>
+                          </w:r>
+                        </w:p>
+                      </w:txbxContent>
+                    </wps:txbx>
+                    <wps:bodyPr rot="0" spcFirstLastPara="0" vertOverflow="overflow" horzOverflow="overflow" vert="horz" wrap="none" lIns="0" tIns="190500" rIns="0" bIns="0" numCol="1" spcCol="0" rtlCol="0" fromWordArt="0" anchor="t" anchorCtr="0" forceAA="0" compatLnSpc="1">
+                      <a:prstTxWarp prst="textNoShape">
+                        <a:avLst/>
+                      </a:prstTxWarp>
+                      <a:spAutoFit/>
+                    </wps:bodyPr>
+                  </wps:wsp>
+                </a:graphicData>
+              </a:graphic>
+            </wp:anchor>
+          </w:drawing>
+        </mc:Choice>
+        <mc:Fallback>
+          <w:pict>
+            <v:shapetype w14:anchorId="20CD2785" id="_x0000_t202" coordsize="21600,21600" o:spt="202" path="m,l,21600r21600,l21600,xe">
+              <v:stroke joinstyle="miter"/>
+              <v:path gradientshapeok="t" o:connecttype="rect"/>
+            </v:shapetype>
+            <v:shape id="Text Box 15" o:spid="_x0000_s1027" type="#_x0000_t202" alt="OFFICIAL" style="position:absolute;left:0;text-align:left;margin-left:0;margin-top:0;width:39.8pt;height:42.45pt;z-index:251658244;visibility:visible;mso-wrap-style:none;mso-wrap-distance-left:0;mso-wrap-distance-top:0;mso-wrap-distance-right:0;mso-wrap-distance-bottom:0;mso-position-horizontal:center;mso-position-horizontal-relative:page;mso-position-vertical:top;mso-position-vertical-relative:page;v-text-anchor:top" o:gfxdata="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" filled="f" stroked="f">
+              <v:fill o:detectmouseclick="t"/>
+              <v:textbox style="mso-fit-shape-to-text:t" inset="0,15pt,0,0">
+                <w:txbxContent>
+                  <w:p>
+                    <w:pPr>
+                      <w:spacing w:after="0"/>
+                      <w:rPr>
+                        <w:rFonts w:ascii="Calibri" w:hAnsi="Calibri" w:cs="Calibri"/>
+                        <w:noProof/>
+                        <w:color w:val="000000"/>
+                        <w:sz w:val="22"/>
+                        <w:szCs w:val="22"/>
+                      </w:rPr>
+                    </w:pPr>
+                    <w:r>
+                      <w:rPr>
+                        <w:rFonts w:ascii="Calibri" w:hAnsi="Calibri" w:cs="Calibri"/>
+                        <w:noProof/>
+                        <w:color w:val="000000"/>
+                        <w:sz w:val="22"/>
+                        <w:szCs w:val="22"/>
+                      </w:rPr>
+                      <w:t>OFFICIAL</w:t>
+                    </w:r>
+                  </w:p>
+                </w:txbxContent>
+              </v:textbox>
+              <w10:wrap anchorx="page" anchory="page"/>
+            </v:shape>
+          </w:pict>
+        </mc:Fallback>
+      </mc:AlternateContent>
+    </w:r>
+  </w:p>
+</w:hdr>
+</file>
+
+<file path=word/header3.xml><?xml version="1.0" encoding="utf-8"?>
+<w:hdr xmlns:wpc="http://schemas.microsoft.com/office/word/2010/wordprocessingCanvas" xmlns:cx="http://schemas.microsoft.com/office/drawing/2014/chartex" xmlns:cx1="http://schemas.microsoft.com/office/drawing/2015/9/8/chartex" xmlns:cx2="http://schemas.microsoft.com/office/drawing/2015/10/21/chartex" xmlns:cx3="http://schemas.microsoft.com/office/drawing/2016/5/9/chartex" xmlns:cx4="http://schemas.microsoft.com/office/drawing/2016/5/10/chartex" xmlns:cx5="http://schemas.microsoft.com/office/drawing/2016/5/11/chartex" xmlns:cx6="http://schemas.microsoft.com/office/drawing/2016/5/12/chartex" xmlns:cx7="http://schemas.microsoft.com/office/drawing/2016/5/13/chartex" xmlns:cx8="http://schemas.microsoft.com/office/drawing/2016/5/14/chartex" xmlns:mc="http://schemas.openxmlformats.org/markup-compatibility/2006" xmlns:aink="http://schemas.microsoft.com/office/drawing/2016/ink" xmlns:am3d="http://schemas.microsoft.com/office/drawing/2017/model3d" xmlns:o="urn:schemas-microsoft-com:office:office" xmlns:oel="http://schemas.microsoft.com/office/2019/extlst" xmlns:r="http://schemas.openxmlformats.org/officeDocument/2006/relationships" xmlns:m="http://schemas.openxmlformats.org/officeDocument/2006/math" xmlns:v="urn:schemas-microsoft-com:vml" xmlns:wp14="http://schemas.microsoft.com/office/word/2010/wordprocessingDrawing" xmlns:wp="http://schemas.openxmlformats.org/drawingml/2006/wordprocessingDrawing" xmlns:w10="urn:schemas-microsoft-com:office:word" xmlns:w="http://schemas.openxmlformats.org/wordprocessingml/2006/main" xmlns:w14="http://schemas.microsoft.com/office/word/2010/wordml" xmlns:w15="http://schemas.microsoft.com/office/word/2012/wordml" xmlns:w16cex="http://schemas.microsoft.com/office/word/2018/wordml/cex" xmlns:w16cid="http://schemas.microsoft.com/office/word/2016/wordml/cid" xmlns:w16="http://schemas.microsoft.com/office/word/2018/wordml" xmlns:w16du="http://schemas.microsoft.com/office/word/2023/wordml/word16du" xmlns:w16sdtdh="http://schemas.microsoft.com/office/word/2020/wordml/sdtdatahash" xmlns:w16se="http://schemas.microsoft.com/office/word/2015/wordml/symex" xmlns:wpg="http://schemas.microsoft.com/office/word/2010/wordprocessingGroup" xmlns:wpi="http://schemas.microsoft.com/office/word/2010/wordprocessingInk" xmlns:wne="http://schemas.microsoft.com/office/word/2006/wordml" xmlns:wps="http://schemas.microsoft.com/office/word/2010/wordprocessingShape" mc:Ignorable="w14 w15 w16se w16cid w16 w16cex w16sdtdh w16du wp14">
+  <w:p>
+    <w:pPr>
+      <w:pStyle w:val="Header"/>
+    </w:pPr>
+    <w:r>
+      <w:rPr>
+        <w:noProof/>
+      </w:rPr>
+      <mc:AlternateContent>
+        <mc:Choice Requires="wps">
+          <w:drawing>
+            <wp:anchor distT="0" distB="0" distL="0" distR="0" simplePos="0" relativeHeight="251658242" behindDoc="0" locked="0" layoutInCell="1" allowOverlap="1" wp14:anchorId="4A95AD76" wp14:editId="5661A7A9">
+              <wp:simplePos x="635" y="635"/>
+              <wp:positionH relativeFrom="page">
+                <wp:align>center</wp:align>
+              </wp:positionH>
+              <wp:positionV relativeFrom="page">
+                <wp:align>top</wp:align>
+              </wp:positionV>
+              <wp:extent cx="505460" cy="539115"/>
+              <wp:effectExtent l="0" t="0" r="2540" b="6985"/>
+              <wp:wrapNone/>
+              <wp:docPr id="585570704" name="Text Box 13" descr="OFFICIAL">
+                <a:extLst xmlns:a="http://schemas.openxmlformats.org/drawingml/2006/main">
+                  <a:ext uri="{5AE41FA2-C0FF-4470-9BD4-5FADCA87CBE2}">
+                    <aclsh:classification xmlns:aclsh="http://schemas.microsoft.com/office/drawing/2020/classificationShape" classificationOutcomeType="hdr"/>
+                  </a:ext>
+                </a:extLst>
+              </wp:docPr>
+              <wp:cNvGraphicFramePr/>
+              <a:graphic xmlns:a="http://schemas.openxmlformats.org/drawingml/2006/main">
+                <a:graphicData uri="http://schemas.microsoft.com/office/word/2010/wordprocessingShape">
+                  <wps:wsp>
+                    <wps:cNvSpPr txBox="1"/>
+                    <wps:spPr>
+                      <a:xfrm>
+                        <a:off x="0" y="0"/>
+                        <a:ext cx="505460" cy="539115"/>
+                      </a:xfrm>
+                      <a:prstGeom prst="rect">
+                        <a:avLst/>
+                      </a:prstGeom>
+                      <a:noFill/>
+                      <a:ln>
+                        <a:noFill/>
+                      </a:ln>
+                    </wps:spPr>
+                    <wps:txbx>
+                      <w:txbxContent>
+                        <w:p>
+                          <w:pPr>
+                            <w:spacing w:after="0"/>
+                            <w:rPr>
+                              <w:rFonts w:ascii="Calibri" w:hAnsi="Calibri" w:cs="Calibri"/>
+                              <w:noProof/>
+                              <w:color w:val="000000"/>
+                              <w:sz w:val="22"/>
+                              <w:szCs w:val="22"/>
+                            </w:rPr>
+                          </w:pPr>
+                          <w:r>
+                            <w:rPr>
+                              <w:rFonts w:ascii="Calibri" w:hAnsi="Calibri" w:cs="Calibri"/>
+                              <w:noProof/>
+                              <w:color w:val="000000"/>
+                              <w:sz w:val="22"/>
+                              <w:szCs w:val="22"/>
+                            </w:rPr>
+                            <w:t>OFFICIAL</w:t>
+                          </w:r>
+                        </w:p>
+                      </w:txbxContent>
+                    </wps:txbx>
+                    <wps:bodyPr rot="0" spcFirstLastPara="0" vertOverflow="overflow" horzOverflow="overflow" vert="horz" wrap="none" lIns="0" tIns="190500" rIns="0" bIns="0" numCol="1" spcCol="0" rtlCol="0" fromWordArt="0" anchor="t" anchorCtr="0" forceAA="0" compatLnSpc="1">
+                      <a:prstTxWarp prst="textNoShape">
+                        <a:avLst/>
+                      </a:prstTxWarp>
+                      <a:spAutoFit/>
+                    </wps:bodyPr>
+                  </wps:wsp>
+                </a:graphicData>
+              </a:graphic>
+            </wp:anchor>
+          </w:drawing>
+        </mc:Choice>
+        <mc:Fallback>
+          <w:pict>
+            <v:shapetype w14:anchorId="4A95AD76" id="_x0000_t202" coordsize="21600,21600" o:spt="202" path="m,l,21600r21600,l21600,xe">
+              <v:stroke joinstyle="miter"/>
+              <v:path gradientshapeok="t" o:connecttype="rect"/>
+            </v:shapetype>
+            <v:shape id="Text Box 13" o:spid="_x0000_s1031" type="#_x0000_t202" alt="OFFICIAL" style="position:absolute;margin-left:0;margin-top:0;width:39.8pt;height:42.45pt;z-index:251658242;visibility:visible;mso-wrap-style:none;mso-wrap-distance-left:0;mso-wrap-distance-top:0;mso-wrap-distance-right:0;mso-wrap-distance-bottom:0;mso-position-horizontal:center;mso-position-horizontal-relative:page;mso-position-vertical:top;mso-position-vertical-relative:page;v-text-anchor:top" o:gfxdata="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" filled="f" stroked="f">
+              <v:fill o:detectmouseclick="t"/>
+              <v:textbox style="mso-fit-shape-to-text:t" inset="0,15pt,0,0">
+                <w:txbxContent>
+                  <w:p>
+                    <w:pPr>
+                      <w:spacing w:after="0"/>
+                      <w:rPr>
+                        <w:rFonts w:ascii="Calibri" w:hAnsi="Calibri" w:cs="Calibri"/>
+                        <w:noProof/>
+                        <w:color w:val="000000"/>
+                        <w:sz w:val="22"/>
+                        <w:szCs w:val="22"/>
+                      </w:rPr>
+                    </w:pPr>
+                    <w:r>
+                      <w:rPr>
+                        <w:rFonts w:ascii="Calibri" w:hAnsi="Calibri" w:cs="Calibri"/>
+                        <w:noProof/>
+                        <w:color w:val="000000"/>
+                        <w:sz w:val="22"/>
+                        <w:szCs w:val="22"/>
+                      </w:rPr>
+                      <w:t>OFFICIAL</w:t>
+                    </w:r>
+                  </w:p>
+                </w:txbxContent>
+              </v:textbox>
+              <w10:wrap anchorx="page" anchory="page"/>
+            </v:shape>
+          </w:pict>
+        </mc:Fallback>
+      </mc:AlternateContent>
+    </w:r>
   </w:p>
 </w:hdr>
 </file>
 
 <file path=word/numbering.xml><?xml version="1.0" encoding="utf-8"?>
-<w:numbering xmlns:wpc="http://schemas.microsoft.com/office/word/2010/wordprocessingCanvas" xmlns:cx="http://schemas.microsoft.com/office/drawing/2014/chartex" xmlns:cx1="http://schemas.microsoft.com/office/drawing/2015/9/8/chartex" xmlns:cx2="http://schemas.microsoft.com/office/drawing/2015/10/21/chartex" xmlns:cx3="http://schemas.microsoft.com/office/drawing/2016/5/9/chartex" xmlns:cx4="http://schemas.microsoft.com/office/drawing/2016/5/10/chartex" xmlns:cx5="http://schemas.microsoft.com/office/drawing/2016/5/11/chartex" xmlns:cx6="http://schemas.microsoft.com/office/drawing/2016/5/12/chartex" xmlns:cx7="http://schemas.microsoft.com/office/drawing/2016/5/13/chartex" xmlns:cx8="http://schemas.microsoft.com/office/drawing/2016/5/14/chartex" xmlns:mc="http://schemas.openxmlformats.org/markup-compatibility/2006" xmlns:aink="http://schemas.microsoft.com/office/drawing/2016/ink" xmlns:am3d="http://schemas.microsoft.com/office/drawing/2017/model3d" xmlns:o="urn:schemas-microsoft-com:office:office" xmlns:oel="http://schemas.microsoft.com/office/2019/extlst" xmlns:r="http://schemas.openxmlformats.org/officeDocument/2006/relationships" xmlns:m="http://schemas.openxmlformats.org/officeDocument/2006/math" xmlns:v="urn:schemas-microsoft-com:vml" xmlns:wp14="http://schemas.microsoft.com/office/word/2010/wordprocessingDrawing" xmlns:wp="http://schemas.openxmlformats.org/drawingml/2006/wordprocessingDrawing" xmlns:w10="urn:schemas-microsoft-com:office:word" xmlns:w="http://schemas.openxmlformats.org/wordprocessingml/2006/main" xmlns:w14="http://schemas.microsoft.com/office/word/2010/wordml" xmlns:w15="http://schemas.microsoft.com/office/word/2012/wordml" xmlns:w16cex="http://schemas.microsoft.com/office/word/2018/wordml/cex" xmlns:w16cid="http://schemas.microsoft.com/office/word/2016/wordml/cid" xmlns:w16="http://schemas.microsoft.com/office/word/2018/wordml" xmlns:w16sdtdh="http://schemas.microsoft.com/office/word/2020/wordml/sdtdatahash" xmlns:w16se="http://schemas.microsoft.com/office/word/2015/wordml/symex" xmlns:wpg="http://schemas.microsoft.com/office/word/2010/wordprocessingGroup" xmlns:wpi="http://schemas.microsoft.com/office/word/2010/wordprocessingInk" xmlns:wne="http://schemas.microsoft.com/office/word/2006/wordml" xmlns:wps="http://schemas.microsoft.com/office/word/2010/wordprocessingShape" mc:Ignorable="w14 w15 w16se w16cid w16 w16cex w16sdtdh wp14">
+<w:numbering xmlns:wpc="http://schemas.microsoft.com/office/word/2010/wordprocessingCanvas" xmlns:cx="http://schemas.microsoft.com/office/drawing/2014/chartex" xmlns:cx1="http://schemas.microsoft.com/office/drawing/2015/9/8/chartex" xmlns:cx2="http://schemas.microsoft.com/office/drawing/2015/10/21/chartex" xmlns:cx3="http://schemas.microsoft.com/office/drawing/2016/5/9/chartex" xmlns:cx4="http://schemas.microsoft.com/office/drawing/2016/5/10/chartex" xmlns:cx5="http://schemas.microsoft.com/office/drawing/2016/5/11/chartex" xmlns:cx6="http://schemas.microsoft.com/office/drawing/2016/5/12/chartex" xmlns:cx7="http://schemas.microsoft.com/office/drawing/2016/5/13/chartex" xmlns:cx8="http://schemas.microsoft.com/office/drawing/2016/5/14/chartex" xmlns:mc="http://schemas.openxmlformats.org/markup-compatibility/2006" xmlns:aink="http://schemas.microsoft.com/office/drawing/2016/ink" xmlns:am3d="http://schemas.microsoft.com/office/drawing/2017/model3d" xmlns:o="urn:schemas-microsoft-com:office:office" xmlns:oel="http://schemas.microsoft.com/office/2019/extlst" xmlns:r="http://schemas.openxmlformats.org/officeDocument/2006/relationships" xmlns:m="http://schemas.openxmlformats.org/officeDocument/2006/math" xmlns:v="urn:schemas-microsoft-com:vml" xmlns:wp14="http://schemas.microsoft.com/office/word/2010/wordprocessingDrawing" xmlns:wp="http://schemas.openxmlformats.org/drawingml/2006/wordprocessingDrawing" xmlns:w10="urn:schemas-microsoft-com:office:word" xmlns:w="http://schemas.openxmlformats.org/wordprocessingml/2006/main" xmlns:w14="http://schemas.microsoft.com/office/word/2010/wordml" xmlns:w15="http://schemas.microsoft.com/office/word/2012/wordml" xmlns:w16cex="http://schemas.microsoft.com/office/word/2018/wordml/cex" xmlns:w16cid="http://schemas.microsoft.com/office/word/2016/wordml/cid" xmlns:w16="http://schemas.microsoft.com/office/word/2018/wordml" xmlns:w16du="http://schemas.microsoft.com/office/word/2023/wordml/word16du" xmlns:w16sdtdh="http://schemas.microsoft.com/office/word/2020/wordml/sdtdatahash" xmlns:w16se="http://schemas.microsoft.com/office/word/2015/wordml/symex" xmlns:wpg="http://schemas.microsoft.com/office/word/2010/wordprocessingGroup" xmlns:wpi="http://schemas.microsoft.com/office/word/2010/wordprocessingInk" xmlns:wne="http://schemas.microsoft.com/office/word/2006/wordml" xmlns:wps="http://schemas.microsoft.com/office/word/2010/wordprocessingShape" mc:Ignorable="w14 w15 w16se w16cid w16 w16cex w16sdtdh w16du wp14">
   <w:abstractNum w:abstractNumId="0" w15:restartNumberingAfterBreak="0">
     <w:nsid w:val="0A2A154D"/>
     <w:multiLevelType w:val="multilevel"/>
@@ -4292,7 +5056,7 @@
 </file>
 
 <file path=word/styles.xml><?xml version="1.0" encoding="utf-8"?>
-<w:styles xmlns:mc="http://schemas.openxmlformats.org/markup-compatibility/2006" xmlns:r="http://schemas.openxmlformats.org/officeDocument/2006/relationships" xmlns:w="http://schemas.openxmlformats.org/wordprocessingml/2006/main" xmlns:w14="http://schemas.microsoft.com/office/word/2010/wordml" xmlns:w15="http://schemas.microsoft.com/office/word/2012/wordml" xmlns:w16cex="http://schemas.microsoft.com/office/word/2018/wordml/cex" xmlns:w16cid="http://schemas.microsoft.com/office/word/2016/wordml/cid" xmlns:w16="http://schemas.microsoft.com/office/word/2018/wordml" xmlns:w16sdtdh="http://schemas.microsoft.com/office/word/2020/wordml/sdtdatahash" xmlns:w16se="http://schemas.microsoft.com/office/word/2015/wordml/symex" mc:Ignorable="w14 w15 w16se w16cid w16 w16cex w16sdtdh">
+<w:styles xmlns:mc="http://schemas.openxmlformats.org/markup-compatibility/2006" xmlns:r="http://schemas.openxmlformats.org/officeDocument/2006/relationships" xmlns:w="http://schemas.openxmlformats.org/wordprocessingml/2006/main" xmlns:w14="http://schemas.microsoft.com/office/word/2010/wordml" xmlns:w15="http://schemas.microsoft.com/office/word/2012/wordml" xmlns:w16cex="http://schemas.microsoft.com/office/word/2018/wordml/cex" xmlns:w16cid="http://schemas.microsoft.com/office/word/2016/wordml/cid" xmlns:w16="http://schemas.microsoft.com/office/word/2018/wordml" xmlns:w16du="http://schemas.microsoft.com/office/word/2023/wordml/word16du" xmlns:w16sdtdh="http://schemas.microsoft.com/office/word/2020/wordml/sdtdatahash" xmlns:w16se="http://schemas.microsoft.com/office/word/2015/wordml/symex" mc:Ignorable="w14 w15 w16se w16cid w16 w16cex w16sdtdh w16du">
   <w:docDefaults>
     <w:rPrDefault>
       <w:rPr>
@@ -4924,6 +5688,7 @@
   <w:style w:type="character" w:default="1" w:styleId="DefaultParagraphFont">
     <w:name w:val="Default Paragraph Font"/>
     <w:uiPriority w:val="1"/>
+    <w:semiHidden/>
     <w:unhideWhenUsed/>
   </w:style>
   <w:style w:type="table" w:default="1" w:styleId="TableNormal">
@@ -6578,15 +7343,28 @@
 </file>
 
 <file path=customXml/item1.xml><?xml version="1.0" encoding="utf-8"?>
-<?mso-contentType ?>
-<FormTemplates xmlns="http://schemas.microsoft.com/sharepoint/v3/contenttype/forms">
-  <Display>DocumentLibraryForm</Display>
-  <Edit>DocumentLibraryForm</Edit>
-  <New>DocumentLibraryForm</New>
-</FormTemplates>
+<p:properties xmlns:p="http://schemas.microsoft.com/office/2006/metadata/properties" xmlns:xsi="http://www.w3.org/2001/XMLSchema-instance" xmlns:pc="http://schemas.microsoft.com/office/infopath/2007/PartnerControls">
+  <documentManagement>
+    <SharedWithUsers xmlns="db2251fd-9fb3-45ff-8d4e-60a325a0cb15">
+      <UserInfo>
+        <DisplayName/>
+        <AccountId xsi:nil="true"/>
+        <AccountType/>
+      </UserInfo>
+    </SharedWithUsers>
+    <lcf76f155ced4ddcb4097134ff3c332f xmlns="66dcf9b9-f409-431f-af51-841b168b1d45">
+      <Terms xmlns="http://schemas.microsoft.com/office/infopath/2007/PartnerControls"/>
+    </lcf76f155ced4ddcb4097134ff3c332f>
+    <TaxCatchAll xmlns="db2251fd-9fb3-45ff-8d4e-60a325a0cb15" xsi:nil="true"/>
+  </documentManagement>
+</p:properties>
 </file>
 
 <file path=customXml/item2.xml><?xml version="1.0" encoding="utf-8"?>
+<b:Sources xmlns:b="http://schemas.openxmlformats.org/officeDocument/2006/bibliography" xmlns="http://schemas.openxmlformats.org/officeDocument/2006/bibliography" SelectedStyle="/APASixthEditionOfficeOnline.xsl" StyleName="APA" Version="6"/>
+</file>
+
+<file path=customXml/item3.xml><?xml version="1.0" encoding="utf-8"?>
 <ct:contentTypeSchema xmlns:ct="http://schemas.microsoft.com/office/2006/metadata/contentType" xmlns:ma="http://schemas.microsoft.com/office/2006/metadata/properties/metaAttributes" ct:_="" ma:_="" ma:contentTypeName="Document" ma:contentTypeID="0x01010078DEAEFA835F6E48B8B4AC3C4BC7050C" ma:contentTypeVersion="16" ma:contentTypeDescription="Create a new document." ma:contentTypeScope="" ma:versionID="fb48c3a1108a04d55bf8a42fa20e1b32">
   <xsd:schema xmlns:xsd="http://www.w3.org/2001/XMLSchema" xmlns:xs="http://www.w3.org/2001/XMLSchema" xmlns:p="http://schemas.microsoft.com/office/2006/metadata/properties" xmlns:ns2="66dcf9b9-f409-431f-af51-841b168b1d45" xmlns:ns3="db2251fd-9fb3-45ff-8d4e-60a325a0cb15" targetNamespace="http://schemas.microsoft.com/office/2006/metadata/properties" ma:root="true" ma:fieldsID="36fab1ef3aff8305c0f8480e4d2c3189" ns2:_="" ns3:_="">
     <xsd:import namespace="66dcf9b9-f409-431f-af51-841b168b1d45"/>
@@ -6829,37 +7607,35 @@
 </ct:contentTypeSchema>
 </file>
 
-<file path=customXml/item3.xml><?xml version="1.0" encoding="utf-8"?>
-<b:Sources xmlns:b="http://schemas.openxmlformats.org/officeDocument/2006/bibliography" xmlns="http://schemas.openxmlformats.org/officeDocument/2006/bibliography" SelectedStyle="/APASixthEditionOfficeOnline.xsl" StyleName="APA" Version="6"/>
-</file>
-
 <file path=customXml/item4.xml><?xml version="1.0" encoding="utf-8"?>
-<p:properties xmlns:p="http://schemas.microsoft.com/office/2006/metadata/properties" xmlns:xsi="http://www.w3.org/2001/XMLSchema-instance" xmlns:pc="http://schemas.microsoft.com/office/infopath/2007/PartnerControls">
-  <documentManagement>
-    <SharedWithUsers xmlns="db2251fd-9fb3-45ff-8d4e-60a325a0cb15">
-      <UserInfo>
-        <DisplayName/>
-        <AccountId xsi:nil="true"/>
-        <AccountType/>
-      </UserInfo>
-    </SharedWithUsers>
-    <lcf76f155ced4ddcb4097134ff3c332f xmlns="66dcf9b9-f409-431f-af51-841b168b1d45">
-      <Terms xmlns="http://schemas.microsoft.com/office/infopath/2007/PartnerControls"/>
-    </lcf76f155ced4ddcb4097134ff3c332f>
-    <TaxCatchAll xmlns="db2251fd-9fb3-45ff-8d4e-60a325a0cb15" xsi:nil="true"/>
-  </documentManagement>
-</p:properties>
+<?mso-contentType ?>
+<FormTemplates xmlns="http://schemas.microsoft.com/sharepoint/v3/contenttype/forms">
+  <Display>DocumentLibraryForm</Display>
+  <Edit>DocumentLibraryForm</Edit>
+  <New>DocumentLibraryForm</New>
+</FormTemplates>
 </file>
 
 <file path=customXml/itemProps1.xml><?xml version="1.0" encoding="utf-8"?>
-<ds:datastoreItem xmlns:ds="http://schemas.openxmlformats.org/officeDocument/2006/customXml" ds:itemID="{E960AF8F-E290-4FBD-945B-7C0EF223F4C4}">
+<ds:datastoreItem xmlns:ds="http://schemas.openxmlformats.org/officeDocument/2006/customXml" ds:itemID="{38B38181-41CB-40CC-8B31-74C8CEB9490C}">
   <ds:schemaRefs>
-    <ds:schemaRef ds:uri="http://schemas.microsoft.com/sharepoint/v3/contenttype/forms"/>
+    <ds:schemaRef ds:uri="http://schemas.microsoft.com/office/2006/metadata/properties"/>
+    <ds:schemaRef ds:uri="http://schemas.microsoft.com/office/infopath/2007/PartnerControls"/>
+    <ds:schemaRef ds:uri="db2251fd-9fb3-45ff-8d4e-60a325a0cb15"/>
+    <ds:schemaRef ds:uri="66dcf9b9-f409-431f-af51-841b168b1d45"/>
   </ds:schemaRefs>
 </ds:datastoreItem>
 </file>
 
 <file path=customXml/itemProps2.xml><?xml version="1.0" encoding="utf-8"?>
+<ds:datastoreItem xmlns:ds="http://schemas.openxmlformats.org/officeDocument/2006/customXml" ds:itemID="{EF2C656D-22B2-F44E-822C-8DE39F440651}">
+  <ds:schemaRefs>
+    <ds:schemaRef ds:uri="http://schemas.openxmlformats.org/officeDocument/2006/bibliography"/>
+  </ds:schemaRefs>
+</ds:datastoreItem>
+</file>
+
+<file path=customXml/itemProps3.xml><?xml version="1.0" encoding="utf-8"?>
 <ds:datastoreItem xmlns:ds="http://schemas.openxmlformats.org/officeDocument/2006/customXml" ds:itemID="{A0397078-3401-4F86-B54A-A7371285426B}">
   <ds:schemaRefs>
     <ds:schemaRef ds:uri="http://schemas.microsoft.com/office/2006/metadata/contentType"/>
@@ -6878,21 +7654,16 @@
 </ds:datastoreItem>
 </file>
 
-<file path=customXml/itemProps3.xml><?xml version="1.0" encoding="utf-8"?>
-<ds:datastoreItem xmlns:ds="http://schemas.openxmlformats.org/officeDocument/2006/customXml" ds:itemID="{EF2C656D-22B2-F44E-822C-8DE39F440651}">
+<file path=customXml/itemProps4.xml><?xml version="1.0" encoding="utf-8"?>
+<ds:datastoreItem xmlns:ds="http://schemas.openxmlformats.org/officeDocument/2006/customXml" ds:itemID="{E960AF8F-E290-4FBD-945B-7C0EF223F4C4}">
   <ds:schemaRefs>
-    <ds:schemaRef ds:uri="http://schemas.openxmlformats.org/officeDocument/2006/bibliography"/>
+    <ds:schemaRef ds:uri="http://schemas.microsoft.com/sharepoint/v3/contenttype/forms"/>
   </ds:schemaRefs>
 </ds:datastoreItem>
 </file>
 
-<file path=customXml/itemProps4.xml><?xml version="1.0" encoding="utf-8"?>
-<ds:datastoreItem xmlns:ds="http://schemas.openxmlformats.org/officeDocument/2006/customXml" ds:itemID="{38B38181-41CB-40CC-8B31-74C8CEB9490C}">
-  <ds:schemaRefs>
-    <ds:schemaRef ds:uri="http://schemas.microsoft.com/office/2006/metadata/properties"/>
-    <ds:schemaRef ds:uri="http://schemas.microsoft.com/office/infopath/2007/PartnerControls"/>
-    <ds:schemaRef ds:uri="db2251fd-9fb3-45ff-8d4e-60a325a0cb15"/>
-    <ds:schemaRef ds:uri="66dcf9b9-f409-431f-af51-841b168b1d45"/>
-  </ds:schemaRefs>
-</ds:datastoreItem>
+<file path=docMetadata/LabelInfo.xml><?xml version="1.0" encoding="utf-8"?>
+<clbl:labelList xmlns:clbl="http://schemas.microsoft.com/office/2020/mipLabelMetadata">
+  <clbl:label id="{aca9cb97-cf56-4795-a578-d49b8435242f}" enabled="1" method="Privileged" siteId="{fad42abb-dfda-43f0-9120-b18e6e86169d}" removed="0"/>
+</clbl:labelList>
 </file>
</xml_diff>

<commit_message>
docs(root): update references to WCAG 2.2
There were some references to WCAG 2.1 still remaining across the guidance site, have updated them
to 2.2

Updated VPAT Templates to latest DOCX files
</commit_message>
<xml_diff>
--- a/static/accessibility-statement-template.docx
+++ b/static/accessibility-statement-template.docx
@@ -1,6 +1,6 @@
 
 <file path=word/document.xml><?xml version="1.0" encoding="utf-8"?>
-<w:document xmlns:wpc="http://schemas.microsoft.com/office/word/2010/wordprocessingCanvas" xmlns:cx="http://schemas.microsoft.com/office/drawing/2014/chartex" xmlns:cx1="http://schemas.microsoft.com/office/drawing/2015/9/8/chartex" xmlns:cx2="http://schemas.microsoft.com/office/drawing/2015/10/21/chartex" xmlns:cx3="http://schemas.microsoft.com/office/drawing/2016/5/9/chartex" xmlns:cx4="http://schemas.microsoft.com/office/drawing/2016/5/10/chartex" xmlns:cx5="http://schemas.microsoft.com/office/drawing/2016/5/11/chartex" xmlns:cx6="http://schemas.microsoft.com/office/drawing/2016/5/12/chartex" xmlns:cx7="http://schemas.microsoft.com/office/drawing/2016/5/13/chartex" xmlns:cx8="http://schemas.microsoft.com/office/drawing/2016/5/14/chartex" xmlns:mc="http://schemas.openxmlformats.org/markup-compatibility/2006" xmlns:aink="http://schemas.microsoft.com/office/drawing/2016/ink" xmlns:am3d="http://schemas.microsoft.com/office/drawing/2017/model3d" xmlns:o="urn:schemas-microsoft-com:office:office" xmlns:oel="http://schemas.microsoft.com/office/2019/extlst" xmlns:r="http://schemas.openxmlformats.org/officeDocument/2006/relationships" xmlns:m="http://schemas.openxmlformats.org/officeDocument/2006/math" xmlns:v="urn:schemas-microsoft-com:vml" xmlns:wp14="http://schemas.microsoft.com/office/word/2010/wordprocessingDrawing" xmlns:wp="http://schemas.openxmlformats.org/drawingml/2006/wordprocessingDrawing" xmlns:w10="urn:schemas-microsoft-com:office:word" xmlns:w="http://schemas.openxmlformats.org/wordprocessingml/2006/main" xmlns:w14="http://schemas.microsoft.com/office/word/2010/wordml" xmlns:w15="http://schemas.microsoft.com/office/word/2012/wordml" xmlns:w16cex="http://schemas.microsoft.com/office/word/2018/wordml/cex" xmlns:w16cid="http://schemas.microsoft.com/office/word/2016/wordml/cid" xmlns:w16="http://schemas.microsoft.com/office/word/2018/wordml" xmlns:w16sdtdh="http://schemas.microsoft.com/office/word/2020/wordml/sdtdatahash" xmlns:w16se="http://schemas.microsoft.com/office/word/2015/wordml/symex" xmlns:wpg="http://schemas.microsoft.com/office/word/2010/wordprocessingGroup" xmlns:wpi="http://schemas.microsoft.com/office/word/2010/wordprocessingInk" xmlns:wne="http://schemas.microsoft.com/office/word/2006/wordml" xmlns:wps="http://schemas.microsoft.com/office/word/2010/wordprocessingShape" mc:Ignorable="w14 w15 w16se w16cid w16 w16cex w16sdtdh wp14">
+<w:document xmlns:wpc="http://schemas.microsoft.com/office/word/2010/wordprocessingCanvas" xmlns:cx="http://schemas.microsoft.com/office/drawing/2014/chartex" xmlns:cx1="http://schemas.microsoft.com/office/drawing/2015/9/8/chartex" xmlns:cx2="http://schemas.microsoft.com/office/drawing/2015/10/21/chartex" xmlns:cx3="http://schemas.microsoft.com/office/drawing/2016/5/9/chartex" xmlns:cx4="http://schemas.microsoft.com/office/drawing/2016/5/10/chartex" xmlns:cx5="http://schemas.microsoft.com/office/drawing/2016/5/11/chartex" xmlns:cx6="http://schemas.microsoft.com/office/drawing/2016/5/12/chartex" xmlns:cx7="http://schemas.microsoft.com/office/drawing/2016/5/13/chartex" xmlns:cx8="http://schemas.microsoft.com/office/drawing/2016/5/14/chartex" xmlns:mc="http://schemas.openxmlformats.org/markup-compatibility/2006" xmlns:aink="http://schemas.microsoft.com/office/drawing/2016/ink" xmlns:am3d="http://schemas.microsoft.com/office/drawing/2017/model3d" xmlns:o="urn:schemas-microsoft-com:office:office" xmlns:oel="http://schemas.microsoft.com/office/2019/extlst" xmlns:r="http://schemas.openxmlformats.org/officeDocument/2006/relationships" xmlns:m="http://schemas.openxmlformats.org/officeDocument/2006/math" xmlns:v="urn:schemas-microsoft-com:vml" xmlns:wp14="http://schemas.microsoft.com/office/word/2010/wordprocessingDrawing" xmlns:wp="http://schemas.openxmlformats.org/drawingml/2006/wordprocessingDrawing" xmlns:w10="urn:schemas-microsoft-com:office:word" xmlns:w="http://schemas.openxmlformats.org/wordprocessingml/2006/main" xmlns:w14="http://schemas.microsoft.com/office/word/2010/wordml" xmlns:w15="http://schemas.microsoft.com/office/word/2012/wordml" xmlns:w16cex="http://schemas.microsoft.com/office/word/2018/wordml/cex" xmlns:w16cid="http://schemas.microsoft.com/office/word/2016/wordml/cid" xmlns:w16="http://schemas.microsoft.com/office/word/2018/wordml" xmlns:w16du="http://schemas.microsoft.com/office/word/2023/wordml/word16du" xmlns:w16sdtdh="http://schemas.microsoft.com/office/word/2020/wordml/sdtdatahash" xmlns:w16sdtfl="http://schemas.microsoft.com/office/word/2024/wordml/sdtformatlock" xmlns:w16se="http://schemas.microsoft.com/office/word/2015/wordml/symex" xmlns:wpg="http://schemas.microsoft.com/office/word/2010/wordprocessingGroup" xmlns:wpi="http://schemas.microsoft.com/office/word/2010/wordprocessingInk" xmlns:wne="http://schemas.microsoft.com/office/word/2006/wordml" xmlns:wps="http://schemas.microsoft.com/office/word/2010/wordprocessingShape" mc:Ignorable="w14 w15 w16se w16cid w16 w16cex w16sdtdh w16sdtfl w16du wp14">
   <w:body>
     <w:p>
       <w:pPr>
@@ -50,7 +50,7 @@
         <w:t xml:space="preserve">Last updated </w:t>
       </w:r>
       <w:r>
-        <w:t>28</w:t>
+        <w:t>8</w:t>
       </w:r>
       <w:r>
         <w:rPr>
@@ -62,16 +62,16 @@
         <w:t xml:space="preserve"> </w:t>
       </w:r>
       <w:r>
-        <w:t>September</w:t>
-      </w:r>
-      <w:r>
-        <w:t xml:space="preserve"> 202</w:t>
-      </w:r>
-      <w:r>
-        <w:t>3</w:t>
-      </w:r>
-      <w:r>
-        <w:t xml:space="preserve">. </w:t>
+        <w:t>May</w:t>
+      </w:r>
+      <w:r>
+        <w:t xml:space="preserve"> 20</w:t>
+      </w:r>
+      <w:r>
+        <w:t>25.</w:t>
+      </w:r>
+      <w:r>
+        <w:t xml:space="preserve"> </w:t>
       </w:r>
     </w:p>
     <w:p>
@@ -123,11 +123,11 @@
           <w:r>
             <w:fldChar w:fldCharType="separate"/>
           </w:r>
-          <w:bookmarkStart w:id="10" w:name="_Toc80285202"/>
-          <w:bookmarkStart w:id="11" w:name="_Toc89434235"/>
+          <w:bookmarkStart w:id="10" w:name="_Toc89422101"/>
+          <w:bookmarkStart w:id="11" w:name="_Toc90133063"/>
           <w:bookmarkStart w:id="12" w:name="_Toc81576989"/>
-          <w:bookmarkStart w:id="13" w:name="_Toc90133063"/>
-          <w:bookmarkStart w:id="14" w:name="_Toc89422101"/>
+          <w:bookmarkStart w:id="13" w:name="_Toc89434235"/>
+          <w:bookmarkStart w:id="14" w:name="_Toc80285202"/>
           <w:r>
             <w:t>s</w:t>
           </w:r>
@@ -178,19 +178,7 @@
           <w:rPr>
             <w:rStyle w:val="Hyperlink"/>
           </w:rPr>
-          <w:t>How to fi</w:t>
-        </w:r>
-        <w:r>
-          <w:rPr>
-            <w:rStyle w:val="Hyperlink"/>
-          </w:rPr>
-          <w:t>l</w:t>
-        </w:r>
-        <w:r>
-          <w:rPr>
-            <w:rStyle w:val="Hyperlink"/>
-          </w:rPr>
-          <w:t>l in this statement</w:t>
+          <w:t>How to fill in this statement</w:t>
         </w:r>
         <w:r>
           <w:fldChar w:fldCharType="begin"/>
@@ -1464,7 +1452,6 @@
       <w:bookmarkStart w:id="15" w:name="_Toc89434236"/>
       <w:bookmarkStart w:id="16" w:name="_Toc90133064"/>
       <w:r>
-        <w:lastRenderedPageBreak/>
         <w:t>0.</w:t>
       </w:r>
       <w:r>
@@ -1503,21 +1490,14 @@
       </w:pPr>
       <w:bookmarkStart w:id="19" w:name="_Toc90133065"/>
       <w:r>
+        <w:lastRenderedPageBreak/>
         <w:t>Overview</w:t>
       </w:r>
       <w:bookmarkEnd w:id="19"/>
     </w:p>
     <w:p>
       <w:r>
-        <w:t>This accessibility statement applies to [app name] hosted at [</w:t>
-      </w:r>
-      <w:proofErr w:type="spellStart"/>
-      <w:r>
-        <w:t>url</w:t>
-      </w:r>
-      <w:proofErr w:type="spellEnd"/>
-      <w:r>
-        <w:t>]. This app is run by [team name] as part of [name of department or agency].</w:t>
+        <w:t>This accessibility statement applies to [app name] hosted at [url]. This app is run by [team name] as part of [name of department or agency].</w:t>
       </w:r>
     </w:p>
     <w:p>
@@ -1570,15 +1550,7 @@
         </w:numPr>
       </w:pPr>
       <w:r>
-        <w:t xml:space="preserve">Use all of the app with a screen reader (including the most recent versions of NVDA and </w:t>
-      </w:r>
-      <w:proofErr w:type="spellStart"/>
-      <w:r>
-        <w:t>VoiceOver</w:t>
-      </w:r>
-      <w:proofErr w:type="spellEnd"/>
-      <w:r>
-        <w:t>).</w:t>
+        <w:t>Use all of the app with a screen reader (including the most recent versions of NVDA and VoiceOver).</w:t>
       </w:r>
     </w:p>
     <w:p>
@@ -1917,7 +1889,7 @@
           <w:rPr>
             <w:rStyle w:val="Hyperlink"/>
           </w:rPr>
-          <w:t>Web Content Accessibility Guidelines version 2.1</w:t>
+          <w:t>Web Content Accessibility Guidelines version 2.2</w:t>
         </w:r>
       </w:hyperlink>
       <w:r>
@@ -1948,7 +1920,7 @@
           <w:rPr>
             <w:rStyle w:val="Hyperlink"/>
           </w:rPr>
-          <w:t>Web Content Accessibility Guidelines version 2.1</w:t>
+          <w:t>Web Content Accessibility Guidelines version 2.2</w:t>
         </w:r>
       </w:hyperlink>
       <w:r>
@@ -1979,7 +1951,7 @@
           <w:rPr>
             <w:rStyle w:val="Hyperlink"/>
           </w:rPr>
-          <w:t>Web Content Accessibility Guidelines version 2.1</w:t>
+          <w:t>Web Content Accessibility Guidelines version 2.2</w:t>
         </w:r>
       </w:hyperlink>
       <w:r>
@@ -2048,7 +2020,13 @@
         <w:t>EXAMPLE</w:t>
       </w:r>
       <w:r>
-        <w:t>: Some icon buttons do not have suitable alternate text. Users of assistive technologies may not have access to information conveyed by the icon button. This fails WCAG 2.1 success criterion 1.1.1 (Non-text Content).</w:t>
+        <w:t>: Some icon buttons do not have suitable alternate text. Users of assistive technologies may not have access to information conveyed by the icon button. This fails WCAG </w:t>
+      </w:r>
+      <w:r>
+        <w:t>2.2</w:t>
+      </w:r>
+      <w:r>
+        <w:t xml:space="preserve"> success criterion 1.1.1 (Non-text Content).</w:t>
       </w:r>
     </w:p>
     <w:p>
@@ -2077,10 +2055,7 @@
         <w:pStyle w:val="Heading4"/>
       </w:pPr>
       <w:r>
-        <w:t xml:space="preserve"> </w:t>
-      </w:r>
-      <w:r>
-        <w:t>EXAMPLE: Interactive flowchart designer</w:t>
+        <w:t xml:space="preserve"> EXAMPLE: Interactive flowchart designer</w:t>
       </w:r>
     </w:p>
     <w:p>
@@ -2118,20 +2093,18 @@
     </w:p>
     <w:p>
       <w:r>
-        <w:t>The flowchart designer is built using third party software. We worked with the vendor to raise these accessibility issues and they are planning to incrementally improve the accessibility of their software over the 9 months and are aiming for their a fully Web Content Accessibility Guidelines V2.1 level AA complaint software released by January 2022.</w:t>
-      </w:r>
-    </w:p>
-    <w:p>
-      <w:r>
-        <w:t xml:space="preserve">We've assessed the cost of fixing the issues, of picking an alternative software and make accessible or to build a bespoke component to be more expensive and longer </w:t>
-      </w:r>
-      <w:proofErr w:type="gramStart"/>
-      <w:r>
-        <w:t>then</w:t>
-      </w:r>
-      <w:proofErr w:type="gramEnd"/>
-      <w:r>
-        <w:t xml:space="preserve"> the vendor’s timescale. </w:t>
+        <w:t>The flowchart designer is built using third party software. We worked with the vendor to raise these accessibility issues and they are planning to incrementally improve the accessibility of their software over the 9 months and are aiming for their a fully Web Content Accessibility Guidelines V2.</w:t>
+      </w:r>
+      <w:r>
+        <w:t>2</w:t>
+      </w:r>
+      <w:r>
+        <w:t xml:space="preserve"> level AA complaint software released by January 2022.</w:t>
+      </w:r>
+    </w:p>
+    <w:p>
+      <w:r>
+        <w:t xml:space="preserve">We've assessed the cost of fixing the issues, of picking an alternative software and make accessible or to build a bespoke component to be more expensive and longer then the vendor’s timescale. </w:t>
       </w:r>
     </w:p>
     <w:p>
@@ -2170,10 +2143,7 @@
         <w:pStyle w:val="Heading4"/>
       </w:pPr>
       <w:r>
-        <w:t xml:space="preserve"> </w:t>
-      </w:r>
-      <w:r>
-        <w:t>EXAMPLE: PDFs and other documents</w:t>
+        <w:t xml:space="preserve"> EXAMPLE: PDFs and other documents</w:t>
       </w:r>
     </w:p>
     <w:p>
@@ -2216,7 +2186,13 @@
     </w:p>
     <w:p>
       <w:r>
-        <w:t>The app was and is currently being tested for compliance with the Web Content Accessibility Guidelines version 2.1 level A and level AA success criteria. These tests have been carried out by [team name].</w:t>
+        <w:t>The app was and is currently being tested for compliance with the Web Content Accessibility Guidelines version 2.</w:t>
+      </w:r>
+      <w:r>
+        <w:t>2</w:t>
+      </w:r>
+      <w:r>
+        <w:t xml:space="preserve"> level A and level AA success criteria. These tests have been carried out by [team name].</w:t>
       </w:r>
     </w:p>
     <w:p>
@@ -2243,7 +2219,13 @@
     </w:p>
     <w:p>
       <w:r>
-        <w:t xml:space="preserve">As we create new features and pages within the app, we are building and testing them against the Web Content Accessibility Guidelines version 2.1 AA standard. </w:t>
+        <w:t>As we create new features and pages within the app, we are building and testing them against the Web Content Accessibility Guidelines version 2.</w:t>
+      </w:r>
+      <w:r>
+        <w:t xml:space="preserve">2 </w:t>
+      </w:r>
+      <w:r>
+        <w:t xml:space="preserve">AA standard. </w:t>
       </w:r>
     </w:p>
     <w:p>
@@ -2302,10 +2284,12 @@
       </w:r>
     </w:p>
     <w:sectPr>
-      <w:headerReference w:type="default" r:id="rId18"/>
-      <w:footerReference w:type="even" r:id="rId19"/>
-      <w:footerReference w:type="default" r:id="rId20"/>
-      <w:footerReference w:type="first" r:id="rId21"/>
+      <w:headerReference w:type="even" r:id="rId18"/>
+      <w:headerReference w:type="default" r:id="rId19"/>
+      <w:footerReference w:type="even" r:id="rId20"/>
+      <w:footerReference w:type="default" r:id="rId21"/>
+      <w:headerReference w:type="first" r:id="rId22"/>
+      <w:footerReference w:type="first" r:id="rId23"/>
       <w:pgSz w:w="11906" w:h="16838"/>
       <w:pgMar w:top="1440" w:right="2835" w:bottom="1440" w:left="1077" w:header="709" w:footer="709" w:gutter="0"/>
       <w:cols w:space="720"/>
@@ -2317,7 +2301,7 @@
 </file>
 
 <file path=word/endnotes.xml><?xml version="1.0" encoding="utf-8"?>
-<w:endnotes xmlns:wpc="http://schemas.microsoft.com/office/word/2010/wordprocessingCanvas" xmlns:cx="http://schemas.microsoft.com/office/drawing/2014/chartex" xmlns:cx1="http://schemas.microsoft.com/office/drawing/2015/9/8/chartex" xmlns:cx2="http://schemas.microsoft.com/office/drawing/2015/10/21/chartex" xmlns:cx3="http://schemas.microsoft.com/office/drawing/2016/5/9/chartex" xmlns:cx4="http://schemas.microsoft.com/office/drawing/2016/5/10/chartex" xmlns:cx5="http://schemas.microsoft.com/office/drawing/2016/5/11/chartex" xmlns:cx6="http://schemas.microsoft.com/office/drawing/2016/5/12/chartex" xmlns:cx7="http://schemas.microsoft.com/office/drawing/2016/5/13/chartex" xmlns:cx8="http://schemas.microsoft.com/office/drawing/2016/5/14/chartex" xmlns:mc="http://schemas.openxmlformats.org/markup-compatibility/2006" xmlns:aink="http://schemas.microsoft.com/office/drawing/2016/ink" xmlns:am3d="http://schemas.microsoft.com/office/drawing/2017/model3d" xmlns:o="urn:schemas-microsoft-com:office:office" xmlns:oel="http://schemas.microsoft.com/office/2019/extlst" xmlns:r="http://schemas.openxmlformats.org/officeDocument/2006/relationships" xmlns:m="http://schemas.openxmlformats.org/officeDocument/2006/math" xmlns:v="urn:schemas-microsoft-com:vml" xmlns:wp14="http://schemas.microsoft.com/office/word/2010/wordprocessingDrawing" xmlns:wp="http://schemas.openxmlformats.org/drawingml/2006/wordprocessingDrawing" xmlns:w10="urn:schemas-microsoft-com:office:word" xmlns:w="http://schemas.openxmlformats.org/wordprocessingml/2006/main" xmlns:w14="http://schemas.microsoft.com/office/word/2010/wordml" xmlns:w15="http://schemas.microsoft.com/office/word/2012/wordml" xmlns:w16cex="http://schemas.microsoft.com/office/word/2018/wordml/cex" xmlns:w16cid="http://schemas.microsoft.com/office/word/2016/wordml/cid" xmlns:w16="http://schemas.microsoft.com/office/word/2018/wordml" xmlns:w16sdtdh="http://schemas.microsoft.com/office/word/2020/wordml/sdtdatahash" xmlns:w16se="http://schemas.microsoft.com/office/word/2015/wordml/symex" xmlns:wpg="http://schemas.microsoft.com/office/word/2010/wordprocessingGroup" xmlns:wpi="http://schemas.microsoft.com/office/word/2010/wordprocessingInk" xmlns:wne="http://schemas.microsoft.com/office/word/2006/wordml" xmlns:wps="http://schemas.microsoft.com/office/word/2010/wordprocessingShape" mc:Ignorable="w14 w15 w16se w16cid w16 w16cex w16sdtdh wp14">
+<w:endnotes xmlns:wpc="http://schemas.microsoft.com/office/word/2010/wordprocessingCanvas" xmlns:cx="http://schemas.microsoft.com/office/drawing/2014/chartex" xmlns:cx1="http://schemas.microsoft.com/office/drawing/2015/9/8/chartex" xmlns:cx2="http://schemas.microsoft.com/office/drawing/2015/10/21/chartex" xmlns:cx3="http://schemas.microsoft.com/office/drawing/2016/5/9/chartex" xmlns:cx4="http://schemas.microsoft.com/office/drawing/2016/5/10/chartex" xmlns:cx5="http://schemas.microsoft.com/office/drawing/2016/5/11/chartex" xmlns:cx6="http://schemas.microsoft.com/office/drawing/2016/5/12/chartex" xmlns:cx7="http://schemas.microsoft.com/office/drawing/2016/5/13/chartex" xmlns:cx8="http://schemas.microsoft.com/office/drawing/2016/5/14/chartex" xmlns:mc="http://schemas.openxmlformats.org/markup-compatibility/2006" xmlns:aink="http://schemas.microsoft.com/office/drawing/2016/ink" xmlns:am3d="http://schemas.microsoft.com/office/drawing/2017/model3d" xmlns:o="urn:schemas-microsoft-com:office:office" xmlns:oel="http://schemas.microsoft.com/office/2019/extlst" xmlns:r="http://schemas.openxmlformats.org/officeDocument/2006/relationships" xmlns:m="http://schemas.openxmlformats.org/officeDocument/2006/math" xmlns:v="urn:schemas-microsoft-com:vml" xmlns:wp14="http://schemas.microsoft.com/office/word/2010/wordprocessingDrawing" xmlns:wp="http://schemas.openxmlformats.org/drawingml/2006/wordprocessingDrawing" xmlns:w10="urn:schemas-microsoft-com:office:word" xmlns:w="http://schemas.openxmlformats.org/wordprocessingml/2006/main" xmlns:w14="http://schemas.microsoft.com/office/word/2010/wordml" xmlns:w15="http://schemas.microsoft.com/office/word/2012/wordml" xmlns:w16cex="http://schemas.microsoft.com/office/word/2018/wordml/cex" xmlns:w16cid="http://schemas.microsoft.com/office/word/2016/wordml/cid" xmlns:w16="http://schemas.microsoft.com/office/word/2018/wordml" xmlns:w16du="http://schemas.microsoft.com/office/word/2023/wordml/word16du" xmlns:w16sdtdh="http://schemas.microsoft.com/office/word/2020/wordml/sdtdatahash" xmlns:w16sdtfl="http://schemas.microsoft.com/office/word/2024/wordml/sdtformatlock" xmlns:w16se="http://schemas.microsoft.com/office/word/2015/wordml/symex" xmlns:wpg="http://schemas.microsoft.com/office/word/2010/wordprocessingGroup" xmlns:wpi="http://schemas.microsoft.com/office/word/2010/wordprocessingInk" xmlns:wne="http://schemas.microsoft.com/office/word/2006/wordml" xmlns:wps="http://schemas.microsoft.com/office/word/2010/wordprocessingShape" mc:Ignorable="w14 w15 w16se w16cid w16 w16cex w16sdtdh w16sdtfl w16du wp14">
   <w:endnote w:type="separator" w:id="-1">
     <w:p>
       <w:pPr>
@@ -2342,7 +2326,136 @@
 </file>
 
 <file path=word/footer1.xml><?xml version="1.0" encoding="utf-8"?>
-<w:ftr xmlns:wpc="http://schemas.microsoft.com/office/word/2010/wordprocessingCanvas" xmlns:cx="http://schemas.microsoft.com/office/drawing/2014/chartex" xmlns:cx1="http://schemas.microsoft.com/office/drawing/2015/9/8/chartex" xmlns:cx2="http://schemas.microsoft.com/office/drawing/2015/10/21/chartex" xmlns:cx3="http://schemas.microsoft.com/office/drawing/2016/5/9/chartex" xmlns:cx4="http://schemas.microsoft.com/office/drawing/2016/5/10/chartex" xmlns:cx5="http://schemas.microsoft.com/office/drawing/2016/5/11/chartex" xmlns:cx6="http://schemas.microsoft.com/office/drawing/2016/5/12/chartex" xmlns:cx7="http://schemas.microsoft.com/office/drawing/2016/5/13/chartex" xmlns:cx8="http://schemas.microsoft.com/office/drawing/2016/5/14/chartex" xmlns:mc="http://schemas.openxmlformats.org/markup-compatibility/2006" xmlns:aink="http://schemas.microsoft.com/office/drawing/2016/ink" xmlns:am3d="http://schemas.microsoft.com/office/drawing/2017/model3d" xmlns:o="urn:schemas-microsoft-com:office:office" xmlns:oel="http://schemas.microsoft.com/office/2019/extlst" xmlns:r="http://schemas.openxmlformats.org/officeDocument/2006/relationships" xmlns:m="http://schemas.openxmlformats.org/officeDocument/2006/math" xmlns:v="urn:schemas-microsoft-com:vml" xmlns:wp14="http://schemas.microsoft.com/office/word/2010/wordprocessingDrawing" xmlns:wp="http://schemas.openxmlformats.org/drawingml/2006/wordprocessingDrawing" xmlns:w10="urn:schemas-microsoft-com:office:word" xmlns:w="http://schemas.openxmlformats.org/wordprocessingml/2006/main" xmlns:w14="http://schemas.microsoft.com/office/word/2010/wordml" xmlns:w15="http://schemas.microsoft.com/office/word/2012/wordml" xmlns:w16cex="http://schemas.microsoft.com/office/word/2018/wordml/cex" xmlns:w16cid="http://schemas.microsoft.com/office/word/2016/wordml/cid" xmlns:w16="http://schemas.microsoft.com/office/word/2018/wordml" xmlns:w16sdtdh="http://schemas.microsoft.com/office/word/2020/wordml/sdtdatahash" xmlns:w16se="http://schemas.microsoft.com/office/word/2015/wordml/symex" xmlns:wpg="http://schemas.microsoft.com/office/word/2010/wordprocessingGroup" xmlns:wpi="http://schemas.microsoft.com/office/word/2010/wordprocessingInk" xmlns:wne="http://schemas.microsoft.com/office/word/2006/wordml" xmlns:wps="http://schemas.microsoft.com/office/word/2010/wordprocessingShape" mc:Ignorable="w14 w15 w16se w16cid w16 w16cex w16sdtdh wp14">
+<w:ftr xmlns:wpc="http://schemas.microsoft.com/office/word/2010/wordprocessingCanvas" xmlns:cx="http://schemas.microsoft.com/office/drawing/2014/chartex" xmlns:cx1="http://schemas.microsoft.com/office/drawing/2015/9/8/chartex" xmlns:cx2="http://schemas.microsoft.com/office/drawing/2015/10/21/chartex" xmlns:cx3="http://schemas.microsoft.com/office/drawing/2016/5/9/chartex" xmlns:cx4="http://schemas.microsoft.com/office/drawing/2016/5/10/chartex" xmlns:cx5="http://schemas.microsoft.com/office/drawing/2016/5/11/chartex" xmlns:cx6="http://schemas.microsoft.com/office/drawing/2016/5/12/chartex" xmlns:cx7="http://schemas.microsoft.com/office/drawing/2016/5/13/chartex" xmlns:cx8="http://schemas.microsoft.com/office/drawing/2016/5/14/chartex" xmlns:mc="http://schemas.openxmlformats.org/markup-compatibility/2006" xmlns:aink="http://schemas.microsoft.com/office/drawing/2016/ink" xmlns:am3d="http://schemas.microsoft.com/office/drawing/2017/model3d" xmlns:o="urn:schemas-microsoft-com:office:office" xmlns:oel="http://schemas.microsoft.com/office/2019/extlst" xmlns:r="http://schemas.openxmlformats.org/officeDocument/2006/relationships" xmlns:m="http://schemas.openxmlformats.org/officeDocument/2006/math" xmlns:v="urn:schemas-microsoft-com:vml" xmlns:wp14="http://schemas.microsoft.com/office/word/2010/wordprocessingDrawing" xmlns:wp="http://schemas.openxmlformats.org/drawingml/2006/wordprocessingDrawing" xmlns:w10="urn:schemas-microsoft-com:office:word" xmlns:w="http://schemas.openxmlformats.org/wordprocessingml/2006/main" xmlns:w14="http://schemas.microsoft.com/office/word/2010/wordml" xmlns:w15="http://schemas.microsoft.com/office/word/2012/wordml" xmlns:w16cex="http://schemas.microsoft.com/office/word/2018/wordml/cex" xmlns:w16cid="http://schemas.microsoft.com/office/word/2016/wordml/cid" xmlns:w16="http://schemas.microsoft.com/office/word/2018/wordml" xmlns:w16du="http://schemas.microsoft.com/office/word/2023/wordml/word16du" xmlns:w16sdtdh="http://schemas.microsoft.com/office/word/2020/wordml/sdtdatahash" xmlns:w16sdtfl="http://schemas.microsoft.com/office/word/2024/wordml/sdtformatlock" xmlns:w16se="http://schemas.microsoft.com/office/word/2015/wordml/symex" xmlns:wpg="http://schemas.microsoft.com/office/word/2010/wordprocessingGroup" xmlns:wpi="http://schemas.microsoft.com/office/word/2010/wordprocessingInk" xmlns:wne="http://schemas.microsoft.com/office/word/2006/wordml" xmlns:wps="http://schemas.microsoft.com/office/word/2010/wordprocessingShape" mc:Ignorable="w14 w15 w16se w16cid w16 w16cex w16sdtdh w16sdtfl w16du wp14">
+  <w:p>
+    <w:pPr>
+      <w:pStyle w:val="Footer"/>
+      <w:rPr>
+        <w:rStyle w:val="PageNumber"/>
+      </w:rPr>
+    </w:pPr>
+    <w:r>
+      <w:rPr>
+        <w:noProof/>
+      </w:rPr>
+      <mc:AlternateContent>
+        <mc:Choice Requires="wps">
+          <w:drawing>
+            <wp:anchor distT="0" distB="0" distL="0" distR="0" simplePos="0" relativeHeight="251669504" behindDoc="0" locked="0" layoutInCell="1" allowOverlap="1" wp14:anchorId="6C52C9DB" wp14:editId="654BD4B1">
+              <wp:simplePos x="635" y="635"/>
+              <wp:positionH relativeFrom="page">
+                <wp:align>center</wp:align>
+              </wp:positionH>
+              <wp:positionV relativeFrom="page">
+                <wp:align>bottom</wp:align>
+              </wp:positionV>
+              <wp:extent cx="5076190" cy="984885"/>
+              <wp:effectExtent l="0" t="0" r="3810" b="0"/>
+              <wp:wrapNone/>
+              <wp:docPr id="1647034427" name="Text Box 13" descr=" OFFICIAL - FOR PUBLIC RELEASE This information may be exempt under the Freedom of Information Act 2000 (FOIA) and may be exempt under other UK information legislation. Refer any FOIA queries to the originating department. ">
+                <a:extLst xmlns:a="http://schemas.openxmlformats.org/drawingml/2006/main">
+                  <a:ext uri="{5AE41FA2-C0FF-4470-9BD4-5FADCA87CBE2}">
+                    <aclsh:classification xmlns:aclsh="http://schemas.microsoft.com/office/drawing/2020/classificationShape" classificationOutcomeType="ftr"/>
+                  </a:ext>
+                </a:extLst>
+              </wp:docPr>
+              <wp:cNvGraphicFramePr/>
+              <a:graphic xmlns:a="http://schemas.openxmlformats.org/drawingml/2006/main">
+                <a:graphicData uri="http://schemas.microsoft.com/office/word/2010/wordprocessingShape">
+                  <wps:wsp>
+                    <wps:cNvSpPr txBox="1"/>
+                    <wps:spPr>
+                      <a:xfrm>
+                        <a:off x="0" y="0"/>
+                        <a:ext cx="5076190" cy="984885"/>
+                      </a:xfrm>
+                      <a:prstGeom prst="rect">
+                        <a:avLst/>
+                      </a:prstGeom>
+                      <a:noFill/>
+                      <a:ln>
+                        <a:noFill/>
+                      </a:ln>
+                    </wps:spPr>
+                    <wps:txbx>
+                      <w:txbxContent>
+                        <w:p>
+                          <w:pPr>
+                            <w:spacing w:after="0"/>
+                            <w:rPr>
+                              <w:rFonts w:ascii="Calibri" w:hAnsi="Calibri" w:cs="Calibri"/>
+                              <w:noProof/>
+                              <w:color w:val="000000"/>
+                              <w:sz w:val="24"/>
+                              <w:szCs w:val="24"/>
+                            </w:rPr>
+                          </w:pPr>
+                          <w:r>
+                            <w:rPr>
+                              <w:rFonts w:ascii="Calibri" w:hAnsi="Calibri" w:cs="Calibri"/>
+                              <w:noProof/>
+                              <w:color w:val="000000"/>
+                              <w:sz w:val="24"/>
+                              <w:szCs w:val="24"/>
+                            </w:rPr>
+                            <w:t xml:space="preserve"> OFFICIAL - FOR PUBLIC RELEASE This information may be exempt under the Freedom of Information Act 2000 (FOIA) and may be exempt under other UK information legislation. Refer any FOIA queries to the originating department. </w:t>
+                          </w:r>
+                        </w:p>
+                      </w:txbxContent>
+                    </wps:txbx>
+                    <wps:bodyPr rot="0" spcFirstLastPara="0" vertOverflow="overflow" horzOverflow="overflow" vert="horz" wrap="none" lIns="0" tIns="0" rIns="0" bIns="190500" numCol="1" spcCol="0" rtlCol="0" fromWordArt="0" anchor="b" anchorCtr="0" forceAA="0" compatLnSpc="1">
+                      <a:prstTxWarp prst="textNoShape">
+                        <a:avLst/>
+                      </a:prstTxWarp>
+                      <a:spAutoFit/>
+                    </wps:bodyPr>
+                  </wps:wsp>
+                </a:graphicData>
+              </a:graphic>
+            </wp:anchor>
+          </w:drawing>
+        </mc:Choice>
+        <mc:Fallback>
+          <w:pict>
+            <v:shapetype w14:anchorId="6C52C9DB" id="_x0000_t202" coordsize="21600,21600" o:spt="202" path="m,l,21600r21600,l21600,xe">
+              <v:stroke joinstyle="miter"/>
+              <v:path gradientshapeok="t" o:connecttype="rect"/>
+            </v:shapetype>
+            <v:shape id="Text Box 13" o:spid="_x0000_s1028" type="#_x0000_t202" alt=" OFFICIAL - FOR PUBLIC RELEASE This information may be exempt under the Freedom of Information Act 2000 (FOIA) and may be exempt under other UK information legislation. Refer any FOIA queries to the originating department. " style="position:absolute;margin-left:0;margin-top:0;width:399.7pt;height:77.55pt;z-index:251669504;visibility:visible;mso-wrap-style:none;mso-wrap-distance-left:0;mso-wrap-distance-top:0;mso-wrap-distance-right:0;mso-wrap-distance-bottom:0;mso-position-horizontal:center;mso-position-horizontal-relative:page;mso-position-vertical:bottom;mso-position-vertical-relative:page;v-text-anchor:bottom" o:gfxdata="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" filled="f" stroked="f">
+              <v:fill o:detectmouseclick="t"/>
+              <v:textbox style="mso-fit-shape-to-text:t" inset="0,0,0,15pt">
+                <w:txbxContent>
+                  <w:p>
+                    <w:pPr>
+                      <w:spacing w:after="0"/>
+                      <w:rPr>
+                        <w:rFonts w:ascii="Calibri" w:hAnsi="Calibri" w:cs="Calibri"/>
+                        <w:noProof/>
+                        <w:color w:val="000000"/>
+                        <w:sz w:val="24"/>
+                        <w:szCs w:val="24"/>
+                      </w:rPr>
+                    </w:pPr>
+                    <w:r>
+                      <w:rPr>
+                        <w:rFonts w:ascii="Calibri" w:hAnsi="Calibri" w:cs="Calibri"/>
+                        <w:noProof/>
+                        <w:color w:val="000000"/>
+                        <w:sz w:val="24"/>
+                        <w:szCs w:val="24"/>
+                      </w:rPr>
+                      <w:t xml:space="preserve"> OFFICIAL - FOR PUBLIC RELEASE This information may be exempt under the Freedom of Information Act 2000 (FOIA) and may be exempt under other UK information legislation. Refer any FOIA queries to the originating department. </w:t>
+                    </w:r>
+                  </w:p>
+                </w:txbxContent>
+              </v:textbox>
+              <w10:wrap anchorx="page" anchory="page"/>
+            </v:shape>
+          </w:pict>
+        </mc:Fallback>
+      </mc:AlternateContent>
+    </w:r>
+  </w:p>
   <w:sdt>
     <w:sdtPr>
       <w:id w:val="738772397"/>
@@ -2402,12 +2515,133 @@
 </file>
 
 <file path=word/footer2.xml><?xml version="1.0" encoding="utf-8"?>
-<w:ftr xmlns:wpc="http://schemas.microsoft.com/office/word/2010/wordprocessingCanvas" xmlns:cx="http://schemas.microsoft.com/office/drawing/2014/chartex" xmlns:cx1="http://schemas.microsoft.com/office/drawing/2015/9/8/chartex" xmlns:cx2="http://schemas.microsoft.com/office/drawing/2015/10/21/chartex" xmlns:cx3="http://schemas.microsoft.com/office/drawing/2016/5/9/chartex" xmlns:cx4="http://schemas.microsoft.com/office/drawing/2016/5/10/chartex" xmlns:cx5="http://schemas.microsoft.com/office/drawing/2016/5/11/chartex" xmlns:cx6="http://schemas.microsoft.com/office/drawing/2016/5/12/chartex" xmlns:cx7="http://schemas.microsoft.com/office/drawing/2016/5/13/chartex" xmlns:cx8="http://schemas.microsoft.com/office/drawing/2016/5/14/chartex" xmlns:mc="http://schemas.openxmlformats.org/markup-compatibility/2006" xmlns:aink="http://schemas.microsoft.com/office/drawing/2016/ink" xmlns:am3d="http://schemas.microsoft.com/office/drawing/2017/model3d" xmlns:o="urn:schemas-microsoft-com:office:office" xmlns:oel="http://schemas.microsoft.com/office/2019/extlst" xmlns:r="http://schemas.openxmlformats.org/officeDocument/2006/relationships" xmlns:m="http://schemas.openxmlformats.org/officeDocument/2006/math" xmlns:v="urn:schemas-microsoft-com:vml" xmlns:wp14="http://schemas.microsoft.com/office/word/2010/wordprocessingDrawing" xmlns:wp="http://schemas.openxmlformats.org/drawingml/2006/wordprocessingDrawing" xmlns:w10="urn:schemas-microsoft-com:office:word" xmlns:w="http://schemas.openxmlformats.org/wordprocessingml/2006/main" xmlns:w14="http://schemas.microsoft.com/office/word/2010/wordml" xmlns:w15="http://schemas.microsoft.com/office/word/2012/wordml" xmlns:w16cex="http://schemas.microsoft.com/office/word/2018/wordml/cex" xmlns:w16cid="http://schemas.microsoft.com/office/word/2016/wordml/cid" xmlns:w16="http://schemas.microsoft.com/office/word/2018/wordml" xmlns:w16sdtdh="http://schemas.microsoft.com/office/word/2020/wordml/sdtdatahash" xmlns:w16se="http://schemas.microsoft.com/office/word/2015/wordml/symex" xmlns:wpg="http://schemas.microsoft.com/office/word/2010/wordprocessingGroup" xmlns:wpi="http://schemas.microsoft.com/office/word/2010/wordprocessingInk" xmlns:wne="http://schemas.microsoft.com/office/word/2006/wordml" xmlns:wps="http://schemas.microsoft.com/office/word/2010/wordprocessingShape" mc:Ignorable="w14 w15 w16se w16cid w16 w16cex w16sdtdh wp14">
+<w:ftr xmlns:wpc="http://schemas.microsoft.com/office/word/2010/wordprocessingCanvas" xmlns:cx="http://schemas.microsoft.com/office/drawing/2014/chartex" xmlns:cx1="http://schemas.microsoft.com/office/drawing/2015/9/8/chartex" xmlns:cx2="http://schemas.microsoft.com/office/drawing/2015/10/21/chartex" xmlns:cx3="http://schemas.microsoft.com/office/drawing/2016/5/9/chartex" xmlns:cx4="http://schemas.microsoft.com/office/drawing/2016/5/10/chartex" xmlns:cx5="http://schemas.microsoft.com/office/drawing/2016/5/11/chartex" xmlns:cx6="http://schemas.microsoft.com/office/drawing/2016/5/12/chartex" xmlns:cx7="http://schemas.microsoft.com/office/drawing/2016/5/13/chartex" xmlns:cx8="http://schemas.microsoft.com/office/drawing/2016/5/14/chartex" xmlns:mc="http://schemas.openxmlformats.org/markup-compatibility/2006" xmlns:aink="http://schemas.microsoft.com/office/drawing/2016/ink" xmlns:am3d="http://schemas.microsoft.com/office/drawing/2017/model3d" xmlns:o="urn:schemas-microsoft-com:office:office" xmlns:oel="http://schemas.microsoft.com/office/2019/extlst" xmlns:r="http://schemas.openxmlformats.org/officeDocument/2006/relationships" xmlns:m="http://schemas.openxmlformats.org/officeDocument/2006/math" xmlns:v="urn:schemas-microsoft-com:vml" xmlns:wp14="http://schemas.microsoft.com/office/word/2010/wordprocessingDrawing" xmlns:wp="http://schemas.openxmlformats.org/drawingml/2006/wordprocessingDrawing" xmlns:w10="urn:schemas-microsoft-com:office:word" xmlns:w="http://schemas.openxmlformats.org/wordprocessingml/2006/main" xmlns:w14="http://schemas.microsoft.com/office/word/2010/wordml" xmlns:w15="http://schemas.microsoft.com/office/word/2012/wordml" xmlns:w16cex="http://schemas.microsoft.com/office/word/2018/wordml/cex" xmlns:w16cid="http://schemas.microsoft.com/office/word/2016/wordml/cid" xmlns:w16="http://schemas.microsoft.com/office/word/2018/wordml" xmlns:w16du="http://schemas.microsoft.com/office/word/2023/wordml/word16du" xmlns:w16sdtdh="http://schemas.microsoft.com/office/word/2020/wordml/sdtdatahash" xmlns:w16sdtfl="http://schemas.microsoft.com/office/word/2024/wordml/sdtformatlock" xmlns:w16se="http://schemas.microsoft.com/office/word/2015/wordml/symex" xmlns:wpg="http://schemas.microsoft.com/office/word/2010/wordprocessingGroup" xmlns:wpi="http://schemas.microsoft.com/office/word/2010/wordprocessingInk" xmlns:wne="http://schemas.microsoft.com/office/word/2006/wordml" xmlns:wps="http://schemas.microsoft.com/office/word/2010/wordprocessingShape" mc:Ignorable="w14 w15 w16se w16cid w16 w16cex w16sdtdh w16sdtfl w16du wp14">
   <w:p>
     <w:pPr>
       <w:pStyle w:val="NoSpacing"/>
       <w:ind w:right="360"/>
     </w:pPr>
+    <w:r>
+      <w:rPr>
+        <w:noProof/>
+      </w:rPr>
+      <mc:AlternateContent>
+        <mc:Choice Requires="wps">
+          <w:drawing>
+            <wp:anchor distT="0" distB="0" distL="0" distR="0" simplePos="0" relativeHeight="251670528" behindDoc="0" locked="0" layoutInCell="1" allowOverlap="1" wp14:anchorId="01175F65" wp14:editId="24A83E31">
+              <wp:simplePos x="0" y="0"/>
+              <wp:positionH relativeFrom="page">
+                <wp:align>center</wp:align>
+              </wp:positionH>
+              <wp:positionV relativeFrom="page">
+                <wp:align>bottom</wp:align>
+              </wp:positionV>
+              <wp:extent cx="5076190" cy="984885"/>
+              <wp:effectExtent l="0" t="0" r="3810" b="0"/>
+              <wp:wrapNone/>
+              <wp:docPr id="409140499" name="Text Box 14" descr=" OFFICIAL - FOR PUBLIC RELEASE This information may be exempt under the Freedom of Information Act 2000 (FOIA) and may be exempt under other UK information legislation. Refer any FOIA queries to the originating department. ">
+                <a:extLst xmlns:a="http://schemas.openxmlformats.org/drawingml/2006/main">
+                  <a:ext uri="{5AE41FA2-C0FF-4470-9BD4-5FADCA87CBE2}">
+                    <aclsh:classification xmlns:aclsh="http://schemas.microsoft.com/office/drawing/2020/classificationShape" classificationOutcomeType="ftr"/>
+                  </a:ext>
+                </a:extLst>
+              </wp:docPr>
+              <wp:cNvGraphicFramePr/>
+              <a:graphic xmlns:a="http://schemas.openxmlformats.org/drawingml/2006/main">
+                <a:graphicData uri="http://schemas.microsoft.com/office/word/2010/wordprocessingShape">
+                  <wps:wsp>
+                    <wps:cNvSpPr txBox="1"/>
+                    <wps:spPr>
+                      <a:xfrm>
+                        <a:off x="0" y="0"/>
+                        <a:ext cx="5076190" cy="984885"/>
+                      </a:xfrm>
+                      <a:prstGeom prst="rect">
+                        <a:avLst/>
+                      </a:prstGeom>
+                      <a:noFill/>
+                      <a:ln>
+                        <a:noFill/>
+                      </a:ln>
+                    </wps:spPr>
+                    <wps:txbx>
+                      <w:txbxContent>
+                        <w:p>
+                          <w:pPr>
+                            <w:spacing w:after="0"/>
+                            <w:rPr>
+                              <w:rFonts w:ascii="Calibri" w:hAnsi="Calibri" w:cs="Calibri"/>
+                              <w:noProof/>
+                              <w:color w:val="000000"/>
+                              <w:sz w:val="24"/>
+                              <w:szCs w:val="24"/>
+                            </w:rPr>
+                          </w:pPr>
+                          <w:r>
+                            <w:rPr>
+                              <w:rFonts w:ascii="Calibri" w:hAnsi="Calibri" w:cs="Calibri"/>
+                              <w:noProof/>
+                              <w:color w:val="000000"/>
+                              <w:sz w:val="24"/>
+                              <w:szCs w:val="24"/>
+                            </w:rPr>
+                            <w:t xml:space="preserve"> OFFICIAL - FOR PUBLIC RELEASE This information may be exempt under the Freedom of Information Act 2000 (FOIA) and may be exempt under other UK information legislation. Refer any FOIA queries to the originating department. </w:t>
+                          </w:r>
+                        </w:p>
+                      </w:txbxContent>
+                    </wps:txbx>
+                    <wps:bodyPr rot="0" spcFirstLastPara="0" vertOverflow="overflow" horzOverflow="overflow" vert="horz" wrap="none" lIns="0" tIns="0" rIns="0" bIns="190500" numCol="1" spcCol="0" rtlCol="0" fromWordArt="0" anchor="b" anchorCtr="0" forceAA="0" compatLnSpc="1">
+                      <a:prstTxWarp prst="textNoShape">
+                        <a:avLst/>
+                      </a:prstTxWarp>
+                      <a:spAutoFit/>
+                    </wps:bodyPr>
+                  </wps:wsp>
+                </a:graphicData>
+              </a:graphic>
+            </wp:anchor>
+          </w:drawing>
+        </mc:Choice>
+        <mc:Fallback>
+          <w:pict>
+            <v:shapetype w14:anchorId="01175F65" id="_x0000_t202" coordsize="21600,21600" o:spt="202" path="m,l,21600r21600,l21600,xe">
+              <v:stroke joinstyle="miter"/>
+              <v:path gradientshapeok="t" o:connecttype="rect"/>
+            </v:shapetype>
+            <v:shape id="Text Box 14" o:spid="_x0000_s1029" type="#_x0000_t202" alt=" OFFICIAL - FOR PUBLIC RELEASE This information may be exempt under the Freedom of Information Act 2000 (FOIA) and may be exempt under other UK information legislation. Refer any FOIA queries to the originating department. " style="position:absolute;margin-left:0;margin-top:0;width:399.7pt;height:77.55pt;z-index:251670528;visibility:visible;mso-wrap-style:none;mso-wrap-distance-left:0;mso-wrap-distance-top:0;mso-wrap-distance-right:0;mso-wrap-distance-bottom:0;mso-position-horizontal:center;mso-position-horizontal-relative:page;mso-position-vertical:bottom;mso-position-vertical-relative:page;v-text-anchor:bottom" o:gfxdata="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" filled="f" stroked="f">
+              <v:fill o:detectmouseclick="t"/>
+              <v:textbox style="mso-fit-shape-to-text:t" inset="0,0,0,15pt">
+                <w:txbxContent>
+                  <w:p>
+                    <w:pPr>
+                      <w:spacing w:after="0"/>
+                      <w:rPr>
+                        <w:rFonts w:ascii="Calibri" w:hAnsi="Calibri" w:cs="Calibri"/>
+                        <w:noProof/>
+                        <w:color w:val="000000"/>
+                        <w:sz w:val="24"/>
+                        <w:szCs w:val="24"/>
+                      </w:rPr>
+                    </w:pPr>
+                    <w:r>
+                      <w:rPr>
+                        <w:rFonts w:ascii="Calibri" w:hAnsi="Calibri" w:cs="Calibri"/>
+                        <w:noProof/>
+                        <w:color w:val="000000"/>
+                        <w:sz w:val="24"/>
+                        <w:szCs w:val="24"/>
+                      </w:rPr>
+                      <w:t xml:space="preserve"> OFFICIAL - FOR PUBLIC RELEASE This information may be exempt under the Freedom of Information Act 2000 (FOIA) and may be exempt under other UK information legislation. Refer any FOIA queries to the originating department. </w:t>
+                    </w:r>
+                  </w:p>
+                </w:txbxContent>
+              </v:textbox>
+              <w10:wrap anchorx="page" anchory="page"/>
+            </v:shape>
+          </w:pict>
+        </mc:Fallback>
+      </mc:AlternateContent>
+    </w:r>
     <w:r>
       <w:rPr>
         <w:noProof/>
@@ -2586,12 +2820,133 @@
 </file>
 
 <file path=word/footer3.xml><?xml version="1.0" encoding="utf-8"?>
-<w:ftr xmlns:wpc="http://schemas.microsoft.com/office/word/2010/wordprocessingCanvas" xmlns:cx="http://schemas.microsoft.com/office/drawing/2014/chartex" xmlns:cx1="http://schemas.microsoft.com/office/drawing/2015/9/8/chartex" xmlns:cx2="http://schemas.microsoft.com/office/drawing/2015/10/21/chartex" xmlns:cx3="http://schemas.microsoft.com/office/drawing/2016/5/9/chartex" xmlns:cx4="http://schemas.microsoft.com/office/drawing/2016/5/10/chartex" xmlns:cx5="http://schemas.microsoft.com/office/drawing/2016/5/11/chartex" xmlns:cx6="http://schemas.microsoft.com/office/drawing/2016/5/12/chartex" xmlns:cx7="http://schemas.microsoft.com/office/drawing/2016/5/13/chartex" xmlns:cx8="http://schemas.microsoft.com/office/drawing/2016/5/14/chartex" xmlns:mc="http://schemas.openxmlformats.org/markup-compatibility/2006" xmlns:aink="http://schemas.microsoft.com/office/drawing/2016/ink" xmlns:am3d="http://schemas.microsoft.com/office/drawing/2017/model3d" xmlns:o="urn:schemas-microsoft-com:office:office" xmlns:oel="http://schemas.microsoft.com/office/2019/extlst" xmlns:r="http://schemas.openxmlformats.org/officeDocument/2006/relationships" xmlns:m="http://schemas.openxmlformats.org/officeDocument/2006/math" xmlns:v="urn:schemas-microsoft-com:vml" xmlns:wp14="http://schemas.microsoft.com/office/word/2010/wordprocessingDrawing" xmlns:wp="http://schemas.openxmlformats.org/drawingml/2006/wordprocessingDrawing" xmlns:w10="urn:schemas-microsoft-com:office:word" xmlns:w="http://schemas.openxmlformats.org/wordprocessingml/2006/main" xmlns:w14="http://schemas.microsoft.com/office/word/2010/wordml" xmlns:w15="http://schemas.microsoft.com/office/word/2012/wordml" xmlns:w16cex="http://schemas.microsoft.com/office/word/2018/wordml/cex" xmlns:w16cid="http://schemas.microsoft.com/office/word/2016/wordml/cid" xmlns:w16="http://schemas.microsoft.com/office/word/2018/wordml" xmlns:w16sdtdh="http://schemas.microsoft.com/office/word/2020/wordml/sdtdatahash" xmlns:w16se="http://schemas.microsoft.com/office/word/2015/wordml/symex" xmlns:wpg="http://schemas.microsoft.com/office/word/2010/wordprocessingGroup" xmlns:wpi="http://schemas.microsoft.com/office/word/2010/wordprocessingInk" xmlns:wne="http://schemas.microsoft.com/office/word/2006/wordml" xmlns:wps="http://schemas.microsoft.com/office/word/2010/wordprocessingShape" mc:Ignorable="w14 w15 w16se w16cid w16 w16cex w16sdtdh wp14">
+<w:ftr xmlns:wpc="http://schemas.microsoft.com/office/word/2010/wordprocessingCanvas" xmlns:cx="http://schemas.microsoft.com/office/drawing/2014/chartex" xmlns:cx1="http://schemas.microsoft.com/office/drawing/2015/9/8/chartex" xmlns:cx2="http://schemas.microsoft.com/office/drawing/2015/10/21/chartex" xmlns:cx3="http://schemas.microsoft.com/office/drawing/2016/5/9/chartex" xmlns:cx4="http://schemas.microsoft.com/office/drawing/2016/5/10/chartex" xmlns:cx5="http://schemas.microsoft.com/office/drawing/2016/5/11/chartex" xmlns:cx6="http://schemas.microsoft.com/office/drawing/2016/5/12/chartex" xmlns:cx7="http://schemas.microsoft.com/office/drawing/2016/5/13/chartex" xmlns:cx8="http://schemas.microsoft.com/office/drawing/2016/5/14/chartex" xmlns:mc="http://schemas.openxmlformats.org/markup-compatibility/2006" xmlns:aink="http://schemas.microsoft.com/office/drawing/2016/ink" xmlns:am3d="http://schemas.microsoft.com/office/drawing/2017/model3d" xmlns:o="urn:schemas-microsoft-com:office:office" xmlns:oel="http://schemas.microsoft.com/office/2019/extlst" xmlns:r="http://schemas.openxmlformats.org/officeDocument/2006/relationships" xmlns:m="http://schemas.openxmlformats.org/officeDocument/2006/math" xmlns:v="urn:schemas-microsoft-com:vml" xmlns:wp14="http://schemas.microsoft.com/office/word/2010/wordprocessingDrawing" xmlns:wp="http://schemas.openxmlformats.org/drawingml/2006/wordprocessingDrawing" xmlns:w10="urn:schemas-microsoft-com:office:word" xmlns:w="http://schemas.openxmlformats.org/wordprocessingml/2006/main" xmlns:w14="http://schemas.microsoft.com/office/word/2010/wordml" xmlns:w15="http://schemas.microsoft.com/office/word/2012/wordml" xmlns:w16cex="http://schemas.microsoft.com/office/word/2018/wordml/cex" xmlns:w16cid="http://schemas.microsoft.com/office/word/2016/wordml/cid" xmlns:w16="http://schemas.microsoft.com/office/word/2018/wordml" xmlns:w16du="http://schemas.microsoft.com/office/word/2023/wordml/word16du" xmlns:w16sdtdh="http://schemas.microsoft.com/office/word/2020/wordml/sdtdatahash" xmlns:w16sdtfl="http://schemas.microsoft.com/office/word/2024/wordml/sdtformatlock" xmlns:w16se="http://schemas.microsoft.com/office/word/2015/wordml/symex" xmlns:wpg="http://schemas.microsoft.com/office/word/2010/wordprocessingGroup" xmlns:wpi="http://schemas.microsoft.com/office/word/2010/wordprocessingInk" xmlns:wne="http://schemas.microsoft.com/office/word/2006/wordml" xmlns:wps="http://schemas.microsoft.com/office/word/2010/wordprocessingShape" mc:Ignorable="w14 w15 w16se w16cid w16 w16cex w16sdtdh w16sdtfl w16du wp14">
   <w:p>
     <w:pPr>
       <w:pStyle w:val="NoSpacing"/>
       <w:ind w:right="360"/>
     </w:pPr>
+    <w:r>
+      <w:rPr>
+        <w:noProof/>
+      </w:rPr>
+      <mc:AlternateContent>
+        <mc:Choice Requires="wps">
+          <w:drawing>
+            <wp:anchor distT="0" distB="0" distL="0" distR="0" simplePos="0" relativeHeight="251668480" behindDoc="0" locked="0" layoutInCell="1" allowOverlap="1" wp14:anchorId="19381B70" wp14:editId="3CFADC94">
+              <wp:simplePos x="635" y="635"/>
+              <wp:positionH relativeFrom="page">
+                <wp:align>center</wp:align>
+              </wp:positionH>
+              <wp:positionV relativeFrom="page">
+                <wp:align>bottom</wp:align>
+              </wp:positionV>
+              <wp:extent cx="5076190" cy="984885"/>
+              <wp:effectExtent l="0" t="0" r="3810" b="0"/>
+              <wp:wrapNone/>
+              <wp:docPr id="1233755410" name="Text Box 12" descr=" OFFICIAL - FOR PUBLIC RELEASE This information may be exempt under the Freedom of Information Act 2000 (FOIA) and may be exempt under other UK information legislation. Refer any FOIA queries to the originating department. ">
+                <a:extLst xmlns:a="http://schemas.openxmlformats.org/drawingml/2006/main">
+                  <a:ext uri="{5AE41FA2-C0FF-4470-9BD4-5FADCA87CBE2}">
+                    <aclsh:classification xmlns:aclsh="http://schemas.microsoft.com/office/drawing/2020/classificationShape" classificationOutcomeType="ftr"/>
+                  </a:ext>
+                </a:extLst>
+              </wp:docPr>
+              <wp:cNvGraphicFramePr/>
+              <a:graphic xmlns:a="http://schemas.openxmlformats.org/drawingml/2006/main">
+                <a:graphicData uri="http://schemas.microsoft.com/office/word/2010/wordprocessingShape">
+                  <wps:wsp>
+                    <wps:cNvSpPr txBox="1"/>
+                    <wps:spPr>
+                      <a:xfrm>
+                        <a:off x="0" y="0"/>
+                        <a:ext cx="5076190" cy="984885"/>
+                      </a:xfrm>
+                      <a:prstGeom prst="rect">
+                        <a:avLst/>
+                      </a:prstGeom>
+                      <a:noFill/>
+                      <a:ln>
+                        <a:noFill/>
+                      </a:ln>
+                    </wps:spPr>
+                    <wps:txbx>
+                      <w:txbxContent>
+                        <w:p>
+                          <w:pPr>
+                            <w:spacing w:after="0"/>
+                            <w:rPr>
+                              <w:rFonts w:ascii="Calibri" w:hAnsi="Calibri" w:cs="Calibri"/>
+                              <w:noProof/>
+                              <w:color w:val="000000"/>
+                              <w:sz w:val="24"/>
+                              <w:szCs w:val="24"/>
+                            </w:rPr>
+                          </w:pPr>
+                          <w:r>
+                            <w:rPr>
+                              <w:rFonts w:ascii="Calibri" w:hAnsi="Calibri" w:cs="Calibri"/>
+                              <w:noProof/>
+                              <w:color w:val="000000"/>
+                              <w:sz w:val="24"/>
+                              <w:szCs w:val="24"/>
+                            </w:rPr>
+                            <w:t xml:space="preserve"> OFFICIAL - FOR PUBLIC RELEASE This information may be exempt under the Freedom of Information Act 2000 (FOIA) and may be exempt under other UK information legislation. Refer any FOIA queries to the originating department. </w:t>
+                          </w:r>
+                        </w:p>
+                      </w:txbxContent>
+                    </wps:txbx>
+                    <wps:bodyPr rot="0" spcFirstLastPara="0" vertOverflow="overflow" horzOverflow="overflow" vert="horz" wrap="none" lIns="0" tIns="0" rIns="0" bIns="190500" numCol="1" spcCol="0" rtlCol="0" fromWordArt="0" anchor="b" anchorCtr="0" forceAA="0" compatLnSpc="1">
+                      <a:prstTxWarp prst="textNoShape">
+                        <a:avLst/>
+                      </a:prstTxWarp>
+                      <a:spAutoFit/>
+                    </wps:bodyPr>
+                  </wps:wsp>
+                </a:graphicData>
+              </a:graphic>
+            </wp:anchor>
+          </w:drawing>
+        </mc:Choice>
+        <mc:Fallback>
+          <w:pict>
+            <v:shapetype w14:anchorId="19381B70" id="_x0000_t202" coordsize="21600,21600" o:spt="202" path="m,l,21600r21600,l21600,xe">
+              <v:stroke joinstyle="miter"/>
+              <v:path gradientshapeok="t" o:connecttype="rect"/>
+            </v:shapetype>
+            <v:shape id="Text Box 12" o:spid="_x0000_s1032" type="#_x0000_t202" alt=" OFFICIAL - FOR PUBLIC RELEASE This information may be exempt under the Freedom of Information Act 2000 (FOIA) and may be exempt under other UK information legislation. Refer any FOIA queries to the originating department. " style="position:absolute;margin-left:0;margin-top:0;width:399.7pt;height:77.55pt;z-index:251668480;visibility:visible;mso-wrap-style:none;mso-wrap-distance-left:0;mso-wrap-distance-top:0;mso-wrap-distance-right:0;mso-wrap-distance-bottom:0;mso-position-horizontal:center;mso-position-horizontal-relative:page;mso-position-vertical:bottom;mso-position-vertical-relative:page;v-text-anchor:bottom" o:gfxdata="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" filled="f" stroked="f">
+              <v:fill o:detectmouseclick="t"/>
+              <v:textbox style="mso-fit-shape-to-text:t" inset="0,0,0,15pt">
+                <w:txbxContent>
+                  <w:p>
+                    <w:pPr>
+                      <w:spacing w:after="0"/>
+                      <w:rPr>
+                        <w:rFonts w:ascii="Calibri" w:hAnsi="Calibri" w:cs="Calibri"/>
+                        <w:noProof/>
+                        <w:color w:val="000000"/>
+                        <w:sz w:val="24"/>
+                        <w:szCs w:val="24"/>
+                      </w:rPr>
+                    </w:pPr>
+                    <w:r>
+                      <w:rPr>
+                        <w:rFonts w:ascii="Calibri" w:hAnsi="Calibri" w:cs="Calibri"/>
+                        <w:noProof/>
+                        <w:color w:val="000000"/>
+                        <w:sz w:val="24"/>
+                        <w:szCs w:val="24"/>
+                      </w:rPr>
+                      <w:t xml:space="preserve"> OFFICIAL - FOR PUBLIC RELEASE This information may be exempt under the Freedom of Information Act 2000 (FOIA) and may be exempt under other UK information legislation. Refer any FOIA queries to the originating department. </w:t>
+                    </w:r>
+                  </w:p>
+                </w:txbxContent>
+              </v:textbox>
+              <w10:wrap anchorx="page" anchory="page"/>
+            </v:shape>
+          </w:pict>
+        </mc:Fallback>
+      </mc:AlternateContent>
+    </w:r>
     <w:r>
       <w:rPr>
         <w:noProof/>
@@ -2643,55 +2998,14 @@
                     </wps:style>
                     <wps:txbx>
                       <w:txbxContent>
-                        <w:sdt>
-                          <w:sdtPr>
-                            <w:id w:val="571409543"/>
-                            <w:docPartObj>
-                              <w:docPartGallery w:val="Page Numbers (Bottom of Page)"/>
-                              <w:docPartUnique/>
-                            </w:docPartObj>
-                          </w:sdtPr>
-                          <w:sdtContent>
-                            <w:p>
-                              <w:pPr>
-                                <w:pStyle w:val="Footer"/>
-                                <w:rPr>
-                                  <w:rStyle w:val="PageNumber"/>
-                                </w:rPr>
-                              </w:pPr>
-                              <w:r>
-                                <w:rPr>
-                                  <w:rStyle w:val="PageNumber"/>
-                                </w:rPr>
-                                <w:fldChar w:fldCharType="begin"/>
-                              </w:r>
-                              <w:r>
-                                <w:rPr>
-                                  <w:rStyle w:val="PageNumber"/>
-                                </w:rPr>
-                                <w:instrText xml:space="preserve"> PAGE </w:instrText>
-                              </w:r>
-                              <w:r>
-                                <w:rPr>
-                                  <w:rStyle w:val="PageNumber"/>
-                                </w:rPr>
-                                <w:fldChar w:fldCharType="separate"/>
-                              </w:r>
-                              <w:r>
-                                <w:rPr>
-                                  <w:rStyle w:val="PageNumber"/>
-                                </w:rPr>
-                                <w:t>7</w:t>
-                              </w:r>
-                              <w:r>
-                                <w:rPr>
-                                  <w:rStyle w:val="PageNumber"/>
-                                </w:rPr>
-                                <w:fldChar w:fldCharType="end"/>
-                              </w:r>
-                            </w:p>
-                          </w:sdtContent>
-                        </w:sdt>
+                        <w:p>
+                          <w:pPr>
+                            <w:pStyle w:val="Footer"/>
+                            <w:rPr>
+                              <w:rStyle w:val="PageNumber"/>
+                            </w:rPr>
+                          </w:pPr>
+                        </w:p>
                       </w:txbxContent>
                     </wps:txbx>
                     <wps:bodyPr lIns="0" tIns="0" rIns="0" bIns="0" anchor="t">
@@ -2770,7 +3084,7 @@
 </file>
 
 <file path=word/footnotes.xml><?xml version="1.0" encoding="utf-8"?>
-<w:footnotes xmlns:wpc="http://schemas.microsoft.com/office/word/2010/wordprocessingCanvas" xmlns:cx="http://schemas.microsoft.com/office/drawing/2014/chartex" xmlns:cx1="http://schemas.microsoft.com/office/drawing/2015/9/8/chartex" xmlns:cx2="http://schemas.microsoft.com/office/drawing/2015/10/21/chartex" xmlns:cx3="http://schemas.microsoft.com/office/drawing/2016/5/9/chartex" xmlns:cx4="http://schemas.microsoft.com/office/drawing/2016/5/10/chartex" xmlns:cx5="http://schemas.microsoft.com/office/drawing/2016/5/11/chartex" xmlns:cx6="http://schemas.microsoft.com/office/drawing/2016/5/12/chartex" xmlns:cx7="http://schemas.microsoft.com/office/drawing/2016/5/13/chartex" xmlns:cx8="http://schemas.microsoft.com/office/drawing/2016/5/14/chartex" xmlns:mc="http://schemas.openxmlformats.org/markup-compatibility/2006" xmlns:aink="http://schemas.microsoft.com/office/drawing/2016/ink" xmlns:am3d="http://schemas.microsoft.com/office/drawing/2017/model3d" xmlns:o="urn:schemas-microsoft-com:office:office" xmlns:oel="http://schemas.microsoft.com/office/2019/extlst" xmlns:r="http://schemas.openxmlformats.org/officeDocument/2006/relationships" xmlns:m="http://schemas.openxmlformats.org/officeDocument/2006/math" xmlns:v="urn:schemas-microsoft-com:vml" xmlns:wp14="http://schemas.microsoft.com/office/word/2010/wordprocessingDrawing" xmlns:wp="http://schemas.openxmlformats.org/drawingml/2006/wordprocessingDrawing" xmlns:w10="urn:schemas-microsoft-com:office:word" xmlns:w="http://schemas.openxmlformats.org/wordprocessingml/2006/main" xmlns:w14="http://schemas.microsoft.com/office/word/2010/wordml" xmlns:w15="http://schemas.microsoft.com/office/word/2012/wordml" xmlns:w16cex="http://schemas.microsoft.com/office/word/2018/wordml/cex" xmlns:w16cid="http://schemas.microsoft.com/office/word/2016/wordml/cid" xmlns:w16="http://schemas.microsoft.com/office/word/2018/wordml" xmlns:w16sdtdh="http://schemas.microsoft.com/office/word/2020/wordml/sdtdatahash" xmlns:w16se="http://schemas.microsoft.com/office/word/2015/wordml/symex" xmlns:wpg="http://schemas.microsoft.com/office/word/2010/wordprocessingGroup" xmlns:wpi="http://schemas.microsoft.com/office/word/2010/wordprocessingInk" xmlns:wne="http://schemas.microsoft.com/office/word/2006/wordml" xmlns:wps="http://schemas.microsoft.com/office/word/2010/wordprocessingShape" mc:Ignorable="w14 w15 w16se w16cid w16 w16cex w16sdtdh wp14">
+<w:footnotes xmlns:wpc="http://schemas.microsoft.com/office/word/2010/wordprocessingCanvas" xmlns:cx="http://schemas.microsoft.com/office/drawing/2014/chartex" xmlns:cx1="http://schemas.microsoft.com/office/drawing/2015/9/8/chartex" xmlns:cx2="http://schemas.microsoft.com/office/drawing/2015/10/21/chartex" xmlns:cx3="http://schemas.microsoft.com/office/drawing/2016/5/9/chartex" xmlns:cx4="http://schemas.microsoft.com/office/drawing/2016/5/10/chartex" xmlns:cx5="http://schemas.microsoft.com/office/drawing/2016/5/11/chartex" xmlns:cx6="http://schemas.microsoft.com/office/drawing/2016/5/12/chartex" xmlns:cx7="http://schemas.microsoft.com/office/drawing/2016/5/13/chartex" xmlns:cx8="http://schemas.microsoft.com/office/drawing/2016/5/14/chartex" xmlns:mc="http://schemas.openxmlformats.org/markup-compatibility/2006" xmlns:aink="http://schemas.microsoft.com/office/drawing/2016/ink" xmlns:am3d="http://schemas.microsoft.com/office/drawing/2017/model3d" xmlns:o="urn:schemas-microsoft-com:office:office" xmlns:oel="http://schemas.microsoft.com/office/2019/extlst" xmlns:r="http://schemas.openxmlformats.org/officeDocument/2006/relationships" xmlns:m="http://schemas.openxmlformats.org/officeDocument/2006/math" xmlns:v="urn:schemas-microsoft-com:vml" xmlns:wp14="http://schemas.microsoft.com/office/word/2010/wordprocessingDrawing" xmlns:wp="http://schemas.openxmlformats.org/drawingml/2006/wordprocessingDrawing" xmlns:w10="urn:schemas-microsoft-com:office:word" xmlns:w="http://schemas.openxmlformats.org/wordprocessingml/2006/main" xmlns:w14="http://schemas.microsoft.com/office/word/2010/wordml" xmlns:w15="http://schemas.microsoft.com/office/word/2012/wordml" xmlns:w16cex="http://schemas.microsoft.com/office/word/2018/wordml/cex" xmlns:w16cid="http://schemas.microsoft.com/office/word/2016/wordml/cid" xmlns:w16="http://schemas.microsoft.com/office/word/2018/wordml" xmlns:w16du="http://schemas.microsoft.com/office/word/2023/wordml/word16du" xmlns:w16sdtdh="http://schemas.microsoft.com/office/word/2020/wordml/sdtdatahash" xmlns:w16sdtfl="http://schemas.microsoft.com/office/word/2024/wordml/sdtformatlock" xmlns:w16se="http://schemas.microsoft.com/office/word/2015/wordml/symex" xmlns:wpg="http://schemas.microsoft.com/office/word/2010/wordprocessingGroup" xmlns:wpi="http://schemas.microsoft.com/office/word/2010/wordprocessingInk" xmlns:wne="http://schemas.microsoft.com/office/word/2006/wordml" xmlns:wps="http://schemas.microsoft.com/office/word/2010/wordprocessingShape" mc:Ignorable="w14 w15 w16se w16cid w16 w16cex w16sdtdh w16sdtfl w16du wp14">
   <w:footnote w:type="separator" w:id="-1">
     <w:p>
       <w:pPr>
@@ -2795,18 +3109,381 @@
 </file>
 
 <file path=word/header1.xml><?xml version="1.0" encoding="utf-8"?>
-<w:hdr xmlns:wpc="http://schemas.microsoft.com/office/word/2010/wordprocessingCanvas" xmlns:cx="http://schemas.microsoft.com/office/drawing/2014/chartex" xmlns:cx1="http://schemas.microsoft.com/office/drawing/2015/9/8/chartex" xmlns:cx2="http://schemas.microsoft.com/office/drawing/2015/10/21/chartex" xmlns:cx3="http://schemas.microsoft.com/office/drawing/2016/5/9/chartex" xmlns:cx4="http://schemas.microsoft.com/office/drawing/2016/5/10/chartex" xmlns:cx5="http://schemas.microsoft.com/office/drawing/2016/5/11/chartex" xmlns:cx6="http://schemas.microsoft.com/office/drawing/2016/5/12/chartex" xmlns:cx7="http://schemas.microsoft.com/office/drawing/2016/5/13/chartex" xmlns:cx8="http://schemas.microsoft.com/office/drawing/2016/5/14/chartex" xmlns:mc="http://schemas.openxmlformats.org/markup-compatibility/2006" xmlns:aink="http://schemas.microsoft.com/office/drawing/2016/ink" xmlns:am3d="http://schemas.microsoft.com/office/drawing/2017/model3d" xmlns:o="urn:schemas-microsoft-com:office:office" xmlns:oel="http://schemas.microsoft.com/office/2019/extlst" xmlns:r="http://schemas.openxmlformats.org/officeDocument/2006/relationships" xmlns:m="http://schemas.openxmlformats.org/officeDocument/2006/math" xmlns:v="urn:schemas-microsoft-com:vml" xmlns:wp14="http://schemas.microsoft.com/office/word/2010/wordprocessingDrawing" xmlns:wp="http://schemas.openxmlformats.org/drawingml/2006/wordprocessingDrawing" xmlns:w10="urn:schemas-microsoft-com:office:word" xmlns:w="http://schemas.openxmlformats.org/wordprocessingml/2006/main" xmlns:w14="http://schemas.microsoft.com/office/word/2010/wordml" xmlns:w15="http://schemas.microsoft.com/office/word/2012/wordml" xmlns:w16cex="http://schemas.microsoft.com/office/word/2018/wordml/cex" xmlns:w16cid="http://schemas.microsoft.com/office/word/2016/wordml/cid" xmlns:w16="http://schemas.microsoft.com/office/word/2018/wordml" xmlns:w16sdtdh="http://schemas.microsoft.com/office/word/2020/wordml/sdtdatahash" xmlns:w16se="http://schemas.microsoft.com/office/word/2015/wordml/symex" xmlns:wpg="http://schemas.microsoft.com/office/word/2010/wordprocessingGroup" xmlns:wpi="http://schemas.microsoft.com/office/word/2010/wordprocessingInk" xmlns:wne="http://schemas.microsoft.com/office/word/2006/wordml" xmlns:wps="http://schemas.microsoft.com/office/word/2010/wordprocessingShape" mc:Ignorable="w14 w15 w16se w16cid w16 w16cex w16sdtdh wp14">
+<w:hdr xmlns:wpc="http://schemas.microsoft.com/office/word/2010/wordprocessingCanvas" xmlns:cx="http://schemas.microsoft.com/office/drawing/2014/chartex" xmlns:cx1="http://schemas.microsoft.com/office/drawing/2015/9/8/chartex" xmlns:cx2="http://schemas.microsoft.com/office/drawing/2015/10/21/chartex" xmlns:cx3="http://schemas.microsoft.com/office/drawing/2016/5/9/chartex" xmlns:cx4="http://schemas.microsoft.com/office/drawing/2016/5/10/chartex" xmlns:cx5="http://schemas.microsoft.com/office/drawing/2016/5/11/chartex" xmlns:cx6="http://schemas.microsoft.com/office/drawing/2016/5/12/chartex" xmlns:cx7="http://schemas.microsoft.com/office/drawing/2016/5/13/chartex" xmlns:cx8="http://schemas.microsoft.com/office/drawing/2016/5/14/chartex" xmlns:mc="http://schemas.openxmlformats.org/markup-compatibility/2006" xmlns:aink="http://schemas.microsoft.com/office/drawing/2016/ink" xmlns:am3d="http://schemas.microsoft.com/office/drawing/2017/model3d" xmlns:o="urn:schemas-microsoft-com:office:office" xmlns:oel="http://schemas.microsoft.com/office/2019/extlst" xmlns:r="http://schemas.openxmlformats.org/officeDocument/2006/relationships" xmlns:m="http://schemas.openxmlformats.org/officeDocument/2006/math" xmlns:v="urn:schemas-microsoft-com:vml" xmlns:wp14="http://schemas.microsoft.com/office/word/2010/wordprocessingDrawing" xmlns:wp="http://schemas.openxmlformats.org/drawingml/2006/wordprocessingDrawing" xmlns:w10="urn:schemas-microsoft-com:office:word" xmlns:w="http://schemas.openxmlformats.org/wordprocessingml/2006/main" xmlns:w14="http://schemas.microsoft.com/office/word/2010/wordml" xmlns:w15="http://schemas.microsoft.com/office/word/2012/wordml" xmlns:w16cex="http://schemas.microsoft.com/office/word/2018/wordml/cex" xmlns:w16cid="http://schemas.microsoft.com/office/word/2016/wordml/cid" xmlns:w16="http://schemas.microsoft.com/office/word/2018/wordml" xmlns:w16du="http://schemas.microsoft.com/office/word/2023/wordml/word16du" xmlns:w16sdtdh="http://schemas.microsoft.com/office/word/2020/wordml/sdtdatahash" xmlns:w16sdtfl="http://schemas.microsoft.com/office/word/2024/wordml/sdtformatlock" xmlns:w16se="http://schemas.microsoft.com/office/word/2015/wordml/symex" xmlns:wpg="http://schemas.microsoft.com/office/word/2010/wordprocessingGroup" xmlns:wpi="http://schemas.microsoft.com/office/word/2010/wordprocessingInk" xmlns:wne="http://schemas.microsoft.com/office/word/2006/wordml" xmlns:wps="http://schemas.microsoft.com/office/word/2010/wordprocessingShape" mc:Ignorable="w14 w15 w16se w16cid w16 w16cex w16sdtdh w16sdtfl w16du wp14">
+  <w:p>
+    <w:pPr>
+      <w:pStyle w:val="Header"/>
+    </w:pPr>
+    <w:r>
+      <w:rPr>
+        <w:noProof/>
+      </w:rPr>
+      <mc:AlternateContent>
+        <mc:Choice Requires="wps">
+          <w:drawing>
+            <wp:anchor distT="0" distB="0" distL="0" distR="0" simplePos="0" relativeHeight="251666432" behindDoc="0" locked="0" layoutInCell="1" allowOverlap="1" wp14:anchorId="3D665552" wp14:editId="6F89EE59">
+              <wp:simplePos x="635" y="635"/>
+              <wp:positionH relativeFrom="page">
+                <wp:align>center</wp:align>
+              </wp:positionH>
+              <wp:positionV relativeFrom="page">
+                <wp:align>top</wp:align>
+              </wp:positionV>
+              <wp:extent cx="1960880" cy="556895"/>
+              <wp:effectExtent l="0" t="0" r="7620" b="1905"/>
+              <wp:wrapNone/>
+              <wp:docPr id="57942609" name="Text Box 10" descr="OFFICIAL - FOR PUBLIC RELEASE">
+                <a:extLst xmlns:a="http://schemas.openxmlformats.org/drawingml/2006/main">
+                  <a:ext uri="{5AE41FA2-C0FF-4470-9BD4-5FADCA87CBE2}">
+                    <aclsh:classification xmlns:aclsh="http://schemas.microsoft.com/office/drawing/2020/classificationShape" classificationOutcomeType="hdr"/>
+                  </a:ext>
+                </a:extLst>
+              </wp:docPr>
+              <wp:cNvGraphicFramePr/>
+              <a:graphic xmlns:a="http://schemas.openxmlformats.org/drawingml/2006/main">
+                <a:graphicData uri="http://schemas.microsoft.com/office/word/2010/wordprocessingShape">
+                  <wps:wsp>
+                    <wps:cNvSpPr txBox="1"/>
+                    <wps:spPr>
+                      <a:xfrm>
+                        <a:off x="0" y="0"/>
+                        <a:ext cx="1960880" cy="556895"/>
+                      </a:xfrm>
+                      <a:prstGeom prst="rect">
+                        <a:avLst/>
+                      </a:prstGeom>
+                      <a:noFill/>
+                      <a:ln>
+                        <a:noFill/>
+                      </a:ln>
+                    </wps:spPr>
+                    <wps:txbx>
+                      <w:txbxContent>
+                        <w:p>
+                          <w:pPr>
+                            <w:spacing w:after="0"/>
+                            <w:rPr>
+                              <w:rFonts w:ascii="Calibri" w:hAnsi="Calibri" w:cs="Calibri"/>
+                              <w:noProof/>
+                              <w:color w:val="000000"/>
+                              <w:sz w:val="24"/>
+                              <w:szCs w:val="24"/>
+                            </w:rPr>
+                          </w:pPr>
+                          <w:r>
+                            <w:rPr>
+                              <w:rFonts w:ascii="Calibri" w:hAnsi="Calibri" w:cs="Calibri"/>
+                              <w:noProof/>
+                              <w:color w:val="000000"/>
+                              <w:sz w:val="24"/>
+                              <w:szCs w:val="24"/>
+                            </w:rPr>
+                            <w:t>OFFICIAL - FOR PUBLIC RELEASE</w:t>
+                          </w:r>
+                        </w:p>
+                      </w:txbxContent>
+                    </wps:txbx>
+                    <wps:bodyPr rot="0" spcFirstLastPara="0" vertOverflow="overflow" horzOverflow="overflow" vert="horz" wrap="none" lIns="0" tIns="190500" rIns="0" bIns="0" numCol="1" spcCol="0" rtlCol="0" fromWordArt="0" anchor="t" anchorCtr="0" forceAA="0" compatLnSpc="1">
+                      <a:prstTxWarp prst="textNoShape">
+                        <a:avLst/>
+                      </a:prstTxWarp>
+                      <a:spAutoFit/>
+                    </wps:bodyPr>
+                  </wps:wsp>
+                </a:graphicData>
+              </a:graphic>
+            </wp:anchor>
+          </w:drawing>
+        </mc:Choice>
+        <mc:Fallback>
+          <w:pict>
+            <v:shapetype w14:anchorId="3D665552" id="_x0000_t202" coordsize="21600,21600" o:spt="202" path="m,l,21600r21600,l21600,xe">
+              <v:stroke joinstyle="miter"/>
+              <v:path gradientshapeok="t" o:connecttype="rect"/>
+            </v:shapetype>
+            <v:shape id="Text Box 10" o:spid="_x0000_s1026" type="#_x0000_t202" alt="OFFICIAL - FOR PUBLIC RELEASE" style="position:absolute;margin-left:0;margin-top:0;width:154.4pt;height:43.85pt;z-index:251666432;visibility:visible;mso-wrap-style:none;mso-wrap-distance-left:0;mso-wrap-distance-top:0;mso-wrap-distance-right:0;mso-wrap-distance-bottom:0;mso-position-horizontal:center;mso-position-horizontal-relative:page;mso-position-vertical:top;mso-position-vertical-relative:page;v-text-anchor:top" o:gfxdata="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" filled="f" stroked="f">
+              <v:fill o:detectmouseclick="t"/>
+              <v:textbox style="mso-fit-shape-to-text:t" inset="0,15pt,0,0">
+                <w:txbxContent>
+                  <w:p>
+                    <w:pPr>
+                      <w:spacing w:after="0"/>
+                      <w:rPr>
+                        <w:rFonts w:ascii="Calibri" w:hAnsi="Calibri" w:cs="Calibri"/>
+                        <w:noProof/>
+                        <w:color w:val="000000"/>
+                        <w:sz w:val="24"/>
+                        <w:szCs w:val="24"/>
+                      </w:rPr>
+                    </w:pPr>
+                    <w:r>
+                      <w:rPr>
+                        <w:rFonts w:ascii="Calibri" w:hAnsi="Calibri" w:cs="Calibri"/>
+                        <w:noProof/>
+                        <w:color w:val="000000"/>
+                        <w:sz w:val="24"/>
+                        <w:szCs w:val="24"/>
+                      </w:rPr>
+                      <w:t>OFFICIAL - FOR PUBLIC RELEASE</w:t>
+                    </w:r>
+                  </w:p>
+                </w:txbxContent>
+              </v:textbox>
+              <w10:wrap anchorx="page" anchory="page"/>
+            </v:shape>
+          </w:pict>
+        </mc:Fallback>
+      </mc:AlternateContent>
+    </w:r>
+  </w:p>
+</w:hdr>
+</file>
+
+<file path=word/header2.xml><?xml version="1.0" encoding="utf-8"?>
+<w:hdr xmlns:wpc="http://schemas.microsoft.com/office/word/2010/wordprocessingCanvas" xmlns:cx="http://schemas.microsoft.com/office/drawing/2014/chartex" xmlns:cx1="http://schemas.microsoft.com/office/drawing/2015/9/8/chartex" xmlns:cx2="http://schemas.microsoft.com/office/drawing/2015/10/21/chartex" xmlns:cx3="http://schemas.microsoft.com/office/drawing/2016/5/9/chartex" xmlns:cx4="http://schemas.microsoft.com/office/drawing/2016/5/10/chartex" xmlns:cx5="http://schemas.microsoft.com/office/drawing/2016/5/11/chartex" xmlns:cx6="http://schemas.microsoft.com/office/drawing/2016/5/12/chartex" xmlns:cx7="http://schemas.microsoft.com/office/drawing/2016/5/13/chartex" xmlns:cx8="http://schemas.microsoft.com/office/drawing/2016/5/14/chartex" xmlns:mc="http://schemas.openxmlformats.org/markup-compatibility/2006" xmlns:aink="http://schemas.microsoft.com/office/drawing/2016/ink" xmlns:am3d="http://schemas.microsoft.com/office/drawing/2017/model3d" xmlns:o="urn:schemas-microsoft-com:office:office" xmlns:oel="http://schemas.microsoft.com/office/2019/extlst" xmlns:r="http://schemas.openxmlformats.org/officeDocument/2006/relationships" xmlns:m="http://schemas.openxmlformats.org/officeDocument/2006/math" xmlns:v="urn:schemas-microsoft-com:vml" xmlns:wp14="http://schemas.microsoft.com/office/word/2010/wordprocessingDrawing" xmlns:wp="http://schemas.openxmlformats.org/drawingml/2006/wordprocessingDrawing" xmlns:w10="urn:schemas-microsoft-com:office:word" xmlns:w="http://schemas.openxmlformats.org/wordprocessingml/2006/main" xmlns:w14="http://schemas.microsoft.com/office/word/2010/wordml" xmlns:w15="http://schemas.microsoft.com/office/word/2012/wordml" xmlns:w16cex="http://schemas.microsoft.com/office/word/2018/wordml/cex" xmlns:w16cid="http://schemas.microsoft.com/office/word/2016/wordml/cid" xmlns:w16="http://schemas.microsoft.com/office/word/2018/wordml" xmlns:w16du="http://schemas.microsoft.com/office/word/2023/wordml/word16du" xmlns:w16sdtdh="http://schemas.microsoft.com/office/word/2020/wordml/sdtdatahash" xmlns:w16sdtfl="http://schemas.microsoft.com/office/word/2024/wordml/sdtformatlock" xmlns:w16se="http://schemas.microsoft.com/office/word/2015/wordml/symex" xmlns:wpg="http://schemas.microsoft.com/office/word/2010/wordprocessingGroup" xmlns:wpi="http://schemas.microsoft.com/office/word/2010/wordprocessingInk" xmlns:wne="http://schemas.microsoft.com/office/word/2006/wordml" xmlns:wps="http://schemas.microsoft.com/office/word/2010/wordprocessingShape" mc:Ignorable="w14 w15 w16se w16cid w16 w16cex w16sdtdh w16sdtfl w16du wp14">
   <w:p>
     <w:pPr>
       <w:pStyle w:val="NoSpacing"/>
       <w:jc w:val="center"/>
     </w:pPr>
+    <w:r>
+      <w:rPr>
+        <w:noProof/>
+      </w:rPr>
+      <mc:AlternateContent>
+        <mc:Choice Requires="wps">
+          <w:drawing>
+            <wp:anchor distT="0" distB="0" distL="0" distR="0" simplePos="0" relativeHeight="251667456" behindDoc="0" locked="0" layoutInCell="1" allowOverlap="1" wp14:anchorId="27349B58" wp14:editId="3B6A28D5">
+              <wp:simplePos x="0" y="0"/>
+              <wp:positionH relativeFrom="page">
+                <wp:align>center</wp:align>
+              </wp:positionH>
+              <wp:positionV relativeFrom="page">
+                <wp:align>top</wp:align>
+              </wp:positionV>
+              <wp:extent cx="1960880" cy="556895"/>
+              <wp:effectExtent l="0" t="0" r="7620" b="1905"/>
+              <wp:wrapNone/>
+              <wp:docPr id="2103649675" name="Text Box 11" descr="OFFICIAL - FOR PUBLIC RELEASE">
+                <a:extLst xmlns:a="http://schemas.openxmlformats.org/drawingml/2006/main">
+                  <a:ext uri="{5AE41FA2-C0FF-4470-9BD4-5FADCA87CBE2}">
+                    <aclsh:classification xmlns:aclsh="http://schemas.microsoft.com/office/drawing/2020/classificationShape" classificationOutcomeType="hdr"/>
+                  </a:ext>
+                </a:extLst>
+              </wp:docPr>
+              <wp:cNvGraphicFramePr/>
+              <a:graphic xmlns:a="http://schemas.openxmlformats.org/drawingml/2006/main">
+                <a:graphicData uri="http://schemas.microsoft.com/office/word/2010/wordprocessingShape">
+                  <wps:wsp>
+                    <wps:cNvSpPr txBox="1"/>
+                    <wps:spPr>
+                      <a:xfrm>
+                        <a:off x="0" y="0"/>
+                        <a:ext cx="1960880" cy="556895"/>
+                      </a:xfrm>
+                      <a:prstGeom prst="rect">
+                        <a:avLst/>
+                      </a:prstGeom>
+                      <a:noFill/>
+                      <a:ln>
+                        <a:noFill/>
+                      </a:ln>
+                    </wps:spPr>
+                    <wps:txbx>
+                      <w:txbxContent>
+                        <w:p>
+                          <w:pPr>
+                            <w:spacing w:after="0"/>
+                            <w:rPr>
+                              <w:rFonts w:ascii="Calibri" w:hAnsi="Calibri" w:cs="Calibri"/>
+                              <w:noProof/>
+                              <w:color w:val="000000"/>
+                              <w:sz w:val="24"/>
+                              <w:szCs w:val="24"/>
+                            </w:rPr>
+                          </w:pPr>
+                          <w:r>
+                            <w:rPr>
+                              <w:rFonts w:ascii="Calibri" w:hAnsi="Calibri" w:cs="Calibri"/>
+                              <w:noProof/>
+                              <w:color w:val="000000"/>
+                              <w:sz w:val="24"/>
+                              <w:szCs w:val="24"/>
+                            </w:rPr>
+                            <w:t>OFFICIAL - FOR PUBLIC RELEASE</w:t>
+                          </w:r>
+                        </w:p>
+                      </w:txbxContent>
+                    </wps:txbx>
+                    <wps:bodyPr rot="0" spcFirstLastPara="0" vertOverflow="overflow" horzOverflow="overflow" vert="horz" wrap="none" lIns="0" tIns="190500" rIns="0" bIns="0" numCol="1" spcCol="0" rtlCol="0" fromWordArt="0" anchor="t" anchorCtr="0" forceAA="0" compatLnSpc="1">
+                      <a:prstTxWarp prst="textNoShape">
+                        <a:avLst/>
+                      </a:prstTxWarp>
+                      <a:spAutoFit/>
+                    </wps:bodyPr>
+                  </wps:wsp>
+                </a:graphicData>
+              </a:graphic>
+            </wp:anchor>
+          </w:drawing>
+        </mc:Choice>
+        <mc:Fallback>
+          <w:pict>
+            <v:shapetype w14:anchorId="27349B58" id="_x0000_t202" coordsize="21600,21600" o:spt="202" path="m,l,21600r21600,l21600,xe">
+              <v:stroke joinstyle="miter"/>
+              <v:path gradientshapeok="t" o:connecttype="rect"/>
+            </v:shapetype>
+            <v:shape id="Text Box 11" o:spid="_x0000_s1027" type="#_x0000_t202" alt="OFFICIAL - FOR PUBLIC RELEASE" style="position:absolute;left:0;text-align:left;margin-left:0;margin-top:0;width:154.4pt;height:43.85pt;z-index:251667456;visibility:visible;mso-wrap-style:none;mso-wrap-distance-left:0;mso-wrap-distance-top:0;mso-wrap-distance-right:0;mso-wrap-distance-bottom:0;mso-position-horizontal:center;mso-position-horizontal-relative:page;mso-position-vertical:top;mso-position-vertical-relative:page;v-text-anchor:top" o:gfxdata="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" filled="f" stroked="f">
+              <v:fill o:detectmouseclick="t"/>
+              <v:textbox style="mso-fit-shape-to-text:t" inset="0,15pt,0,0">
+                <w:txbxContent>
+                  <w:p>
+                    <w:pPr>
+                      <w:spacing w:after="0"/>
+                      <w:rPr>
+                        <w:rFonts w:ascii="Calibri" w:hAnsi="Calibri" w:cs="Calibri"/>
+                        <w:noProof/>
+                        <w:color w:val="000000"/>
+                        <w:sz w:val="24"/>
+                        <w:szCs w:val="24"/>
+                      </w:rPr>
+                    </w:pPr>
+                    <w:r>
+                      <w:rPr>
+                        <w:rFonts w:ascii="Calibri" w:hAnsi="Calibri" w:cs="Calibri"/>
+                        <w:noProof/>
+                        <w:color w:val="000000"/>
+                        <w:sz w:val="24"/>
+                        <w:szCs w:val="24"/>
+                      </w:rPr>
+                      <w:t>OFFICIAL - FOR PUBLIC RELEASE</w:t>
+                    </w:r>
+                  </w:p>
+                </w:txbxContent>
+              </v:textbox>
+              <w10:wrap anchorx="page" anchory="page"/>
+            </v:shape>
+          </w:pict>
+        </mc:Fallback>
+      </mc:AlternateContent>
+    </w:r>
+  </w:p>
+</w:hdr>
+</file>
+
+<file path=word/header3.xml><?xml version="1.0" encoding="utf-8"?>
+<w:hdr xmlns:wpc="http://schemas.microsoft.com/office/word/2010/wordprocessingCanvas" xmlns:cx="http://schemas.microsoft.com/office/drawing/2014/chartex" xmlns:cx1="http://schemas.microsoft.com/office/drawing/2015/9/8/chartex" xmlns:cx2="http://schemas.microsoft.com/office/drawing/2015/10/21/chartex" xmlns:cx3="http://schemas.microsoft.com/office/drawing/2016/5/9/chartex" xmlns:cx4="http://schemas.microsoft.com/office/drawing/2016/5/10/chartex" xmlns:cx5="http://schemas.microsoft.com/office/drawing/2016/5/11/chartex" xmlns:cx6="http://schemas.microsoft.com/office/drawing/2016/5/12/chartex" xmlns:cx7="http://schemas.microsoft.com/office/drawing/2016/5/13/chartex" xmlns:cx8="http://schemas.microsoft.com/office/drawing/2016/5/14/chartex" xmlns:mc="http://schemas.openxmlformats.org/markup-compatibility/2006" xmlns:aink="http://schemas.microsoft.com/office/drawing/2016/ink" xmlns:am3d="http://schemas.microsoft.com/office/drawing/2017/model3d" xmlns:o="urn:schemas-microsoft-com:office:office" xmlns:oel="http://schemas.microsoft.com/office/2019/extlst" xmlns:r="http://schemas.openxmlformats.org/officeDocument/2006/relationships" xmlns:m="http://schemas.openxmlformats.org/officeDocument/2006/math" xmlns:v="urn:schemas-microsoft-com:vml" xmlns:wp14="http://schemas.microsoft.com/office/word/2010/wordprocessingDrawing" xmlns:wp="http://schemas.openxmlformats.org/drawingml/2006/wordprocessingDrawing" xmlns:w10="urn:schemas-microsoft-com:office:word" xmlns:w="http://schemas.openxmlformats.org/wordprocessingml/2006/main" xmlns:w14="http://schemas.microsoft.com/office/word/2010/wordml" xmlns:w15="http://schemas.microsoft.com/office/word/2012/wordml" xmlns:w16cex="http://schemas.microsoft.com/office/word/2018/wordml/cex" xmlns:w16cid="http://schemas.microsoft.com/office/word/2016/wordml/cid" xmlns:w16="http://schemas.microsoft.com/office/word/2018/wordml" xmlns:w16du="http://schemas.microsoft.com/office/word/2023/wordml/word16du" xmlns:w16sdtdh="http://schemas.microsoft.com/office/word/2020/wordml/sdtdatahash" xmlns:w16sdtfl="http://schemas.microsoft.com/office/word/2024/wordml/sdtformatlock" xmlns:w16se="http://schemas.microsoft.com/office/word/2015/wordml/symex" xmlns:wpg="http://schemas.microsoft.com/office/word/2010/wordprocessingGroup" xmlns:wpi="http://schemas.microsoft.com/office/word/2010/wordprocessingInk" xmlns:wne="http://schemas.microsoft.com/office/word/2006/wordml" xmlns:wps="http://schemas.microsoft.com/office/word/2010/wordprocessingShape" mc:Ignorable="w14 w15 w16se w16cid w16 w16cex w16sdtdh w16sdtfl w16du wp14">
+  <w:p>
+    <w:pPr>
+      <w:pStyle w:val="Header"/>
+    </w:pPr>
+    <w:r>
+      <w:rPr>
+        <w:noProof/>
+      </w:rPr>
+      <mc:AlternateContent>
+        <mc:Choice Requires="wps">
+          <w:drawing>
+            <wp:anchor distT="0" distB="0" distL="0" distR="0" simplePos="0" relativeHeight="251665408" behindDoc="0" locked="0" layoutInCell="1" allowOverlap="1" wp14:anchorId="270A28D0" wp14:editId="5A154EDF">
+              <wp:simplePos x="635" y="635"/>
+              <wp:positionH relativeFrom="page">
+                <wp:align>center</wp:align>
+              </wp:positionH>
+              <wp:positionV relativeFrom="page">
+                <wp:align>top</wp:align>
+              </wp:positionV>
+              <wp:extent cx="1960880" cy="556895"/>
+              <wp:effectExtent l="0" t="0" r="7620" b="1905"/>
+              <wp:wrapNone/>
+              <wp:docPr id="1213975637" name="Text Box 9" descr="OFFICIAL - FOR PUBLIC RELEASE">
+                <a:extLst xmlns:a="http://schemas.openxmlformats.org/drawingml/2006/main">
+                  <a:ext uri="{5AE41FA2-C0FF-4470-9BD4-5FADCA87CBE2}">
+                    <aclsh:classification xmlns:aclsh="http://schemas.microsoft.com/office/drawing/2020/classificationShape" classificationOutcomeType="hdr"/>
+                  </a:ext>
+                </a:extLst>
+              </wp:docPr>
+              <wp:cNvGraphicFramePr/>
+              <a:graphic xmlns:a="http://schemas.openxmlformats.org/drawingml/2006/main">
+                <a:graphicData uri="http://schemas.microsoft.com/office/word/2010/wordprocessingShape">
+                  <wps:wsp>
+                    <wps:cNvSpPr txBox="1"/>
+                    <wps:spPr>
+                      <a:xfrm>
+                        <a:off x="0" y="0"/>
+                        <a:ext cx="1960880" cy="556895"/>
+                      </a:xfrm>
+                      <a:prstGeom prst="rect">
+                        <a:avLst/>
+                      </a:prstGeom>
+                      <a:noFill/>
+                      <a:ln>
+                        <a:noFill/>
+                      </a:ln>
+                    </wps:spPr>
+                    <wps:txbx>
+                      <w:txbxContent>
+                        <w:p>
+                          <w:pPr>
+                            <w:spacing w:after="0"/>
+                            <w:rPr>
+                              <w:rFonts w:ascii="Calibri" w:hAnsi="Calibri" w:cs="Calibri"/>
+                              <w:noProof/>
+                              <w:color w:val="000000"/>
+                              <w:sz w:val="24"/>
+                              <w:szCs w:val="24"/>
+                            </w:rPr>
+                          </w:pPr>
+                        </w:p>
+                      </w:txbxContent>
+                    </wps:txbx>
+                    <wps:bodyPr rot="0" spcFirstLastPara="0" vertOverflow="overflow" horzOverflow="overflow" vert="horz" wrap="none" lIns="0" tIns="190500" rIns="0" bIns="0" numCol="1" spcCol="0" rtlCol="0" fromWordArt="0" anchor="t" anchorCtr="0" forceAA="0" compatLnSpc="1">
+                      <a:prstTxWarp prst="textNoShape">
+                        <a:avLst/>
+                      </a:prstTxWarp>
+                      <a:spAutoFit/>
+                    </wps:bodyPr>
+                  </wps:wsp>
+                </a:graphicData>
+              </a:graphic>
+            </wp:anchor>
+          </w:drawing>
+        </mc:Choice>
+        <mc:Fallback>
+          <w:pict>
+            <v:shapetype w14:anchorId="270A28D0" id="_x0000_t202" coordsize="21600,21600" o:spt="202" path="m,l,21600r21600,l21600,xe">
+              <v:stroke joinstyle="miter"/>
+              <v:path gradientshapeok="t" o:connecttype="rect"/>
+            </v:shapetype>
+            <v:shape id="Text Box 9" o:spid="_x0000_s1031" type="#_x0000_t202" alt="OFFICIAL - FOR PUBLIC RELEASE" style="position:absolute;margin-left:0;margin-top:0;width:154.4pt;height:43.85pt;z-index:251665408;visibility:visible;mso-wrap-style:none;mso-wrap-distance-left:0;mso-wrap-distance-top:0;mso-wrap-distance-right:0;mso-wrap-distance-bottom:0;mso-position-horizontal:center;mso-position-horizontal-relative:page;mso-position-vertical:top;mso-position-vertical-relative:page;v-text-anchor:top" o:gfxdata="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" filled="f" stroked="f">
+              <v:fill o:detectmouseclick="t"/>
+              <v:textbox style="mso-fit-shape-to-text:t" inset="0,15pt,0,0">
+                <w:txbxContent>
+                  <w:p>
+                    <w:pPr>
+                      <w:spacing w:after="0"/>
+                      <w:rPr>
+                        <w:rFonts w:ascii="Calibri" w:hAnsi="Calibri" w:cs="Calibri"/>
+                        <w:noProof/>
+                        <w:color w:val="000000"/>
+                        <w:sz w:val="24"/>
+                        <w:szCs w:val="24"/>
+                      </w:rPr>
+                    </w:pPr>
+                  </w:p>
+                </w:txbxContent>
+              </v:textbox>
+              <w10:wrap anchorx="page" anchory="page"/>
+            </v:shape>
+          </w:pict>
+        </mc:Fallback>
+      </mc:AlternateContent>
+    </w:r>
   </w:p>
 </w:hdr>
 </file>
 
 <file path=word/numbering.xml><?xml version="1.0" encoding="utf-8"?>
-<w:numbering xmlns:wpc="http://schemas.microsoft.com/office/word/2010/wordprocessingCanvas" xmlns:cx="http://schemas.microsoft.com/office/drawing/2014/chartex" xmlns:cx1="http://schemas.microsoft.com/office/drawing/2015/9/8/chartex" xmlns:cx2="http://schemas.microsoft.com/office/drawing/2015/10/21/chartex" xmlns:cx3="http://schemas.microsoft.com/office/drawing/2016/5/9/chartex" xmlns:cx4="http://schemas.microsoft.com/office/drawing/2016/5/10/chartex" xmlns:cx5="http://schemas.microsoft.com/office/drawing/2016/5/11/chartex" xmlns:cx6="http://schemas.microsoft.com/office/drawing/2016/5/12/chartex" xmlns:cx7="http://schemas.microsoft.com/office/drawing/2016/5/13/chartex" xmlns:cx8="http://schemas.microsoft.com/office/drawing/2016/5/14/chartex" xmlns:mc="http://schemas.openxmlformats.org/markup-compatibility/2006" xmlns:aink="http://schemas.microsoft.com/office/drawing/2016/ink" xmlns:am3d="http://schemas.microsoft.com/office/drawing/2017/model3d" xmlns:o="urn:schemas-microsoft-com:office:office" xmlns:oel="http://schemas.microsoft.com/office/2019/extlst" xmlns:r="http://schemas.openxmlformats.org/officeDocument/2006/relationships" xmlns:m="http://schemas.openxmlformats.org/officeDocument/2006/math" xmlns:v="urn:schemas-microsoft-com:vml" xmlns:wp14="http://schemas.microsoft.com/office/word/2010/wordprocessingDrawing" xmlns:wp="http://schemas.openxmlformats.org/drawingml/2006/wordprocessingDrawing" xmlns:w10="urn:schemas-microsoft-com:office:word" xmlns:w="http://schemas.openxmlformats.org/wordprocessingml/2006/main" xmlns:w14="http://schemas.microsoft.com/office/word/2010/wordml" xmlns:w15="http://schemas.microsoft.com/office/word/2012/wordml" xmlns:w16cex="http://schemas.microsoft.com/office/word/2018/wordml/cex" xmlns:w16cid="http://schemas.microsoft.com/office/word/2016/wordml/cid" xmlns:w16="http://schemas.microsoft.com/office/word/2018/wordml" xmlns:w16sdtdh="http://schemas.microsoft.com/office/word/2020/wordml/sdtdatahash" xmlns:w16se="http://schemas.microsoft.com/office/word/2015/wordml/symex" xmlns:wpg="http://schemas.microsoft.com/office/word/2010/wordprocessingGroup" xmlns:wpi="http://schemas.microsoft.com/office/word/2010/wordprocessingInk" xmlns:wne="http://schemas.microsoft.com/office/word/2006/wordml" xmlns:wps="http://schemas.microsoft.com/office/word/2010/wordprocessingShape" mc:Ignorable="w14 w15 w16se w16cid w16 w16cex w16sdtdh wp14">
+<w:numbering xmlns:wpc="http://schemas.microsoft.com/office/word/2010/wordprocessingCanvas" xmlns:cx="http://schemas.microsoft.com/office/drawing/2014/chartex" xmlns:cx1="http://schemas.microsoft.com/office/drawing/2015/9/8/chartex" xmlns:cx2="http://schemas.microsoft.com/office/drawing/2015/10/21/chartex" xmlns:cx3="http://schemas.microsoft.com/office/drawing/2016/5/9/chartex" xmlns:cx4="http://schemas.microsoft.com/office/drawing/2016/5/10/chartex" xmlns:cx5="http://schemas.microsoft.com/office/drawing/2016/5/11/chartex" xmlns:cx6="http://schemas.microsoft.com/office/drawing/2016/5/12/chartex" xmlns:cx7="http://schemas.microsoft.com/office/drawing/2016/5/13/chartex" xmlns:cx8="http://schemas.microsoft.com/office/drawing/2016/5/14/chartex" xmlns:mc="http://schemas.openxmlformats.org/markup-compatibility/2006" xmlns:aink="http://schemas.microsoft.com/office/drawing/2016/ink" xmlns:am3d="http://schemas.microsoft.com/office/drawing/2017/model3d" xmlns:o="urn:schemas-microsoft-com:office:office" xmlns:oel="http://schemas.microsoft.com/office/2019/extlst" xmlns:r="http://schemas.openxmlformats.org/officeDocument/2006/relationships" xmlns:m="http://schemas.openxmlformats.org/officeDocument/2006/math" xmlns:v="urn:schemas-microsoft-com:vml" xmlns:wp14="http://schemas.microsoft.com/office/word/2010/wordprocessingDrawing" xmlns:wp="http://schemas.openxmlformats.org/drawingml/2006/wordprocessingDrawing" xmlns:w10="urn:schemas-microsoft-com:office:word" xmlns:w="http://schemas.openxmlformats.org/wordprocessingml/2006/main" xmlns:w14="http://schemas.microsoft.com/office/word/2010/wordml" xmlns:w15="http://schemas.microsoft.com/office/word/2012/wordml" xmlns:w16cex="http://schemas.microsoft.com/office/word/2018/wordml/cex" xmlns:w16cid="http://schemas.microsoft.com/office/word/2016/wordml/cid" xmlns:w16="http://schemas.microsoft.com/office/word/2018/wordml" xmlns:w16du="http://schemas.microsoft.com/office/word/2023/wordml/word16du" xmlns:w16sdtdh="http://schemas.microsoft.com/office/word/2020/wordml/sdtdatahash" xmlns:w16sdtfl="http://schemas.microsoft.com/office/word/2024/wordml/sdtformatlock" xmlns:w16se="http://schemas.microsoft.com/office/word/2015/wordml/symex" xmlns:wpg="http://schemas.microsoft.com/office/word/2010/wordprocessingGroup" xmlns:wpi="http://schemas.microsoft.com/office/word/2010/wordprocessingInk" xmlns:wne="http://schemas.microsoft.com/office/word/2006/wordml" xmlns:wps="http://schemas.microsoft.com/office/word/2010/wordprocessingShape" mc:Ignorable="w14 w15 w16se w16cid w16 w16cex w16sdtdh w16sdtfl w16du wp14">
   <w:abstractNum w:abstractNumId="0" w15:restartNumberingAfterBreak="0">
     <w:nsid w:val="0A2A154D"/>
     <w:multiLevelType w:val="multilevel"/>
@@ -4292,7 +4969,7 @@
 </file>
 
 <file path=word/styles.xml><?xml version="1.0" encoding="utf-8"?>
-<w:styles xmlns:mc="http://schemas.openxmlformats.org/markup-compatibility/2006" xmlns:r="http://schemas.openxmlformats.org/officeDocument/2006/relationships" xmlns:w="http://schemas.openxmlformats.org/wordprocessingml/2006/main" xmlns:w14="http://schemas.microsoft.com/office/word/2010/wordml" xmlns:w15="http://schemas.microsoft.com/office/word/2012/wordml" xmlns:w16cex="http://schemas.microsoft.com/office/word/2018/wordml/cex" xmlns:w16cid="http://schemas.microsoft.com/office/word/2016/wordml/cid" xmlns:w16="http://schemas.microsoft.com/office/word/2018/wordml" xmlns:w16sdtdh="http://schemas.microsoft.com/office/word/2020/wordml/sdtdatahash" xmlns:w16se="http://schemas.microsoft.com/office/word/2015/wordml/symex" mc:Ignorable="w14 w15 w16se w16cid w16 w16cex w16sdtdh">
+<w:styles xmlns:mc="http://schemas.openxmlformats.org/markup-compatibility/2006" xmlns:r="http://schemas.openxmlformats.org/officeDocument/2006/relationships" xmlns:w="http://schemas.openxmlformats.org/wordprocessingml/2006/main" xmlns:w14="http://schemas.microsoft.com/office/word/2010/wordml" xmlns:w15="http://schemas.microsoft.com/office/word/2012/wordml" xmlns:w16cex="http://schemas.microsoft.com/office/word/2018/wordml/cex" xmlns:w16cid="http://schemas.microsoft.com/office/word/2016/wordml/cid" xmlns:w16="http://schemas.microsoft.com/office/word/2018/wordml" xmlns:w16du="http://schemas.microsoft.com/office/word/2023/wordml/word16du" xmlns:w16sdtdh="http://schemas.microsoft.com/office/word/2020/wordml/sdtdatahash" xmlns:w16sdtfl="http://schemas.microsoft.com/office/word/2024/wordml/sdtformatlock" xmlns:w16se="http://schemas.microsoft.com/office/word/2015/wordml/symex" mc:Ignorable="w14 w15 w16se w16cid w16 w16cex w16sdtdh w16sdtfl w16du">
   <w:docDefaults>
     <w:rPrDefault>
       <w:rPr>
@@ -4924,6 +5601,7 @@
   <w:style w:type="character" w:default="1" w:styleId="DefaultParagraphFont">
     <w:name w:val="Default Paragraph Font"/>
     <w:uiPriority w:val="1"/>
+    <w:semiHidden/>
     <w:unhideWhenUsed/>
   </w:style>
   <w:style w:type="table" w:default="1" w:styleId="TableNormal">
@@ -6578,15 +7256,6 @@
 </file>
 
 <file path=customXml/item1.xml><?xml version="1.0" encoding="utf-8"?>
-<?mso-contentType ?>
-<FormTemplates xmlns="http://schemas.microsoft.com/sharepoint/v3/contenttype/forms">
-  <Display>DocumentLibraryForm</Display>
-  <Edit>DocumentLibraryForm</Edit>
-  <New>DocumentLibraryForm</New>
-</FormTemplates>
-</file>
-
-<file path=customXml/item2.xml><?xml version="1.0" encoding="utf-8"?>
 <ct:contentTypeSchema xmlns:ct="http://schemas.microsoft.com/office/2006/metadata/contentType" xmlns:ma="http://schemas.microsoft.com/office/2006/metadata/properties/metaAttributes" ct:_="" ma:_="" ma:contentTypeName="Document" ma:contentTypeID="0x01010078DEAEFA835F6E48B8B4AC3C4BC7050C" ma:contentTypeVersion="16" ma:contentTypeDescription="Create a new document." ma:contentTypeScope="" ma:versionID="fb48c3a1108a04d55bf8a42fa20e1b32">
   <xsd:schema xmlns:xsd="http://www.w3.org/2001/XMLSchema" xmlns:xs="http://www.w3.org/2001/XMLSchema" xmlns:p="http://schemas.microsoft.com/office/2006/metadata/properties" xmlns:ns2="66dcf9b9-f409-431f-af51-841b168b1d45" xmlns:ns3="db2251fd-9fb3-45ff-8d4e-60a325a0cb15" targetNamespace="http://schemas.microsoft.com/office/2006/metadata/properties" ma:root="true" ma:fieldsID="36fab1ef3aff8305c0f8480e4d2c3189" ns2:_="" ns3:_="">
     <xsd:import namespace="66dcf9b9-f409-431f-af51-841b168b1d45"/>
@@ -6829,11 +7498,16 @@
 </ct:contentTypeSchema>
 </file>
 
-<file path=customXml/item3.xml><?xml version="1.0" encoding="utf-8"?>
-<b:Sources xmlns:b="http://schemas.openxmlformats.org/officeDocument/2006/bibliography" xmlns="http://schemas.openxmlformats.org/officeDocument/2006/bibliography" SelectedStyle="/APASixthEditionOfficeOnline.xsl" StyleName="APA" Version="6"/>
+<file path=customXml/item2.xml><?xml version="1.0" encoding="utf-8"?>
+<?mso-contentType ?>
+<FormTemplates xmlns="http://schemas.microsoft.com/sharepoint/v3/contenttype/forms">
+  <Display>DocumentLibraryForm</Display>
+  <Edit>DocumentLibraryForm</Edit>
+  <New>DocumentLibraryForm</New>
+</FormTemplates>
 </file>
 
-<file path=customXml/item4.xml><?xml version="1.0" encoding="utf-8"?>
+<file path=customXml/item3.xml><?xml version="1.0" encoding="utf-8"?>
 <p:properties xmlns:p="http://schemas.microsoft.com/office/2006/metadata/properties" xmlns:xsi="http://www.w3.org/2001/XMLSchema-instance" xmlns:pc="http://schemas.microsoft.com/office/infopath/2007/PartnerControls">
   <documentManagement>
     <SharedWithUsers xmlns="db2251fd-9fb3-45ff-8d4e-60a325a0cb15">
@@ -6851,15 +7525,11 @@
 </p:properties>
 </file>
 
-<file path=customXml/itemProps1.xml><?xml version="1.0" encoding="utf-8"?>
-<ds:datastoreItem xmlns:ds="http://schemas.openxmlformats.org/officeDocument/2006/customXml" ds:itemID="{E960AF8F-E290-4FBD-945B-7C0EF223F4C4}">
-  <ds:schemaRefs>
-    <ds:schemaRef ds:uri="http://schemas.microsoft.com/sharepoint/v3/contenttype/forms"/>
-  </ds:schemaRefs>
-</ds:datastoreItem>
+<file path=customXml/item4.xml><?xml version="1.0" encoding="utf-8"?>
+<b:Sources xmlns:b="http://schemas.openxmlformats.org/officeDocument/2006/bibliography" xmlns="http://schemas.openxmlformats.org/officeDocument/2006/bibliography" SelectedStyle="/APASixthEditionOfficeOnline.xsl" StyleName="APA" Version="6"/>
 </file>
 
-<file path=customXml/itemProps2.xml><?xml version="1.0" encoding="utf-8"?>
+<file path=customXml/itemProps1.xml><?xml version="1.0" encoding="utf-8"?>
 <ds:datastoreItem xmlns:ds="http://schemas.openxmlformats.org/officeDocument/2006/customXml" ds:itemID="{A0397078-3401-4F86-B54A-A7371285426B}">
   <ds:schemaRefs>
     <ds:schemaRef ds:uri="http://schemas.microsoft.com/office/2006/metadata/contentType"/>
@@ -6878,15 +7548,15 @@
 </ds:datastoreItem>
 </file>
 
-<file path=customXml/itemProps3.xml><?xml version="1.0" encoding="utf-8"?>
-<ds:datastoreItem xmlns:ds="http://schemas.openxmlformats.org/officeDocument/2006/customXml" ds:itemID="{EF2C656D-22B2-F44E-822C-8DE39F440651}">
+<file path=customXml/itemProps2.xml><?xml version="1.0" encoding="utf-8"?>
+<ds:datastoreItem xmlns:ds="http://schemas.openxmlformats.org/officeDocument/2006/customXml" ds:itemID="{E960AF8F-E290-4FBD-945B-7C0EF223F4C4}">
   <ds:schemaRefs>
-    <ds:schemaRef ds:uri="http://schemas.openxmlformats.org/officeDocument/2006/bibliography"/>
+    <ds:schemaRef ds:uri="http://schemas.microsoft.com/sharepoint/v3/contenttype/forms"/>
   </ds:schemaRefs>
 </ds:datastoreItem>
 </file>
 
-<file path=customXml/itemProps4.xml><?xml version="1.0" encoding="utf-8"?>
+<file path=customXml/itemProps3.xml><?xml version="1.0" encoding="utf-8"?>
 <ds:datastoreItem xmlns:ds="http://schemas.openxmlformats.org/officeDocument/2006/customXml" ds:itemID="{38B38181-41CB-40CC-8B31-74C8CEB9490C}">
   <ds:schemaRefs>
     <ds:schemaRef ds:uri="http://schemas.microsoft.com/office/2006/metadata/properties"/>
@@ -6895,4 +7565,18 @@
     <ds:schemaRef ds:uri="66dcf9b9-f409-431f-af51-841b168b1d45"/>
   </ds:schemaRefs>
 </ds:datastoreItem>
+</file>
+
+<file path=customXml/itemProps4.xml><?xml version="1.0" encoding="utf-8"?>
+<ds:datastoreItem xmlns:ds="http://schemas.openxmlformats.org/officeDocument/2006/customXml" ds:itemID="{EF2C656D-22B2-F44E-822C-8DE39F440651}">
+  <ds:schemaRefs>
+    <ds:schemaRef ds:uri="http://schemas.openxmlformats.org/officeDocument/2006/bibliography"/>
+  </ds:schemaRefs>
+</ds:datastoreItem>
+</file>
+
+<file path=docMetadata/LabelInfo.xml><?xml version="1.0" encoding="utf-8"?>
+<clbl:labelList xmlns:clbl="http://schemas.microsoft.com/office/2020/mipLabelMetadata">
+  <clbl:label id="{6c2ee3e0-64bf-423b-abb9-767a1c253029}" enabled="1" method="Privileged" siteId="{fad42abb-dfda-43f0-9120-b18e6e86169d}" contentBits="3" removed="0"/>
+</clbl:labelList>
 </file>
</xml_diff>